<commit_message>
se remplaza la mayor parte del informe, tambien se arreglan unos problemas en revision
</commit_message>
<xml_diff>
--- a/app/templates/template.docx
+++ b/app/templates/template.docx
@@ -23,6 +23,7 @@
           <w:sz w:val="24"/>
           <w:szCs w:val="24"/>
         </w:rPr>
+        <w:tab/>
         <w:t>INFORME DE INSPECCIÓN/CERTIFICACION</w:t>
       </w:r>
     </w:p>
@@ -860,8 +861,8 @@
               </w:rPr>
               <w:fldChar w:fldCharType="separate"/>
             </w:r>
-            <w:bookmarkStart w:id="1" w:name="__Fieldmark__55_3779853683"/>
-            <w:bookmarkStart w:id="2" w:name="__Fieldmark__55_3779853683"/>
+            <w:bookmarkStart w:id="1" w:name="__Fieldmark__21320_1959771951"/>
+            <w:bookmarkStart w:id="2" w:name="__Fieldmark__21320_1959771951"/>
             <w:bookmarkEnd w:id="2"/>
             <w:r>
               <w:rPr>
@@ -882,16 +883,32 @@
               </w:rPr>
               <w:fldChar w:fldCharType="end"/>
             </w:r>
-            <w:bookmarkStart w:id="3" w:name="__Fieldmark__1087_3452919408"/>
-            <w:bookmarkStart w:id="4" w:name="__Fieldmark__60_3780417000"/>
-            <w:bookmarkStart w:id="5" w:name="__Fieldmark__80_4119503673"/>
-            <w:bookmarkStart w:id="6" w:name="__Fieldmark__2181_1294511403"/>
-            <w:bookmarkStart w:id="7" w:name="__Fieldmark__1101_113874714"/>
+            <w:bookmarkStart w:id="3" w:name="__Fieldmark__55_385457815"/>
+            <w:bookmarkStart w:id="4" w:name="__Fieldmark__22535_2847009353"/>
+            <w:bookmarkStart w:id="5" w:name="__Fieldmark__18203_2847009353"/>
+            <w:bookmarkStart w:id="6" w:name="__Fieldmark__55_3779853683"/>
+            <w:bookmarkStart w:id="7" w:name="__Fieldmark__1087_3452919408"/>
+            <w:bookmarkStart w:id="8" w:name="__Fieldmark__60_3780417000"/>
+            <w:bookmarkStart w:id="9" w:name="__Fieldmark__80_4119503673"/>
+            <w:bookmarkStart w:id="10" w:name="__Fieldmark__2181_1294511403"/>
+            <w:bookmarkStart w:id="11" w:name="__Fieldmark__1101_113874714"/>
+            <w:bookmarkStart w:id="12" w:name="__Fieldmark__5441_2847009353"/>
+            <w:bookmarkStart w:id="13" w:name="__Fieldmark__19281_2847009353"/>
+            <w:bookmarkStart w:id="14" w:name="__Fieldmark__29197_2847009353"/>
+            <w:bookmarkStart w:id="15" w:name="__Fieldmark__55_1959771951"/>
             <w:bookmarkEnd w:id="3"/>
             <w:bookmarkEnd w:id="4"/>
             <w:bookmarkEnd w:id="5"/>
             <w:bookmarkEnd w:id="6"/>
             <w:bookmarkEnd w:id="7"/>
+            <w:bookmarkEnd w:id="8"/>
+            <w:bookmarkEnd w:id="9"/>
+            <w:bookmarkEnd w:id="10"/>
+            <w:bookmarkEnd w:id="11"/>
+            <w:bookmarkEnd w:id="12"/>
+            <w:bookmarkEnd w:id="13"/>
+            <w:bookmarkEnd w:id="14"/>
+            <w:bookmarkEnd w:id="15"/>
             <w:r>
               <w:rPr>
                 <w:rFonts w:eastAsia="Times New Roman" w:cs="Arial"/>
@@ -955,9 +972,9 @@
               </w:rPr>
               <w:fldChar w:fldCharType="separate"/>
             </w:r>
-            <w:bookmarkStart w:id="8" w:name="__Fieldmark__76_3779853683"/>
-            <w:bookmarkStart w:id="9" w:name="__Fieldmark__76_3779853683"/>
-            <w:bookmarkEnd w:id="9"/>
+            <w:bookmarkStart w:id="16" w:name="__Fieldmark__21365_1959771951"/>
+            <w:bookmarkStart w:id="17" w:name="__Fieldmark__21365_1959771951"/>
+            <w:bookmarkEnd w:id="17"/>
             <w:r/>
             <w:r>
               <w:rPr>
@@ -1525,29 +1542,7 @@
                 <w:szCs w:val="20"/>
                 <w:lang w:bidi="ar-SA"/>
               </w:rPr>
-              <w:t xml:space="preserve">N° de Serie: </w:t>
-            </w:r>
-            <w:r>
-              <w:rPr>
-                <w:rFonts w:eastAsia="Times New Roman" w:cs="Arial" w:ascii="Calibri" w:hAnsi="Calibri" w:asciiTheme="minorHAnsi" w:hAnsiTheme="minorHAnsi"/>
-                <w:b/>
-                <w:kern w:val="0"/>
-                <w:sz w:val="20"/>
-                <w:szCs w:val="20"/>
-                <w:lang w:bidi="ar-SA"/>
-              </w:rPr>
-              <w:t>{{detail_n_serie}}</w:t>
-            </w:r>
-            <w:r>
-              <w:rPr>
-                <w:rFonts w:eastAsia="Times New Roman" w:cs="Arial" w:ascii="Calibri" w:hAnsi="Calibri" w:asciiTheme="minorHAnsi" w:hAnsiTheme="minorHAnsi"/>
-                <w:b/>
-                <w:kern w:val="0"/>
-                <w:sz w:val="20"/>
-                <w:szCs w:val="20"/>
-                <w:lang w:bidi="ar-SA"/>
-              </w:rPr>
-              <w:t xml:space="preserve">                              Grupo:  </w:t>
+              <w:t xml:space="preserve">N° de Serie: {{detail_n_serie}}                              Grupo:  </w:t>
             </w:r>
             <w:r>
               <w:fldChar w:fldCharType="begin">
@@ -1583,9 +1578,9 @@
               </w:rPr>
               <w:fldChar w:fldCharType="separate"/>
             </w:r>
-            <w:bookmarkStart w:id="10" w:name="__Fieldmark__95_3779853683"/>
-            <w:bookmarkStart w:id="11" w:name="__Fieldmark__95_3779853683"/>
-            <w:bookmarkEnd w:id="11"/>
+            <w:bookmarkStart w:id="18" w:name="__Fieldmark__21384_1959771951"/>
+            <w:bookmarkStart w:id="19" w:name="__Fieldmark__21384_1959771951"/>
+            <w:bookmarkEnd w:id="19"/>
             <w:r>
               <w:rPr>
                 <w:rFonts w:eastAsia="Times New Roman" w:cs="Arial" w:ascii="Calibri" w:hAnsi="Calibri" w:asciiTheme="minorHAnsi" w:hAnsiTheme="minorHAnsi"/>
@@ -1607,16 +1602,32 @@
               </w:rPr>
               <w:fldChar w:fldCharType="end"/>
             </w:r>
-            <w:bookmarkStart w:id="12" w:name="__Fieldmark__2222_1294511403"/>
-            <w:bookmarkStart w:id="13" w:name="__Fieldmark__111_4119503673"/>
-            <w:bookmarkStart w:id="14" w:name="__Fieldmark__1121_3452919408"/>
-            <w:bookmarkStart w:id="15" w:name="__Fieldmark__91_3780417000"/>
-            <w:bookmarkStart w:id="16" w:name="__Fieldmark__1138_113874714"/>
-            <w:bookmarkEnd w:id="12"/>
-            <w:bookmarkEnd w:id="13"/>
-            <w:bookmarkEnd w:id="14"/>
-            <w:bookmarkEnd w:id="15"/>
-            <w:bookmarkEnd w:id="16"/>
+            <w:bookmarkStart w:id="20" w:name="__Fieldmark__113_385457815"/>
+            <w:bookmarkStart w:id="21" w:name="__Fieldmark__22587_2847009353"/>
+            <w:bookmarkStart w:id="22" w:name="__Fieldmark__18249_2847009353"/>
+            <w:bookmarkStart w:id="23" w:name="__Fieldmark__95_3779853683"/>
+            <w:bookmarkStart w:id="24" w:name="__Fieldmark__2222_1294511403"/>
+            <w:bookmarkStart w:id="25" w:name="__Fieldmark__111_4119503673"/>
+            <w:bookmarkStart w:id="26" w:name="__Fieldmark__1121_3452919408"/>
+            <w:bookmarkStart w:id="27" w:name="__Fieldmark__91_3780417000"/>
+            <w:bookmarkStart w:id="28" w:name="__Fieldmark__1138_113874714"/>
+            <w:bookmarkStart w:id="29" w:name="__Fieldmark__5486_2847009353"/>
+            <w:bookmarkStart w:id="30" w:name="__Fieldmark__19330_2847009353"/>
+            <w:bookmarkStart w:id="31" w:name="__Fieldmark__29252_2847009353"/>
+            <w:bookmarkStart w:id="32" w:name="__Fieldmark__116_1959771951"/>
+            <w:bookmarkEnd w:id="20"/>
+            <w:bookmarkEnd w:id="21"/>
+            <w:bookmarkEnd w:id="22"/>
+            <w:bookmarkEnd w:id="23"/>
+            <w:bookmarkEnd w:id="24"/>
+            <w:bookmarkEnd w:id="25"/>
+            <w:bookmarkEnd w:id="26"/>
+            <w:bookmarkEnd w:id="27"/>
+            <w:bookmarkEnd w:id="28"/>
+            <w:bookmarkEnd w:id="29"/>
+            <w:bookmarkEnd w:id="30"/>
+            <w:bookmarkEnd w:id="31"/>
+            <w:bookmarkEnd w:id="32"/>
             <w:r>
               <w:rPr>
                 <w:rFonts w:eastAsia="Times New Roman" w:cs="Arial"/>
@@ -1680,9 +1691,9 @@
               </w:rPr>
               <w:fldChar w:fldCharType="separate"/>
             </w:r>
-            <w:bookmarkStart w:id="17" w:name="__Fieldmark__116_3779853683"/>
-            <w:bookmarkStart w:id="18" w:name="__Fieldmark__116_3779853683"/>
-            <w:bookmarkEnd w:id="18"/>
+            <w:bookmarkStart w:id="33" w:name="__Fieldmark__21429_1959771951"/>
+            <w:bookmarkStart w:id="34" w:name="__Fieldmark__21429_1959771951"/>
+            <w:bookmarkEnd w:id="34"/>
             <w:r>
               <w:rPr>
                 <w:rFonts w:eastAsia="Times New Roman" w:cs="Arial"/>
@@ -1702,16 +1713,32 @@
               </w:rPr>
               <w:fldChar w:fldCharType="end"/>
             </w:r>
-            <w:bookmarkStart w:id="19" w:name="__Fieldmark__1136_3452919408"/>
-            <w:bookmarkStart w:id="20" w:name="__Fieldmark__100_3780417000"/>
-            <w:bookmarkStart w:id="21" w:name="__Fieldmark__116_4119503673"/>
-            <w:bookmarkStart w:id="22" w:name="__Fieldmark__2234_1294511403"/>
-            <w:bookmarkStart w:id="23" w:name="__Fieldmark__1156_113874714"/>
-            <w:bookmarkEnd w:id="19"/>
-            <w:bookmarkEnd w:id="20"/>
-            <w:bookmarkEnd w:id="21"/>
-            <w:bookmarkEnd w:id="22"/>
-            <w:bookmarkEnd w:id="23"/>
+            <w:bookmarkStart w:id="35" w:name="__Fieldmark__152_385457815"/>
+            <w:bookmarkStart w:id="36" w:name="__Fieldmark__22620_2847009353"/>
+            <w:bookmarkStart w:id="37" w:name="__Fieldmark__18276_2847009353"/>
+            <w:bookmarkStart w:id="38" w:name="__Fieldmark__116_3779853683"/>
+            <w:bookmarkStart w:id="39" w:name="__Fieldmark__1136_3452919408"/>
+            <w:bookmarkStart w:id="40" w:name="__Fieldmark__100_3780417000"/>
+            <w:bookmarkStart w:id="41" w:name="__Fieldmark__116_4119503673"/>
+            <w:bookmarkStart w:id="42" w:name="__Fieldmark__2234_1294511403"/>
+            <w:bookmarkStart w:id="43" w:name="__Fieldmark__1156_113874714"/>
+            <w:bookmarkStart w:id="44" w:name="__Fieldmark__5510_2847009353"/>
+            <w:bookmarkStart w:id="45" w:name="__Fieldmark__19360_2847009353"/>
+            <w:bookmarkStart w:id="46" w:name="__Fieldmark__29288_2847009353"/>
+            <w:bookmarkStart w:id="47" w:name="__Fieldmark__158_1959771951"/>
+            <w:bookmarkEnd w:id="35"/>
+            <w:bookmarkEnd w:id="36"/>
+            <w:bookmarkEnd w:id="37"/>
+            <w:bookmarkEnd w:id="38"/>
+            <w:bookmarkEnd w:id="39"/>
+            <w:bookmarkEnd w:id="40"/>
+            <w:bookmarkEnd w:id="41"/>
+            <w:bookmarkEnd w:id="42"/>
+            <w:bookmarkEnd w:id="43"/>
+            <w:bookmarkEnd w:id="44"/>
+            <w:bookmarkEnd w:id="45"/>
+            <w:bookmarkEnd w:id="46"/>
+            <w:bookmarkEnd w:id="47"/>
             <w:r>
               <w:rPr>
                 <w:rFonts w:eastAsia="Times New Roman" w:cs="Arial"/>
@@ -1775,9 +1802,9 @@
               </w:rPr>
               <w:fldChar w:fldCharType="separate"/>
             </w:r>
-            <w:bookmarkStart w:id="24" w:name="__Fieldmark__137_3779853683"/>
-            <w:bookmarkStart w:id="25" w:name="__Fieldmark__137_3779853683"/>
-            <w:bookmarkEnd w:id="25"/>
+            <w:bookmarkStart w:id="48" w:name="__Fieldmark__21474_1959771951"/>
+            <w:bookmarkStart w:id="49" w:name="__Fieldmark__21474_1959771951"/>
+            <w:bookmarkEnd w:id="49"/>
             <w:r>
               <w:rPr>
                 <w:rFonts w:eastAsia="Times New Roman" w:cs="Arial"/>
@@ -1797,16 +1824,32 @@
               </w:rPr>
               <w:fldChar w:fldCharType="end"/>
             </w:r>
-            <w:bookmarkStart w:id="26" w:name="__Fieldmark__1151_3452919408"/>
-            <w:bookmarkStart w:id="27" w:name="__Fieldmark__109_3780417000"/>
-            <w:bookmarkStart w:id="28" w:name="__Fieldmark__121_4119503673"/>
-            <w:bookmarkStart w:id="29" w:name="__Fieldmark__2246_1294511403"/>
-            <w:bookmarkStart w:id="30" w:name="__Fieldmark__1174_113874714"/>
-            <w:bookmarkEnd w:id="26"/>
-            <w:bookmarkEnd w:id="27"/>
-            <w:bookmarkEnd w:id="28"/>
-            <w:bookmarkEnd w:id="29"/>
-            <w:bookmarkEnd w:id="30"/>
+            <w:bookmarkStart w:id="50" w:name="__Fieldmark__191_385457815"/>
+            <w:bookmarkStart w:id="51" w:name="__Fieldmark__22653_2847009353"/>
+            <w:bookmarkStart w:id="52" w:name="__Fieldmark__18303_2847009353"/>
+            <w:bookmarkStart w:id="53" w:name="__Fieldmark__137_3779853683"/>
+            <w:bookmarkStart w:id="54" w:name="__Fieldmark__1151_3452919408"/>
+            <w:bookmarkStart w:id="55" w:name="__Fieldmark__109_3780417000"/>
+            <w:bookmarkStart w:id="56" w:name="__Fieldmark__121_4119503673"/>
+            <w:bookmarkStart w:id="57" w:name="__Fieldmark__2246_1294511403"/>
+            <w:bookmarkStart w:id="58" w:name="__Fieldmark__1174_113874714"/>
+            <w:bookmarkStart w:id="59" w:name="__Fieldmark__5534_2847009353"/>
+            <w:bookmarkStart w:id="60" w:name="__Fieldmark__19390_2847009353"/>
+            <w:bookmarkStart w:id="61" w:name="__Fieldmark__29324_2847009353"/>
+            <w:bookmarkStart w:id="62" w:name="__Fieldmark__200_1959771951"/>
+            <w:bookmarkEnd w:id="50"/>
+            <w:bookmarkEnd w:id="51"/>
+            <w:bookmarkEnd w:id="52"/>
+            <w:bookmarkEnd w:id="53"/>
+            <w:bookmarkEnd w:id="54"/>
+            <w:bookmarkEnd w:id="55"/>
+            <w:bookmarkEnd w:id="56"/>
+            <w:bookmarkEnd w:id="57"/>
+            <w:bookmarkEnd w:id="58"/>
+            <w:bookmarkEnd w:id="59"/>
+            <w:bookmarkEnd w:id="60"/>
+            <w:bookmarkEnd w:id="61"/>
+            <w:bookmarkEnd w:id="62"/>
             <w:r>
               <w:rPr>
                 <w:rFonts w:eastAsia="Times New Roman" w:cs="Arial"/>
@@ -4548,10 +4591,8 @@
         <w:spacing w:before="0" w:after="0"/>
         <w:ind w:left="1069" w:hanging="0"/>
         <w:contextualSpacing/>
-        <w:rPr>
-          <w:highlight w:val="none"/>
-          <w:shd w:fill="auto" w:val="clear"/>
-        </w:rPr>
+        <w:jc w:val="left"/>
+        <w:rPr/>
       </w:pPr>
       <w:r>
         <w:rPr>
@@ -4559,7 +4600,7 @@
           <w:shd w:fill="auto" w:val="clear"/>
           <w:lang w:val="es-ES"/>
         </w:rPr>
-        <w:t>{{leve}} {{informe_anterior}}</w:t>
+        <w:t>{{informe_anterior}}</w:t>
       </w:r>
     </w:p>
     <w:p>
@@ -4617,10 +4658,8 @@
         <w:spacing w:before="0" w:after="0"/>
         <w:ind w:left="1789" w:hanging="0"/>
         <w:contextualSpacing/>
-        <w:rPr>
-          <w:highlight w:val="none"/>
-          <w:shd w:fill="auto" w:val="clear"/>
-        </w:rPr>
+        <w:jc w:val="left"/>
+        <w:rPr/>
       </w:pPr>
       <w:r>
         <w:rPr>
@@ -9026,58 +9065,6 @@
     </w:p>
     <w:p>
       <w:pPr>
-        <w:pStyle w:val="Normal"/>
-        <w:widowControl w:val="false"/>
-        <w:spacing w:before="0" w:after="0"/>
-        <w:ind w:hanging="0"/>
-        <w:rPr>
-          <w:rFonts w:cs="Arial"/>
-          <w:b/>
-          <w:b/>
-          <w:sz w:val="36"/>
-          <w:szCs w:val="22"/>
-          <w:lang w:val="es-ES"/>
-        </w:rPr>
-      </w:pPr>
-      <w:r>
-        <w:rPr>
-          <w:rFonts w:cs="Arial"/>
-          <w:b/>
-          <w:sz w:val="36"/>
-          <w:szCs w:val="22"/>
-          <w:lang w:val="es-ES"/>
-        </w:rPr>
-        <w:t xml:space="preserve">{{grupo_nomal}} </w:t>
-      </w:r>
-    </w:p>
-    <w:p>
-      <w:pPr>
-        <w:pStyle w:val="Normal"/>
-        <w:widowControl w:val="false"/>
-        <w:spacing w:before="0" w:after="0"/>
-        <w:ind w:hanging="0"/>
-        <w:rPr>
-          <w:rFonts w:cs="Arial"/>
-          <w:b/>
-          <w:b/>
-          <w:sz w:val="36"/>
-          <w:szCs w:val="22"/>
-          <w:lang w:val="es-ES"/>
-        </w:rPr>
-      </w:pPr>
-      <w:r>
-        <w:rPr>
-          <w:rFonts w:cs="Arial"/>
-          <w:b/>
-          <w:sz w:val="36"/>
-          <w:szCs w:val="22"/>
-          <w:lang w:val="es-ES"/>
-        </w:rPr>
-        <w:t>{{escalera}}</w:t>
-      </w:r>
-    </w:p>
-    <w:p>
-      <w:pPr>
         <w:sectPr>
           <w:headerReference w:type="default" r:id="rId4"/>
           <w:footerReference w:type="default" r:id="rId5"/>
@@ -9110,7 +9097,7 @@
           <w:szCs w:val="22"/>
           <w:lang w:val="es-ES"/>
         </w:rPr>
-        <w:t xml:space="preserve">{{montacarga}} </w:t>
+        <w:t>{{item_group2}}</w:t>
       </w:r>
     </w:p>
     <w:p>
@@ -9223,7 +9210,7 @@
           <w:szCs w:val="22"/>
           <w:lang w:val="es-ES"/>
         </w:rPr>
-        <w:t>El equipo inspeccionado, identificado en el ítem II, ubicado en {{ins_place}}, cuenta con mantenimiento contratado en forma mensual y durante la inspección se puede apreciar que se encuentran en {{buen/mal}} estado de operación.</w:t>
+        <w:t>El equipo inspeccionado, identificado en el ítem II, ubicado en {{inspection_place}}, cuenta con mantenimiento contratado en forma mensual y durante la inspección se puede apreciar que se encuentran en {{buen/mal}} estado de operación.</w:t>
       </w:r>
     </w:p>
     <w:p>
@@ -9322,11 +9309,8 @@
         <w:spacing w:before="0" w:after="0"/>
         <w:ind w:left="1440" w:hanging="0"/>
         <w:contextualSpacing/>
-        <w:rPr>
-          <w:rFonts w:cs="Arial"/>
-          <w:sz w:val="22"/>
-          <w:szCs w:val="22"/>
-        </w:rPr>
+        <w:jc w:val="left"/>
+        <w:rPr/>
       </w:pPr>
       <w:r>
         <w:rPr>
@@ -9437,19 +9421,16 @@
         <w:spacing w:before="0" w:after="0"/>
         <w:ind w:left="1429" w:hanging="0"/>
         <w:contextualSpacing/>
+        <w:jc w:val="left"/>
+        <w:rPr/>
+      </w:pPr>
+      <w:r>
         <w:rPr>
           <w:rFonts w:cs="Arial"/>
           <w:sz w:val="22"/>
           <w:szCs w:val="22"/>
         </w:rPr>
-      </w:pPr>
-      <w:r>
-        <w:rPr>
-          <w:rFonts w:cs="Arial"/>
-          <w:sz w:val="22"/>
-          <w:szCs w:val="22"/>
-        </w:rPr>
-        <w:t>{{lista_compronbacion_no_cumple}}</w:t>
+        <w:t>{{lista_comprobacion_no_cumple}}</w:t>
       </w:r>
     </w:p>
     <w:p>
@@ -9545,11 +9526,8 @@
         <w:spacing w:before="0" w:after="0"/>
         <w:ind w:left="1429" w:hanging="0"/>
         <w:contextualSpacing/>
-        <w:rPr>
-          <w:rFonts w:cs="Arial"/>
-          <w:sz w:val="22"/>
-          <w:szCs w:val="22"/>
-        </w:rPr>
+        <w:jc w:val="left"/>
+        <w:rPr/>
       </w:pPr>
       <w:r>
         <w:rPr>
@@ -9698,11 +9676,8 @@
         </w:numPr>
         <w:spacing w:before="0" w:after="0"/>
         <w:ind w:left="1429" w:hanging="0"/>
-        <w:rPr>
-          <w:rFonts w:cs="Arial"/>
-          <w:sz w:val="22"/>
-          <w:szCs w:val="22"/>
-        </w:rPr>
+        <w:jc w:val="left"/>
+        <w:rPr/>
       </w:pPr>
       <w:r>
         <w:rPr>
@@ -9838,8 +9813,19 @@
           <w:lang w:val="es-ES"/>
         </w:rPr>
         <w:tab/>
-        <w:t>Por lo anterior, Chilena de Certificaciones SpA.; certifica que esta instalación, indicada en el ítem II, del presente informe; {{cumple/parcial/no_cumple}}</w:t>
+        <w:t xml:space="preserve">Por lo anterior, Chilena de Certificaciones SpA.; certifica que esta instalación, indicada en el ítem II, del presente informe; </w:t>
       </w:r>
+      <w:bookmarkStart w:id="63" w:name="__DdeLink__5703_1959771951"/>
+      <w:r>
+        <w:rPr>
+          <w:rFonts w:cs="Arial"/>
+          <w:sz w:val="22"/>
+          <w:szCs w:val="22"/>
+          <w:lang w:val="es-ES"/>
+        </w:rPr>
+        <w:t>{{cumple/parcial/no_cumple}}</w:t>
+      </w:r>
+      <w:bookmarkEnd w:id="63"/>
       <w:r>
         <w:rPr>
           <w:rFonts w:cs="Arial"/>
@@ -9985,7 +9971,7 @@
           <w:szCs w:val="22"/>
           <w:lang w:val="es-ES"/>
         </w:rPr>
-        <w:t>{{texto_leve}} {{mes_de}}</w:t>
+        <w:t>{{texto_leve}}</w:t>
       </w:r>
     </w:p>
     <w:p>
@@ -11025,7 +11011,7 @@
         <w:docPartGallery w:val="Page Numbers (Top of Page)"/>
         <w:docPartUnique w:val="true"/>
       </w:docPartObj>
-      <w:id w:val="1215343313"/>
+      <w:id w:val="33048729"/>
     </w:sdtPr>
     <w:sdtContent>
       <w:p>
@@ -11117,7 +11103,7 @@
             <w:szCs w:val="16"/>
             <w:bCs/>
           </w:rPr>
-          <w:t>4</w:t>
+          <w:t>2</w:t>
         </w:r>
         <w:r>
           <w:rPr>
@@ -11218,7 +11204,7 @@
         <w:docPartGallery w:val="Page Numbers (Top of Page)"/>
         <w:docPartUnique w:val="true"/>
       </w:docPartObj>
-      <w:id w:val="1785836741"/>
+      <w:id w:val="67573400"/>
     </w:sdtPr>
     <w:sdtContent>
       <w:p>
@@ -11411,7 +11397,7 @@
         <w:docPartGallery w:val="Page Numbers (Top of Page)"/>
         <w:docPartUnique w:val="true"/>
       </w:docPartObj>
-      <w:id w:val="684041702"/>
+      <w:id w:val="225888594"/>
     </w:sdtPr>
     <w:sdtContent>
       <w:p>
@@ -11630,9 +11616,9 @@
           <wp:wrapThrough wrapText="bothSides">
             <wp:wrapPolygon edited="0">
               <wp:start x="-21" y="0"/>
-              <wp:lineTo x="-21" y="20368"/>
-              <wp:lineTo x="21253" y="20368"/>
-              <wp:lineTo x="21253" y="0"/>
+              <wp:lineTo x="-21" y="19797"/>
+              <wp:lineTo x="21080" y="19797"/>
+              <wp:lineTo x="21080" y="0"/>
               <wp:lineTo x="-21" y="0"/>
             </wp:wrapPolygon>
           </wp:wrapThrough>
@@ -11861,9 +11847,9 @@
           <wp:wrapThrough wrapText="bothSides">
             <wp:wrapPolygon edited="0">
               <wp:start x="-21" y="0"/>
-              <wp:lineTo x="-21" y="20368"/>
-              <wp:lineTo x="21253" y="20368"/>
-              <wp:lineTo x="21253" y="0"/>
+              <wp:lineTo x="-21" y="19797"/>
+              <wp:lineTo x="21080" y="19797"/>
+              <wp:lineTo x="21080" y="0"/>
               <wp:lineTo x="-21" y="0"/>
             </wp:wrapPolygon>
           </wp:wrapThrough>
@@ -12092,9 +12078,9 @@
           <wp:wrapThrough wrapText="bothSides">
             <wp:wrapPolygon edited="0">
               <wp:start x="-21" y="0"/>
-              <wp:lineTo x="-21" y="20368"/>
-              <wp:lineTo x="21253" y="20368"/>
-              <wp:lineTo x="21253" y="0"/>
+              <wp:lineTo x="-21" y="19797"/>
+              <wp:lineTo x="21080" y="19797"/>
+              <wp:lineTo x="21080" y="0"/>
               <wp:lineTo x="-21" y="0"/>
             </wp:wrapPolygon>
           </wp:wrapThrough>

</xml_diff>

<commit_message>
pequeños cambios a la generacion del informe
</commit_message>
<xml_diff>
--- a/app/templates/template.docx
+++ b/app/templates/template.docx
@@ -503,7 +503,7 @@
     <w:tbl>
       <w:tblPr>
         <w:tblStyle w:val="Tablaconcuadrcula"/>
-        <w:tblW w:w="9214" w:type="dxa"/>
+        <w:tblW w:w="9210" w:type="dxa"/>
         <w:jc w:val="left"/>
         <w:tblInd w:w="221" w:type="dxa"/>
         <w:tblLayout w:type="fixed"/>
@@ -516,17 +516,17 @@
         <w:tblLook w:val="04a0" w:noHBand="0" w:noVBand="1" w:firstColumn="1" w:lastRow="0" w:lastColumn="0" w:firstRow="1"/>
       </w:tblPr>
       <w:tblGrid>
-        <w:gridCol w:w="2719"/>
-        <w:gridCol w:w="429"/>
-        <w:gridCol w:w="110"/>
-        <w:gridCol w:w="1164"/>
+        <w:gridCol w:w="2716"/>
+        <w:gridCol w:w="431"/>
+        <w:gridCol w:w="93"/>
+        <w:gridCol w:w="1181"/>
         <w:gridCol w:w="710"/>
         <w:gridCol w:w="283"/>
-        <w:gridCol w:w="283"/>
-        <w:gridCol w:w="1276"/>
+        <w:gridCol w:w="284"/>
+        <w:gridCol w:w="1275"/>
         <w:gridCol w:w="119"/>
         <w:gridCol w:w="129"/>
-        <w:gridCol w:w="1991"/>
+        <w:gridCol w:w="1988"/>
       </w:tblGrid>
       <w:tr>
         <w:trPr>
@@ -562,6 +562,8 @@
               <w:rPr>
                 <w:rFonts w:eastAsia="Times New Roman" w:cs="Arial" w:ascii="Calibri" w:hAnsi="Calibri" w:asciiTheme="minorHAnsi" w:hAnsiTheme="minorHAnsi"/>
                 <w:b/>
+                <w:bCs/>
+                <w:iCs w:val="false"/>
                 <w:kern w:val="0"/>
                 <w:sz w:val="20"/>
                 <w:szCs w:val="20"/>
@@ -573,7 +575,7 @@
         </w:tc>
         <w:tc>
           <w:tcPr>
-            <w:tcW w:w="3515" w:type="dxa"/>
+            <w:tcW w:w="3511" w:type="dxa"/>
             <w:gridSpan w:val="4"/>
             <w:tcBorders>
               <w:top w:val="single" w:sz="4" w:space="0" w:color="1F497D"/>
@@ -601,6 +603,8 @@
               <w:rPr>
                 <w:rFonts w:eastAsia="Times New Roman" w:cs="Arial" w:ascii="Calibri" w:hAnsi="Calibri" w:asciiTheme="minorHAnsi" w:hAnsiTheme="minorHAnsi"/>
                 <w:b/>
+                <w:bCs/>
+                <w:iCs w:val="false"/>
                 <w:kern w:val="0"/>
                 <w:sz w:val="20"/>
                 <w:szCs w:val="20"/>
@@ -617,7 +621,7 @@
         </w:trPr>
         <w:tc>
           <w:tcPr>
-            <w:tcW w:w="4422" w:type="dxa"/>
+            <w:tcW w:w="4421" w:type="dxa"/>
             <w:gridSpan w:val="4"/>
             <w:tcBorders>
               <w:top w:val="single" w:sz="4" w:space="0" w:color="1F497D"/>
@@ -645,6 +649,8 @@
               <w:rPr>
                 <w:rFonts w:eastAsia="Times New Roman" w:cs="Arial" w:ascii="Calibri" w:hAnsi="Calibri" w:asciiTheme="minorHAnsi" w:hAnsiTheme="minorHAnsi"/>
                 <w:b/>
+                <w:bCs w:val="false"/>
+                <w:iCs w:val="false"/>
                 <w:kern w:val="0"/>
                 <w:sz w:val="20"/>
                 <w:szCs w:val="20"/>
@@ -656,7 +662,7 @@
         </w:tc>
         <w:tc>
           <w:tcPr>
-            <w:tcW w:w="4791" w:type="dxa"/>
+            <w:tcW w:w="4788" w:type="dxa"/>
             <w:gridSpan w:val="7"/>
             <w:tcBorders>
               <w:top w:val="single" w:sz="4" w:space="0" w:color="1F497D"/>
@@ -684,6 +690,8 @@
               <w:rPr>
                 <w:rFonts w:eastAsia="Times New Roman" w:cs="Arial" w:ascii="Calibri" w:hAnsi="Calibri" w:asciiTheme="minorHAnsi" w:hAnsiTheme="minorHAnsi"/>
                 <w:b/>
+                <w:bCs w:val="false"/>
+                <w:iCs w:val="false"/>
                 <w:kern w:val="0"/>
                 <w:sz w:val="20"/>
                 <w:szCs w:val="20"/>
@@ -700,7 +708,7 @@
         </w:trPr>
         <w:tc>
           <w:tcPr>
-            <w:tcW w:w="4422" w:type="dxa"/>
+            <w:tcW w:w="4421" w:type="dxa"/>
             <w:gridSpan w:val="4"/>
             <w:tcBorders>
               <w:top w:val="single" w:sz="4" w:space="0" w:color="1F497D"/>
@@ -728,6 +736,8 @@
               <w:rPr>
                 <w:rFonts w:eastAsia="Times New Roman" w:cs="Arial" w:ascii="Calibri" w:hAnsi="Calibri" w:asciiTheme="minorHAnsi" w:hAnsiTheme="minorHAnsi"/>
                 <w:b/>
+                <w:bCs w:val="false"/>
+                <w:iCs w:val="false"/>
                 <w:kern w:val="0"/>
                 <w:sz w:val="20"/>
                 <w:szCs w:val="20"/>
@@ -739,7 +749,7 @@
         </w:tc>
         <w:tc>
           <w:tcPr>
-            <w:tcW w:w="4791" w:type="dxa"/>
+            <w:tcW w:w="4788" w:type="dxa"/>
             <w:gridSpan w:val="7"/>
             <w:tcBorders>
               <w:top w:val="single" w:sz="4" w:space="0" w:color="1F497D"/>
@@ -767,6 +777,8 @@
               <w:rPr>
                 <w:rFonts w:eastAsia="Times New Roman" w:cs="Arial" w:ascii="Calibri" w:hAnsi="Calibri" w:asciiTheme="minorHAnsi" w:hAnsiTheme="minorHAnsi"/>
                 <w:b/>
+                <w:bCs w:val="false"/>
+                <w:iCs w:val="false"/>
                 <w:kern w:val="0"/>
                 <w:sz w:val="20"/>
                 <w:szCs w:val="20"/>
@@ -783,7 +795,7 @@
         </w:trPr>
         <w:tc>
           <w:tcPr>
-            <w:tcW w:w="3258" w:type="dxa"/>
+            <w:tcW w:w="3240" w:type="dxa"/>
             <w:gridSpan w:val="3"/>
             <w:vMerge w:val="restart"/>
             <w:tcBorders>
@@ -812,16 +824,48 @@
               <w:rPr>
                 <w:rFonts w:eastAsia="Times New Roman" w:cs="Arial" w:ascii="Calibri" w:hAnsi="Calibri" w:asciiTheme="minorHAnsi" w:hAnsiTheme="minorHAnsi"/>
                 <w:b/>
+                <w:bCs w:val="false"/>
+                <w:iCs w:val="false"/>
                 <w:kern w:val="0"/>
                 <w:sz w:val="20"/>
                 <w:szCs w:val="20"/>
                 <w:lang w:bidi="ar-SA"/>
               </w:rPr>
-              <w:t>Certificación Anterior: NO</w:t>
+              <w:t>Certificación Anterior:</w:t>
+            </w:r>
+          </w:p>
+          <w:p>
+            <w:pPr>
+              <w:pStyle w:val="Normal"/>
+              <w:widowControl w:val="false"/>
+              <w:suppressAutoHyphens w:val="true"/>
+              <w:spacing w:before="0" w:after="0"/>
+              <w:ind w:hanging="0"/>
+              <w:jc w:val="left"/>
+              <w:rPr>
+                <w:rFonts w:ascii="Calibri" w:hAnsi="Calibri" w:cs="Arial" w:asciiTheme="minorHAnsi" w:hAnsiTheme="minorHAnsi"/>
+                <w:b/>
+                <w:b/>
+              </w:rPr>
+            </w:pPr>
+            <w:r>
+              <w:rPr>
+                <w:rFonts w:eastAsia="Times New Roman" w:cs="Arial" w:ascii="Calibri" w:hAnsi="Calibri" w:asciiTheme="minorHAnsi" w:hAnsiTheme="minorHAnsi"/>
+                <w:b/>
+                <w:bCs w:val="false"/>
+                <w:iCs w:val="false"/>
+                <w:kern w:val="0"/>
+                <w:sz w:val="20"/>
+                <w:szCs w:val="20"/>
+                <w:lang w:bidi="ar-SA"/>
+              </w:rPr>
+              <w:t>NO</w:t>
             </w:r>
             <w:r>
               <w:rPr>
                 <w:rFonts w:eastAsia="Times New Roman" w:cs="Arial"/>
+                <w:bCs w:val="false"/>
+                <w:iCs w:val="false"/>
                 <w:kern w:val="0"/>
                 <w:sz w:val="20"/>
                 <w:szCs w:val="20"/>
@@ -830,88 +874,197 @@
               <w:t xml:space="preserve"> </w:t>
             </w:r>
             <w:r>
-              <w:fldChar w:fldCharType="begin">
-                <w:ffData>
-                  <w:name w:val=""/>
-                  <w:enabled/>
-                  <w:calcOnExit w:val="0"/>
-                  <w:checkBox>
-                    <w:sizeAuto/>
-                  </w:checkBox>
-                </w:ffData>
-              </w:fldChar>
-            </w:r>
-            <w:r>
-              <w:rPr>
-                <w:sz w:val="20"/>
-                <w:kern w:val="0"/>
-                <w:szCs w:val="20"/>
+              <w:rPr>
                 <w:rFonts w:eastAsia="Times New Roman" w:cs="Arial"/>
-                <w:lang w:val="es-ES" w:bidi="ar-SA"/>
-              </w:rPr>
-              <w:instrText xml:space="preserve"> FORMCHECKBOX </w:instrText>
-            </w:r>
-            <w:r>
-              <w:rPr>
-                <w:sz w:val="20"/>
-                <w:kern w:val="0"/>
-                <w:szCs w:val="20"/>
-                <w:rFonts w:eastAsia="Times New Roman" w:cs="Arial"/>
-                <w:lang w:val="es-ES" w:bidi="ar-SA"/>
-              </w:rPr>
-              <w:fldChar w:fldCharType="separate"/>
-            </w:r>
-            <w:bookmarkStart w:id="1" w:name="__Fieldmark__21320_1959771951"/>
-            <w:bookmarkStart w:id="2" w:name="__Fieldmark__21320_1959771951"/>
-            <w:bookmarkEnd w:id="2"/>
-            <w:r>
-              <w:rPr>
-                <w:rFonts w:eastAsia="Times New Roman" w:cs="Arial"/>
+                <w:bCs w:val="false"/>
+                <w:iCs w:val="false"/>
                 <w:kern w:val="0"/>
                 <w:sz w:val="20"/>
                 <w:szCs w:val="20"/>
                 <w:lang w:val="es-ES" w:bidi="ar-SA"/>
               </w:rPr>
-            </w:r>
-            <w:r>
-              <w:rPr>
-                <w:sz w:val="20"/>
-                <w:kern w:val="0"/>
-                <w:szCs w:val="20"/>
+              <mc:AlternateContent>
+                <mc:Choice Requires="wps">
+                  <w:drawing>
+                    <wp:inline distT="0" distB="0" distL="0" distR="0">
+                      <wp:extent cx="137160" cy="147320"/>
+                      <wp:effectExtent l="0" t="0" r="0" b="0"/>
+                      <wp:docPr id="1" name="Shape1"/>
+                      <a:graphic xmlns:a="http://schemas.openxmlformats.org/drawingml/2006/main">
+                        <a:graphicData uri="http://schemas.microsoft.com/office/word/2010/wordprocessingShape">
+                          <wps:wsp>
+                            <wps:cNvSpPr/>
+                            <wps:spPr>
+                              <a:xfrm>
+                                <a:off x="0" y="0"/>
+                                <a:ext cx="137160" cy="147240"/>
+                              </a:xfrm>
+                              <a:prstGeom prst="rect">
+                                <a:avLst/>
+                              </a:prstGeom>
+                              <a:solidFill>
+                                <a:srgbClr val="999999"/>
+                              </a:solidFill>
+                              <a:ln w="36720">
+                                <a:solidFill>
+                                  <a:srgbClr val="000000"/>
+                                </a:solidFill>
+                                <a:round/>
+                              </a:ln>
+                            </wps:spPr>
+                            <wps:style>
+                              <a:lnRef idx="0"/>
+                              <a:fillRef idx="0"/>
+                              <a:effectRef idx="0"/>
+                              <a:fontRef idx="minor"/>
+                            </wps:style>
+                            <wps:txbx>
+                              <w:txbxContent>
+                                <w:p>
+                                  <w:pPr>
+                                    <w:pStyle w:val="FrameContents"/>
+                                    <w:widowControl w:val="false"/>
+                                    <w:overflowPunct w:val="false"/>
+                                    <w:spacing w:before="0" w:after="0"/>
+                                    <w:ind w:hanging="0"/>
+                                    <w:jc w:val="left"/>
+                                    <w:rPr>
+                                      <w:color w:val="000000"/>
+                                    </w:rPr>
+                                  </w:pPr>
+                                  <w:bookmarkStart w:id="1" w:name="__Fieldmark__69_2718966933"/>
+                                  <w:bookmarkStart w:id="2" w:name="__Fieldmark__5886_2516413285"/>
+                                  <w:bookmarkStart w:id="3" w:name="__Fieldmark__21320_1959771951"/>
+                                  <w:bookmarkStart w:id="4" w:name="__Fieldmark__55_385457815"/>
+                                  <w:bookmarkStart w:id="5" w:name="__Fieldmark__22535_2847009353"/>
+                                  <w:bookmarkStart w:id="6" w:name="__Fieldmark__18203_2847009353"/>
+                                  <w:bookmarkStart w:id="7" w:name="__Fieldmark__55_3779853683"/>
+                                  <w:bookmarkStart w:id="8" w:name="__Fieldmark__1087_3452919408"/>
+                                  <w:bookmarkStart w:id="9" w:name="__Fieldmark__60_3780417000"/>
+                                  <w:bookmarkStart w:id="10" w:name="__Fieldmark__80_4119503673"/>
+                                  <w:bookmarkStart w:id="11" w:name="__Fieldmark__2181_1294511403"/>
+                                  <w:bookmarkStart w:id="12" w:name="__Fieldmark__1101_113874714"/>
+                                  <w:bookmarkStart w:id="13" w:name="__Fieldmark__5441_2847009353"/>
+                                  <w:bookmarkStart w:id="14" w:name="__Fieldmark__19281_2847009353"/>
+                                  <w:bookmarkStart w:id="15" w:name="__Fieldmark__29197_2847009353"/>
+                                  <w:bookmarkStart w:id="16" w:name="__Fieldmark__55_1959771951"/>
+                                  <w:bookmarkStart w:id="17" w:name="__Fieldmark__1217_2516413285"/>
+                                  <w:bookmarkStart w:id="18" w:name="__Fieldmark__56_3960736055"/>
+                                  <w:bookmarkEnd w:id="1"/>
+                                  <w:bookmarkEnd w:id="2"/>
+                                  <w:bookmarkEnd w:id="3"/>
+                                  <w:bookmarkEnd w:id="4"/>
+                                  <w:bookmarkEnd w:id="5"/>
+                                  <w:bookmarkEnd w:id="6"/>
+                                  <w:bookmarkEnd w:id="7"/>
+                                  <w:bookmarkEnd w:id="8"/>
+                                  <w:bookmarkEnd w:id="9"/>
+                                  <w:bookmarkEnd w:id="10"/>
+                                  <w:bookmarkEnd w:id="11"/>
+                                  <w:bookmarkEnd w:id="12"/>
+                                  <w:bookmarkEnd w:id="13"/>
+                                  <w:bookmarkEnd w:id="14"/>
+                                  <w:bookmarkEnd w:id="15"/>
+                                  <w:bookmarkEnd w:id="16"/>
+                                  <w:bookmarkEnd w:id="17"/>
+                                  <w:bookmarkEnd w:id="18"/>
+                                  <w:r>
+                                    <w:rPr>
+                                      <w:rFonts w:ascii="Times New Roman" w:hAnsi="Times New Roman"/>
+                                      <w:color w:val="000000"/>
+                                      <w:lang w:val="es-CO" w:eastAsia="es-CO"/>
+                                    </w:rPr>
+                                    <w:t>{{cert_no}}</w:t>
+                                  </w:r>
+                                </w:p>
+                              </w:txbxContent>
+                            </wps:txbx>
+                            <wps:bodyPr lIns="18360" rIns="18360" tIns="18360" bIns="18360" anchor="t">
+                              <a:noAutofit/>
+                            </wps:bodyPr>
+                          </wps:wsp>
+                        </a:graphicData>
+                      </a:graphic>
+                    </wp:inline>
+                  </w:drawing>
+                </mc:Choice>
+                <mc:Fallback>
+                  <w:pict>
+                    <v:rect id="shape_0" ID="Shape1" path="m0,0l-2147483645,0l-2147483645,-2147483646l0,-2147483646xe" fillcolor="#999999" stroked="t" o:allowincell="f" style="position:absolute;margin-left:0pt;margin-top:-11.65pt;width:10.75pt;height:11.55pt;mso-wrap-style:square;v-text-anchor:top;mso-position-vertical:top">
+                      <v:fill o:detectmouseclick="t" type="solid" color2="#666666"/>
+                      <v:stroke color="black" weight="36720" joinstyle="round" endcap="flat"/>
+                      <v:textbox>
+                        <w:txbxContent>
+                          <w:p>
+                            <w:pPr>
+                              <w:pStyle w:val="FrameContents"/>
+                              <w:widowControl w:val="false"/>
+                              <w:overflowPunct w:val="false"/>
+                              <w:spacing w:before="0" w:after="0"/>
+                              <w:ind w:hanging="0"/>
+                              <w:jc w:val="left"/>
+                              <w:rPr>
+                                <w:color w:val="000000"/>
+                              </w:rPr>
+                            </w:pPr>
+                            <w:bookmarkStart w:id="19" w:name="__Fieldmark__69_2718966933"/>
+                            <w:bookmarkStart w:id="20" w:name="__Fieldmark__5886_2516413285"/>
+                            <w:bookmarkStart w:id="21" w:name="__Fieldmark__21320_1959771951"/>
+                            <w:bookmarkStart w:id="22" w:name="__Fieldmark__55_385457815"/>
+                            <w:bookmarkStart w:id="23" w:name="__Fieldmark__22535_2847009353"/>
+                            <w:bookmarkStart w:id="24" w:name="__Fieldmark__18203_2847009353"/>
+                            <w:bookmarkStart w:id="25" w:name="__Fieldmark__55_3779853683"/>
+                            <w:bookmarkStart w:id="26" w:name="__Fieldmark__1087_3452919408"/>
+                            <w:bookmarkStart w:id="27" w:name="__Fieldmark__60_3780417000"/>
+                            <w:bookmarkStart w:id="28" w:name="__Fieldmark__80_4119503673"/>
+                            <w:bookmarkStart w:id="29" w:name="__Fieldmark__2181_1294511403"/>
+                            <w:bookmarkStart w:id="30" w:name="__Fieldmark__1101_113874714"/>
+                            <w:bookmarkStart w:id="31" w:name="__Fieldmark__5441_2847009353"/>
+                            <w:bookmarkStart w:id="32" w:name="__Fieldmark__19281_2847009353"/>
+                            <w:bookmarkStart w:id="33" w:name="__Fieldmark__29197_2847009353"/>
+                            <w:bookmarkStart w:id="34" w:name="__Fieldmark__55_1959771951"/>
+                            <w:bookmarkStart w:id="35" w:name="__Fieldmark__1217_2516413285"/>
+                            <w:bookmarkStart w:id="36" w:name="__Fieldmark__56_3960736055"/>
+                            <w:bookmarkEnd w:id="19"/>
+                            <w:bookmarkEnd w:id="20"/>
+                            <w:bookmarkEnd w:id="21"/>
+                            <w:bookmarkEnd w:id="22"/>
+                            <w:bookmarkEnd w:id="23"/>
+                            <w:bookmarkEnd w:id="24"/>
+                            <w:bookmarkEnd w:id="25"/>
+                            <w:bookmarkEnd w:id="26"/>
+                            <w:bookmarkEnd w:id="27"/>
+                            <w:bookmarkEnd w:id="28"/>
+                            <w:bookmarkEnd w:id="29"/>
+                            <w:bookmarkEnd w:id="30"/>
+                            <w:bookmarkEnd w:id="31"/>
+                            <w:bookmarkEnd w:id="32"/>
+                            <w:bookmarkEnd w:id="33"/>
+                            <w:bookmarkEnd w:id="34"/>
+                            <w:bookmarkEnd w:id="35"/>
+                            <w:bookmarkEnd w:id="36"/>
+                            <w:r>
+                              <w:rPr>
+                                <w:rFonts w:ascii="Times New Roman" w:hAnsi="Times New Roman"/>
+                                <w:color w:val="000000"/>
+                                <w:lang w:val="es-CO" w:eastAsia="es-CO"/>
+                              </w:rPr>
+                              <w:t>{{cert_no}}</w:t>
+                            </w:r>
+                          </w:p>
+                        </w:txbxContent>
+                      </v:textbox>
+                      <w10:wrap type="square"/>
+                    </v:rect>
+                  </w:pict>
+                </mc:Fallback>
+              </mc:AlternateContent>
+            </w:r>
+            <w:r>
+              <w:rPr>
                 <w:rFonts w:eastAsia="Times New Roman" w:cs="Arial"/>
-                <w:lang w:val="es-ES" w:bidi="ar-SA"/>
-              </w:rPr>
-              <w:fldChar w:fldCharType="end"/>
-            </w:r>
-            <w:bookmarkStart w:id="3" w:name="__Fieldmark__55_385457815"/>
-            <w:bookmarkStart w:id="4" w:name="__Fieldmark__22535_2847009353"/>
-            <w:bookmarkStart w:id="5" w:name="__Fieldmark__18203_2847009353"/>
-            <w:bookmarkStart w:id="6" w:name="__Fieldmark__55_3779853683"/>
-            <w:bookmarkStart w:id="7" w:name="__Fieldmark__1087_3452919408"/>
-            <w:bookmarkStart w:id="8" w:name="__Fieldmark__60_3780417000"/>
-            <w:bookmarkStart w:id="9" w:name="__Fieldmark__80_4119503673"/>
-            <w:bookmarkStart w:id="10" w:name="__Fieldmark__2181_1294511403"/>
-            <w:bookmarkStart w:id="11" w:name="__Fieldmark__1101_113874714"/>
-            <w:bookmarkStart w:id="12" w:name="__Fieldmark__5441_2847009353"/>
-            <w:bookmarkStart w:id="13" w:name="__Fieldmark__19281_2847009353"/>
-            <w:bookmarkStart w:id="14" w:name="__Fieldmark__29197_2847009353"/>
-            <w:bookmarkStart w:id="15" w:name="__Fieldmark__55_1959771951"/>
-            <w:bookmarkEnd w:id="3"/>
-            <w:bookmarkEnd w:id="4"/>
-            <w:bookmarkEnd w:id="5"/>
-            <w:bookmarkEnd w:id="6"/>
-            <w:bookmarkEnd w:id="7"/>
-            <w:bookmarkEnd w:id="8"/>
-            <w:bookmarkEnd w:id="9"/>
-            <w:bookmarkEnd w:id="10"/>
-            <w:bookmarkEnd w:id="11"/>
-            <w:bookmarkEnd w:id="12"/>
-            <w:bookmarkEnd w:id="13"/>
-            <w:bookmarkEnd w:id="14"/>
-            <w:bookmarkEnd w:id="15"/>
-            <w:r>
-              <w:rPr>
-                <w:rFonts w:eastAsia="Times New Roman" w:cs="Arial"/>
+                <w:bCs w:val="false"/>
+                <w:iCs w:val="false"/>
                 <w:kern w:val="0"/>
                 <w:sz w:val="20"/>
                 <w:szCs w:val="20"/>
@@ -923,6 +1076,8 @@
               <w:rPr>
                 <w:rFonts w:eastAsia="Times New Roman" w:cs="Arial" w:ascii="Calibri" w:hAnsi="Calibri" w:asciiTheme="minorHAnsi" w:hAnsiTheme="minorHAnsi"/>
                 <w:b/>
+                <w:bCs w:val="false"/>
+                <w:iCs w:val="false"/>
                 <w:kern w:val="0"/>
                 <w:sz w:val="20"/>
                 <w:szCs w:val="20"/>
@@ -933,6 +1088,8 @@
             <w:r>
               <w:rPr>
                 <w:rFonts w:eastAsia="Times New Roman" w:cs="Arial"/>
+                <w:bCs w:val="false"/>
+                <w:iCs w:val="false"/>
                 <w:kern w:val="0"/>
                 <w:sz w:val="20"/>
                 <w:szCs w:val="20"/>
@@ -941,65 +1098,125 @@
               <w:t xml:space="preserve"> </w:t>
             </w:r>
             <w:r>
-              <w:fldChar w:fldCharType="begin">
-                <w:ffData>
-                  <w:name w:val=""/>
-                  <w:enabled/>
-                  <w:calcOnExit w:val="0"/>
-                  <w:checkBox>
-                    <w:sizeAuto/>
-                  </w:checkBox>
-                </w:ffData>
-              </w:fldChar>
-            </w:r>
-            <w:r>
-              <w:rPr>
-                <w:sz w:val="20"/>
-                <w:kern w:val="0"/>
-                <w:szCs w:val="20"/>
+              <w:rPr>
                 <w:rFonts w:eastAsia="Times New Roman" w:cs="Arial"/>
-                <w:lang w:val="es-ES" w:bidi="ar-SA"/>
-              </w:rPr>
-              <w:instrText xml:space="preserve"> FORMCHECKBOX </w:instrText>
-            </w:r>
-            <w:r>
-              <w:rPr>
-                <w:sz w:val="20"/>
-                <w:kern w:val="0"/>
-                <w:szCs w:val="20"/>
-                <w:rFonts w:eastAsia="Times New Roman" w:cs="Arial"/>
-                <w:lang w:val="es-ES" w:bidi="ar-SA"/>
-              </w:rPr>
-              <w:fldChar w:fldCharType="separate"/>
-            </w:r>
-            <w:bookmarkStart w:id="16" w:name="__Fieldmark__21365_1959771951"/>
-            <w:bookmarkStart w:id="17" w:name="__Fieldmark__21365_1959771951"/>
-            <w:bookmarkEnd w:id="17"/>
-            <w:r/>
-            <w:r>
-              <w:rPr>
-                <w:sz w:val="20"/>
-                <w:kern w:val="0"/>
-                <w:szCs w:val="20"/>
-                <w:rFonts w:eastAsia="Times New Roman" w:cs="Arial"/>
-                <w:lang w:val="es-ES" w:bidi="ar-SA"/>
-              </w:rPr>
-              <w:fldChar w:fldCharType="end"/>
-            </w:r>
-            <w:r>
-              <w:rPr>
-                <w:rFonts w:eastAsia="Times New Roman" w:cs="Arial"/>
+                <w:bCs w:val="false"/>
+                <w:iCs w:val="false"/>
                 <w:kern w:val="0"/>
                 <w:sz w:val="20"/>
                 <w:szCs w:val="20"/>
                 <w:lang w:val="es-ES" w:bidi="ar-SA"/>
               </w:rPr>
-            </w:r>
-          </w:p>
-        </w:tc>
-        <w:tc>
-          <w:tcPr>
-            <w:tcW w:w="5955" w:type="dxa"/>
+              <mc:AlternateContent>
+                <mc:Choice Requires="wps">
+                  <w:drawing>
+                    <wp:inline distT="0" distB="0" distL="0" distR="0">
+                      <wp:extent cx="153670" cy="147955"/>
+                      <wp:effectExtent l="0" t="0" r="0" b="0"/>
+                      <wp:docPr id="3" name="Shape2"/>
+                      <a:graphic xmlns:a="http://schemas.openxmlformats.org/drawingml/2006/main">
+                        <a:graphicData uri="http://schemas.microsoft.com/office/word/2010/wordprocessingShape">
+                          <wps:wsp>
+                            <wps:cNvSpPr/>
+                            <wps:spPr>
+                              <a:xfrm>
+                                <a:off x="0" y="0"/>
+                                <a:ext cx="153720" cy="147960"/>
+                              </a:xfrm>
+                              <a:prstGeom prst="rect">
+                                <a:avLst/>
+                              </a:prstGeom>
+                              <a:solidFill>
+                                <a:srgbClr val="999999"/>
+                              </a:solidFill>
+                              <a:ln w="36720">
+                                <a:solidFill>
+                                  <a:srgbClr val="000000"/>
+                                </a:solidFill>
+                                <a:round/>
+                              </a:ln>
+                            </wps:spPr>
+                            <wps:style>
+                              <a:lnRef idx="0"/>
+                              <a:fillRef idx="0"/>
+                              <a:effectRef idx="0"/>
+                              <a:fontRef idx="minor"/>
+                            </wps:style>
+                            <wps:txbx>
+                              <w:txbxContent>
+                                <w:p>
+                                  <w:pPr>
+                                    <w:pStyle w:val="FrameContents"/>
+                                    <w:widowControl w:val="false"/>
+                                    <w:overflowPunct w:val="false"/>
+                                    <w:spacing w:before="0" w:after="0"/>
+                                    <w:ind w:hanging="0"/>
+                                    <w:jc w:val="left"/>
+                                    <w:rPr>
+                                      <w:color w:val="000000"/>
+                                    </w:rPr>
+                                  </w:pPr>
+                                  <w:r>
+                                    <w:rPr>
+                                      <w:rFonts w:ascii="Times New Roman" w:hAnsi="Times New Roman"/>
+                                      <w:color w:val="000000"/>
+                                      <w:lang w:val="es-CO" w:eastAsia="es-CO"/>
+                                    </w:rPr>
+                                    <w:t>{{cert_si}}</w:t>
+                                  </w:r>
+                                </w:p>
+                              </w:txbxContent>
+                            </wps:txbx>
+                            <wps:bodyPr lIns="18360" rIns="18360" tIns="18360" bIns="18360" anchor="t">
+                              <a:noAutofit/>
+                            </wps:bodyPr>
+                          </wps:wsp>
+                        </a:graphicData>
+                      </a:graphic>
+                    </wp:inline>
+                  </w:drawing>
+                </mc:Choice>
+                <mc:Fallback>
+                  <w:pict>
+                    <v:rect id="shape_0" ID="Shape2" path="m0,0l-2147483645,0l-2147483645,-2147483646l0,-2147483646xe" fillcolor="#999999" stroked="t" o:allowincell="f" style="position:absolute;margin-left:0pt;margin-top:-11.7pt;width:12.05pt;height:11.6pt;mso-wrap-style:square;v-text-anchor:top;mso-position-vertical:top">
+                      <v:fill o:detectmouseclick="t" type="solid" color2="#666666"/>
+                      <v:stroke color="black" weight="36720" joinstyle="round" endcap="flat"/>
+                      <v:textbox>
+                        <w:txbxContent>
+                          <w:p>
+                            <w:pPr>
+                              <w:pStyle w:val="FrameContents"/>
+                              <w:widowControl w:val="false"/>
+                              <w:overflowPunct w:val="false"/>
+                              <w:spacing w:before="0" w:after="0"/>
+                              <w:ind w:hanging="0"/>
+                              <w:jc w:val="left"/>
+                              <w:rPr>
+                                <w:color w:val="000000"/>
+                              </w:rPr>
+                            </w:pPr>
+                            <w:r>
+                              <w:rPr>
+                                <w:rFonts w:ascii="Times New Roman" w:hAnsi="Times New Roman"/>
+                                <w:color w:val="000000"/>
+                                <w:lang w:val="es-CO" w:eastAsia="es-CO"/>
+                              </w:rPr>
+                              <w:t>{{cert_si}}</w:t>
+                            </w:r>
+                          </w:p>
+                        </w:txbxContent>
+                      </v:textbox>
+                      <w10:wrap type="square"/>
+                    </v:rect>
+                  </w:pict>
+                </mc:Fallback>
+              </mc:AlternateContent>
+            </w:r>
+          </w:p>
+        </w:tc>
+        <w:tc>
+          <w:tcPr>
+            <w:tcW w:w="5969" w:type="dxa"/>
             <w:gridSpan w:val="8"/>
             <w:tcBorders>
               <w:top w:val="single" w:sz="4" w:space="0" w:color="1F497D"/>
@@ -1027,6 +1244,8 @@
               <w:rPr>
                 <w:rFonts w:eastAsia="Times New Roman" w:cs="Arial" w:ascii="Calibri" w:hAnsi="Calibri" w:asciiTheme="minorHAnsi" w:hAnsiTheme="minorHAnsi"/>
                 <w:b/>
+                <w:bCs w:val="false"/>
+                <w:iCs w:val="false"/>
                 <w:kern w:val="0"/>
                 <w:sz w:val="20"/>
                 <w:szCs w:val="20"/>
@@ -1043,7 +1262,7 @@
         </w:trPr>
         <w:tc>
           <w:tcPr>
-            <w:tcW w:w="3258" w:type="dxa"/>
+            <w:tcW w:w="3240" w:type="dxa"/>
             <w:gridSpan w:val="3"/>
             <w:vMerge w:val="continue"/>
             <w:tcBorders>
@@ -1072,13 +1291,16 @@
               <w:rPr>
                 <w:rFonts w:cs="Arial" w:ascii="Calibri" w:hAnsi="Calibri"/>
                 <w:b/>
-              </w:rPr>
-            </w:r>
-          </w:p>
-        </w:tc>
-        <w:tc>
-          <w:tcPr>
-            <w:tcW w:w="3835" w:type="dxa"/>
+                <w:bCs w:val="false"/>
+                <w:iCs w:val="false"/>
+                <w:szCs w:val="24"/>
+              </w:rPr>
+            </w:r>
+          </w:p>
+        </w:tc>
+        <w:tc>
+          <w:tcPr>
+            <w:tcW w:w="3852" w:type="dxa"/>
             <w:gridSpan w:val="6"/>
             <w:tcBorders>
               <w:top w:val="single" w:sz="4" w:space="0" w:color="1F497D"/>
@@ -1106,6 +1328,8 @@
               <w:rPr>
                 <w:rFonts w:eastAsia="Times New Roman" w:cs="Arial" w:ascii="Calibri" w:hAnsi="Calibri" w:asciiTheme="minorHAnsi" w:hAnsiTheme="minorHAnsi"/>
                 <w:b/>
+                <w:bCs w:val="false"/>
+                <w:iCs w:val="false"/>
                 <w:kern w:val="0"/>
                 <w:sz w:val="20"/>
                 <w:szCs w:val="20"/>
@@ -1117,7 +1341,7 @@
         </w:tc>
         <w:tc>
           <w:tcPr>
-            <w:tcW w:w="2120" w:type="dxa"/>
+            <w:tcW w:w="2117" w:type="dxa"/>
             <w:gridSpan w:val="2"/>
             <w:tcBorders>
               <w:top w:val="single" w:sz="4" w:space="0" w:color="1F497D"/>
@@ -1143,6 +1367,8 @@
               <w:rPr>
                 <w:rFonts w:eastAsia="Times New Roman" w:cs="Arial" w:ascii="Calibri" w:hAnsi="Calibri" w:asciiTheme="minorHAnsi" w:hAnsiTheme="minorHAnsi"/>
                 <w:b/>
+                <w:bCs w:val="false"/>
+                <w:iCs w:val="false"/>
                 <w:kern w:val="0"/>
                 <w:sz w:val="20"/>
                 <w:szCs w:val="20"/>
@@ -1187,6 +1413,8 @@
               <w:rPr>
                 <w:rFonts w:eastAsia="Times New Roman" w:cs="Arial" w:ascii="Calibri" w:hAnsi="Calibri" w:asciiTheme="minorHAnsi" w:hAnsiTheme="minorHAnsi"/>
                 <w:b/>
+                <w:bCs w:val="false"/>
+                <w:iCs w:val="false"/>
                 <w:kern w:val="0"/>
                 <w:sz w:val="20"/>
                 <w:szCs w:val="20"/>
@@ -1198,7 +1426,7 @@
         </w:tc>
         <w:tc>
           <w:tcPr>
-            <w:tcW w:w="1395" w:type="dxa"/>
+            <w:tcW w:w="1394" w:type="dxa"/>
             <w:gridSpan w:val="2"/>
             <w:tcBorders>
               <w:top w:val="single" w:sz="4" w:space="0" w:color="1F497D"/>
@@ -1226,6 +1454,8 @@
               <w:rPr>
                 <w:rFonts w:eastAsia="Times New Roman" w:cs="Arial" w:ascii="Calibri" w:hAnsi="Calibri" w:asciiTheme="minorHAnsi" w:hAnsiTheme="minorHAnsi"/>
                 <w:b/>
+                <w:bCs w:val="false"/>
+                <w:iCs w:val="false"/>
                 <w:kern w:val="0"/>
                 <w:sz w:val="20"/>
                 <w:szCs w:val="20"/>
@@ -1237,7 +1467,7 @@
         </w:tc>
         <w:tc>
           <w:tcPr>
-            <w:tcW w:w="2120" w:type="dxa"/>
+            <w:tcW w:w="2117" w:type="dxa"/>
             <w:gridSpan w:val="2"/>
             <w:tcBorders>
               <w:top w:val="single" w:sz="4" w:space="0" w:color="1F497D"/>
@@ -1265,6 +1495,8 @@
               <w:rPr>
                 <w:rFonts w:eastAsia="Times New Roman" w:cs="Arial" w:ascii="Calibri" w:hAnsi="Calibri" w:asciiTheme="minorHAnsi" w:hAnsiTheme="minorHAnsi"/>
                 <w:b/>
+                <w:bCs w:val="false"/>
+                <w:iCs w:val="false"/>
                 <w:kern w:val="0"/>
                 <w:sz w:val="20"/>
                 <w:szCs w:val="20"/>
@@ -1309,6 +1541,8 @@
               <w:rPr>
                 <w:rFonts w:eastAsia="Times New Roman" w:cs="Arial" w:ascii="Calibri" w:hAnsi="Calibri" w:asciiTheme="minorHAnsi" w:hAnsiTheme="minorHAnsi"/>
                 <w:b/>
+                <w:bCs w:val="false"/>
+                <w:iCs w:val="false"/>
                 <w:kern w:val="0"/>
                 <w:sz w:val="20"/>
                 <w:szCs w:val="20"/>
@@ -1320,7 +1554,7 @@
         </w:tc>
         <w:tc>
           <w:tcPr>
-            <w:tcW w:w="3515" w:type="dxa"/>
+            <w:tcW w:w="3511" w:type="dxa"/>
             <w:gridSpan w:val="4"/>
             <w:tcBorders>
               <w:top w:val="single" w:sz="4" w:space="0" w:color="1F497D"/>
@@ -1346,6 +1580,8 @@
               <w:rPr>
                 <w:rFonts w:eastAsia="Times New Roman" w:cs="Arial" w:ascii="Calibri" w:hAnsi="Calibri" w:asciiTheme="minorHAnsi" w:hAnsiTheme="minorHAnsi"/>
                 <w:b/>
+                <w:bCs w:val="false"/>
+                <w:iCs w:val="false"/>
                 <w:kern w:val="0"/>
                 <w:sz w:val="20"/>
                 <w:szCs w:val="20"/>
@@ -1362,7 +1598,7 @@
         </w:trPr>
         <w:tc>
           <w:tcPr>
-            <w:tcW w:w="3148" w:type="dxa"/>
+            <w:tcW w:w="3147" w:type="dxa"/>
             <w:gridSpan w:val="2"/>
             <w:vMerge w:val="restart"/>
             <w:tcBorders>
@@ -1390,6 +1626,8 @@
               <w:rPr>
                 <w:rFonts w:eastAsia="Times New Roman" w:cs="Arial" w:ascii="Calibri" w:hAnsi="Calibri" w:asciiTheme="minorHAnsi" w:hAnsiTheme="minorHAnsi"/>
                 <w:b/>
+                <w:bCs w:val="false"/>
+                <w:iCs w:val="false"/>
                 <w:kern w:val="0"/>
                 <w:sz w:val="20"/>
                 <w:szCs w:val="20"/>
@@ -1416,6 +1654,8 @@
               <w:rPr>
                 <w:rFonts w:eastAsia="Times New Roman" w:cs="Arial" w:ascii="Calibri" w:hAnsi="Calibri" w:asciiTheme="minorHAnsi" w:hAnsiTheme="minorHAnsi"/>
                 <w:b/>
+                <w:bCs w:val="false"/>
+                <w:iCs w:val="false"/>
                 <w:kern w:val="0"/>
                 <w:sz w:val="20"/>
                 <w:szCs w:val="20"/>
@@ -1427,7 +1667,7 @@
         </w:tc>
         <w:tc>
           <w:tcPr>
-            <w:tcW w:w="6065" w:type="dxa"/>
+            <w:tcW w:w="6062" w:type="dxa"/>
             <w:gridSpan w:val="9"/>
             <w:tcBorders>
               <w:top w:val="single" w:sz="4" w:space="0" w:color="1F497D"/>
@@ -1456,6 +1696,8 @@
               <w:rPr>
                 <w:rFonts w:eastAsia="Times New Roman" w:cs="Arial" w:ascii="Calibri" w:hAnsi="Calibri" w:asciiTheme="minorHAnsi" w:hAnsiTheme="minorHAnsi"/>
                 <w:b/>
+                <w:bCs w:val="false"/>
+                <w:iCs w:val="false"/>
                 <w:kern w:val="0"/>
                 <w:sz w:val="20"/>
                 <w:szCs w:val="20"/>
@@ -1468,11 +1710,11 @@
       </w:tr>
       <w:tr>
         <w:trPr>
-          <w:trHeight w:val="403" w:hRule="atLeast"/>
+          <w:trHeight w:val="201" w:hRule="atLeast"/>
         </w:trPr>
         <w:tc>
           <w:tcPr>
-            <w:tcW w:w="3148" w:type="dxa"/>
+            <w:tcW w:w="3147" w:type="dxa"/>
             <w:gridSpan w:val="2"/>
             <w:vMerge w:val="continue"/>
             <w:tcBorders>
@@ -1502,6 +1744,9 @@
               <w:rPr>
                 <w:rFonts w:cs="Arial" w:ascii="Calibri" w:hAnsi="Calibri"/>
                 <w:b/>
+                <w:bCs w:val="false"/>
+                <w:iCs w:val="false"/>
+                <w:szCs w:val="24"/>
                 <w:lang w:val="es-ES"/>
               </w:rPr>
             </w:r>
@@ -1509,7 +1754,7 @@
         </w:tc>
         <w:tc>
           <w:tcPr>
-            <w:tcW w:w="6065" w:type="dxa"/>
+            <w:tcW w:w="6062" w:type="dxa"/>
             <w:gridSpan w:val="9"/>
             <w:tcBorders>
               <w:top w:val="single" w:sz="4" w:space="0" w:color="1F497D"/>
@@ -1537,339 +1782,610 @@
               <w:rPr>
                 <w:rFonts w:eastAsia="Times New Roman" w:cs="Arial" w:ascii="Calibri" w:hAnsi="Calibri" w:asciiTheme="minorHAnsi" w:hAnsiTheme="minorHAnsi"/>
                 <w:b/>
+                <w:bCs w:val="false"/>
+                <w:iCs w:val="false"/>
                 <w:kern w:val="0"/>
                 <w:sz w:val="20"/>
                 <w:szCs w:val="20"/>
                 <w:lang w:bidi="ar-SA"/>
               </w:rPr>
-              <w:t xml:space="preserve">N° de Serie: {{detail_n_serie}}                              Grupo:  </w:t>
-            </w:r>
-            <w:r>
-              <w:fldChar w:fldCharType="begin">
-                <w:ffData>
-                  <w:name w:val=""/>
-                  <w:enabled/>
-                  <w:calcOnExit w:val="0"/>
-                  <w:checkBox>
-                    <w:sizeAuto/>
-                  </w:checkBox>
-                </w:ffData>
-              </w:fldChar>
-            </w:r>
-            <w:r>
-              <w:rPr>
-                <w:sz w:val="20"/>
-                <w:b/>
-                <w:kern w:val="0"/>
-                <w:szCs w:val="20"/>
-                <w:rFonts w:eastAsia="Times New Roman" w:cs="Arial" w:ascii="Calibri" w:hAnsi="Calibri"/>
-                <w:lang w:bidi="ar-SA"/>
-              </w:rPr>
-              <w:instrText xml:space="preserve"> FORMCHECKBOX </w:instrText>
-            </w:r>
-            <w:r>
-              <w:rPr>
-                <w:sz w:val="20"/>
-                <w:b/>
-                <w:kern w:val="0"/>
-                <w:szCs w:val="20"/>
-                <w:rFonts w:eastAsia="Times New Roman" w:cs="Arial" w:ascii="Calibri" w:hAnsi="Calibri"/>
-                <w:lang w:bidi="ar-SA"/>
-              </w:rPr>
-              <w:fldChar w:fldCharType="separate"/>
-            </w:r>
-            <w:bookmarkStart w:id="18" w:name="__Fieldmark__21384_1959771951"/>
-            <w:bookmarkStart w:id="19" w:name="__Fieldmark__21384_1959771951"/>
-            <w:bookmarkEnd w:id="19"/>
-            <w:r>
-              <w:rPr>
-                <w:rFonts w:eastAsia="Times New Roman" w:cs="Arial" w:ascii="Calibri" w:hAnsi="Calibri" w:asciiTheme="minorHAnsi" w:hAnsiTheme="minorHAnsi"/>
-                <w:b/>
-                <w:kern w:val="0"/>
-                <w:sz w:val="20"/>
-                <w:szCs w:val="20"/>
-                <w:lang w:bidi="ar-SA"/>
-              </w:rPr>
-            </w:r>
-            <w:r>
-              <w:rPr>
-                <w:sz w:val="20"/>
-                <w:b/>
-                <w:kern w:val="0"/>
-                <w:szCs w:val="20"/>
-                <w:rFonts w:eastAsia="Times New Roman" w:cs="Arial" w:ascii="Calibri" w:hAnsi="Calibri"/>
-                <w:lang w:bidi="ar-SA"/>
-              </w:rPr>
-              <w:fldChar w:fldCharType="end"/>
-            </w:r>
-            <w:bookmarkStart w:id="20" w:name="__Fieldmark__113_385457815"/>
-            <w:bookmarkStart w:id="21" w:name="__Fieldmark__22587_2847009353"/>
-            <w:bookmarkStart w:id="22" w:name="__Fieldmark__18249_2847009353"/>
-            <w:bookmarkStart w:id="23" w:name="__Fieldmark__95_3779853683"/>
-            <w:bookmarkStart w:id="24" w:name="__Fieldmark__2222_1294511403"/>
-            <w:bookmarkStart w:id="25" w:name="__Fieldmark__111_4119503673"/>
-            <w:bookmarkStart w:id="26" w:name="__Fieldmark__1121_3452919408"/>
-            <w:bookmarkStart w:id="27" w:name="__Fieldmark__91_3780417000"/>
-            <w:bookmarkStart w:id="28" w:name="__Fieldmark__1138_113874714"/>
-            <w:bookmarkStart w:id="29" w:name="__Fieldmark__5486_2847009353"/>
-            <w:bookmarkStart w:id="30" w:name="__Fieldmark__19330_2847009353"/>
-            <w:bookmarkStart w:id="31" w:name="__Fieldmark__29252_2847009353"/>
-            <w:bookmarkStart w:id="32" w:name="__Fieldmark__116_1959771951"/>
-            <w:bookmarkEnd w:id="20"/>
-            <w:bookmarkEnd w:id="21"/>
-            <w:bookmarkEnd w:id="22"/>
-            <w:bookmarkEnd w:id="23"/>
-            <w:bookmarkEnd w:id="24"/>
-            <w:bookmarkEnd w:id="25"/>
-            <w:bookmarkEnd w:id="26"/>
-            <w:bookmarkEnd w:id="27"/>
-            <w:bookmarkEnd w:id="28"/>
-            <w:bookmarkEnd w:id="29"/>
-            <w:bookmarkEnd w:id="30"/>
-            <w:bookmarkEnd w:id="31"/>
-            <w:bookmarkEnd w:id="32"/>
-            <w:r>
-              <w:rPr>
-                <w:rFonts w:eastAsia="Times New Roman" w:cs="Arial"/>
-                <w:kern w:val="0"/>
-                <w:sz w:val="20"/>
-                <w:szCs w:val="20"/>
-                <w:lang w:val="es-ES" w:bidi="ar-SA"/>
-              </w:rPr>
-              <w:t xml:space="preserve"> </w:t>
-            </w:r>
-            <w:r>
-              <w:rPr>
-                <w:rFonts w:eastAsia="Times New Roman" w:cs="Arial"/>
-                <w:b/>
-                <w:kern w:val="0"/>
-                <w:sz w:val="20"/>
-                <w:szCs w:val="20"/>
-                <w:lang w:val="es-ES" w:bidi="ar-SA"/>
-              </w:rPr>
-              <w:t xml:space="preserve">1;    </w:t>
-            </w:r>
-            <w:r>
-              <w:rPr>
-                <w:rFonts w:eastAsia="Times New Roman" w:cs="Arial"/>
-                <w:kern w:val="0"/>
-                <w:sz w:val="20"/>
-                <w:szCs w:val="20"/>
-                <w:lang w:val="es-ES" w:bidi="ar-SA"/>
-              </w:rPr>
-              <w:t xml:space="preserve"> </w:t>
-            </w:r>
-            <w:r>
-              <w:fldChar w:fldCharType="begin">
-                <w:ffData>
-                  <w:name w:val=""/>
-                  <w:enabled/>
-                  <w:calcOnExit w:val="0"/>
-                  <w:checkBox>
-                    <w:sizeAuto/>
-                  </w:checkBox>
-                </w:ffData>
-              </w:fldChar>
-            </w:r>
-            <w:r>
-              <w:rPr>
-                <w:sz w:val="20"/>
-                <w:kern w:val="0"/>
-                <w:szCs w:val="20"/>
-                <w:rFonts w:eastAsia="Times New Roman" w:cs="Arial"/>
-                <w:lang w:val="es-ES" w:bidi="ar-SA"/>
-              </w:rPr>
-              <w:instrText xml:space="preserve"> FORMCHECKBOX </w:instrText>
-            </w:r>
-            <w:r>
-              <w:rPr>
-                <w:sz w:val="20"/>
-                <w:kern w:val="0"/>
-                <w:szCs w:val="20"/>
-                <w:rFonts w:eastAsia="Times New Roman" w:cs="Arial"/>
-                <w:lang w:val="es-ES" w:bidi="ar-SA"/>
-              </w:rPr>
-              <w:fldChar w:fldCharType="separate"/>
-            </w:r>
-            <w:bookmarkStart w:id="33" w:name="__Fieldmark__21429_1959771951"/>
-            <w:bookmarkStart w:id="34" w:name="__Fieldmark__21429_1959771951"/>
-            <w:bookmarkEnd w:id="34"/>
-            <w:r>
-              <w:rPr>
-                <w:rFonts w:eastAsia="Times New Roman" w:cs="Arial"/>
-                <w:kern w:val="0"/>
-                <w:sz w:val="20"/>
-                <w:szCs w:val="20"/>
-                <w:lang w:val="es-ES" w:bidi="ar-SA"/>
-              </w:rPr>
-            </w:r>
-            <w:r>
-              <w:rPr>
-                <w:sz w:val="20"/>
-                <w:kern w:val="0"/>
-                <w:szCs w:val="20"/>
-                <w:rFonts w:eastAsia="Times New Roman" w:cs="Arial"/>
-                <w:lang w:val="es-ES" w:bidi="ar-SA"/>
-              </w:rPr>
-              <w:fldChar w:fldCharType="end"/>
-            </w:r>
-            <w:bookmarkStart w:id="35" w:name="__Fieldmark__152_385457815"/>
-            <w:bookmarkStart w:id="36" w:name="__Fieldmark__22620_2847009353"/>
-            <w:bookmarkStart w:id="37" w:name="__Fieldmark__18276_2847009353"/>
-            <w:bookmarkStart w:id="38" w:name="__Fieldmark__116_3779853683"/>
-            <w:bookmarkStart w:id="39" w:name="__Fieldmark__1136_3452919408"/>
-            <w:bookmarkStart w:id="40" w:name="__Fieldmark__100_3780417000"/>
-            <w:bookmarkStart w:id="41" w:name="__Fieldmark__116_4119503673"/>
-            <w:bookmarkStart w:id="42" w:name="__Fieldmark__2234_1294511403"/>
-            <w:bookmarkStart w:id="43" w:name="__Fieldmark__1156_113874714"/>
-            <w:bookmarkStart w:id="44" w:name="__Fieldmark__5510_2847009353"/>
-            <w:bookmarkStart w:id="45" w:name="__Fieldmark__19360_2847009353"/>
-            <w:bookmarkStart w:id="46" w:name="__Fieldmark__29288_2847009353"/>
-            <w:bookmarkStart w:id="47" w:name="__Fieldmark__158_1959771951"/>
-            <w:bookmarkEnd w:id="35"/>
-            <w:bookmarkEnd w:id="36"/>
-            <w:bookmarkEnd w:id="37"/>
-            <w:bookmarkEnd w:id="38"/>
-            <w:bookmarkEnd w:id="39"/>
-            <w:bookmarkEnd w:id="40"/>
-            <w:bookmarkEnd w:id="41"/>
-            <w:bookmarkEnd w:id="42"/>
-            <w:bookmarkEnd w:id="43"/>
-            <w:bookmarkEnd w:id="44"/>
-            <w:bookmarkEnd w:id="45"/>
-            <w:bookmarkEnd w:id="46"/>
-            <w:bookmarkEnd w:id="47"/>
-            <w:r>
-              <w:rPr>
-                <w:rFonts w:eastAsia="Times New Roman" w:cs="Arial"/>
-                <w:kern w:val="0"/>
-                <w:sz w:val="20"/>
-                <w:szCs w:val="20"/>
-                <w:lang w:val="es-ES" w:bidi="ar-SA"/>
-              </w:rPr>
-              <w:t xml:space="preserve"> </w:t>
-            </w:r>
-            <w:r>
-              <w:rPr>
-                <w:rFonts w:eastAsia="Times New Roman" w:cs="Arial"/>
-                <w:b/>
-                <w:kern w:val="0"/>
-                <w:sz w:val="20"/>
-                <w:szCs w:val="20"/>
-                <w:lang w:val="es-ES" w:bidi="ar-SA"/>
-              </w:rPr>
-              <w:t xml:space="preserve">2; </w:t>
-            </w:r>
-            <w:r>
-              <w:rPr>
-                <w:rFonts w:eastAsia="Times New Roman" w:cs="Arial"/>
-                <w:kern w:val="0"/>
-                <w:sz w:val="20"/>
-                <w:szCs w:val="20"/>
-                <w:lang w:val="es-ES" w:bidi="ar-SA"/>
-              </w:rPr>
-              <w:t xml:space="preserve">    </w:t>
-            </w:r>
-            <w:r>
-              <w:fldChar w:fldCharType="begin">
-                <w:ffData>
-                  <w:name w:val=""/>
-                  <w:enabled/>
-                  <w:calcOnExit w:val="0"/>
-                  <w:checkBox>
-                    <w:sizeAuto/>
-                  </w:checkBox>
-                </w:ffData>
-              </w:fldChar>
-            </w:r>
-            <w:r>
-              <w:rPr>
-                <w:sz w:val="20"/>
-                <w:kern w:val="0"/>
-                <w:szCs w:val="20"/>
-                <w:rFonts w:eastAsia="Times New Roman" w:cs="Arial"/>
-                <w:lang w:val="es-ES" w:bidi="ar-SA"/>
-              </w:rPr>
-              <w:instrText xml:space="preserve"> FORMCHECKBOX </w:instrText>
-            </w:r>
-            <w:r>
-              <w:rPr>
-                <w:sz w:val="20"/>
-                <w:kern w:val="0"/>
-                <w:szCs w:val="20"/>
-                <w:rFonts w:eastAsia="Times New Roman" w:cs="Arial"/>
-                <w:lang w:val="es-ES" w:bidi="ar-SA"/>
-              </w:rPr>
-              <w:fldChar w:fldCharType="separate"/>
-            </w:r>
-            <w:bookmarkStart w:id="48" w:name="__Fieldmark__21474_1959771951"/>
-            <w:bookmarkStart w:id="49" w:name="__Fieldmark__21474_1959771951"/>
-            <w:bookmarkEnd w:id="49"/>
-            <w:r>
-              <w:rPr>
-                <w:rFonts w:eastAsia="Times New Roman" w:cs="Arial"/>
-                <w:kern w:val="0"/>
-                <w:sz w:val="20"/>
-                <w:szCs w:val="20"/>
-                <w:lang w:val="es-ES" w:bidi="ar-SA"/>
-              </w:rPr>
-            </w:r>
-            <w:r>
-              <w:rPr>
-                <w:sz w:val="20"/>
-                <w:kern w:val="0"/>
-                <w:szCs w:val="20"/>
-                <w:rFonts w:eastAsia="Times New Roman" w:cs="Arial"/>
-                <w:lang w:val="es-ES" w:bidi="ar-SA"/>
-              </w:rPr>
-              <w:fldChar w:fldCharType="end"/>
-            </w:r>
-            <w:bookmarkStart w:id="50" w:name="__Fieldmark__191_385457815"/>
-            <w:bookmarkStart w:id="51" w:name="__Fieldmark__22653_2847009353"/>
-            <w:bookmarkStart w:id="52" w:name="__Fieldmark__18303_2847009353"/>
-            <w:bookmarkStart w:id="53" w:name="__Fieldmark__137_3779853683"/>
-            <w:bookmarkStart w:id="54" w:name="__Fieldmark__1151_3452919408"/>
-            <w:bookmarkStart w:id="55" w:name="__Fieldmark__109_3780417000"/>
-            <w:bookmarkStart w:id="56" w:name="__Fieldmark__121_4119503673"/>
-            <w:bookmarkStart w:id="57" w:name="__Fieldmark__2246_1294511403"/>
-            <w:bookmarkStart w:id="58" w:name="__Fieldmark__1174_113874714"/>
-            <w:bookmarkStart w:id="59" w:name="__Fieldmark__5534_2847009353"/>
-            <w:bookmarkStart w:id="60" w:name="__Fieldmark__19390_2847009353"/>
-            <w:bookmarkStart w:id="61" w:name="__Fieldmark__29324_2847009353"/>
-            <w:bookmarkStart w:id="62" w:name="__Fieldmark__200_1959771951"/>
-            <w:bookmarkEnd w:id="50"/>
-            <w:bookmarkEnd w:id="51"/>
-            <w:bookmarkEnd w:id="52"/>
-            <w:bookmarkEnd w:id="53"/>
-            <w:bookmarkEnd w:id="54"/>
-            <w:bookmarkEnd w:id="55"/>
-            <w:bookmarkEnd w:id="56"/>
-            <w:bookmarkEnd w:id="57"/>
-            <w:bookmarkEnd w:id="58"/>
-            <w:bookmarkEnd w:id="59"/>
-            <w:bookmarkEnd w:id="60"/>
-            <w:bookmarkEnd w:id="61"/>
-            <w:bookmarkEnd w:id="62"/>
-            <w:r>
-              <w:rPr>
-                <w:rFonts w:eastAsia="Times New Roman" w:cs="Arial"/>
-                <w:kern w:val="0"/>
-                <w:sz w:val="20"/>
-                <w:szCs w:val="20"/>
-                <w:lang w:val="es-ES" w:bidi="ar-SA"/>
-              </w:rPr>
-              <w:t xml:space="preserve"> </w:t>
-            </w:r>
-            <w:r>
-              <w:rPr>
-                <w:rFonts w:eastAsia="Times New Roman" w:cs="Arial"/>
-                <w:b/>
-                <w:kern w:val="0"/>
-                <w:sz w:val="20"/>
-                <w:szCs w:val="20"/>
-                <w:lang w:val="es-ES" w:bidi="ar-SA"/>
-              </w:rPr>
-              <w:t>3</w:t>
+              <w:t xml:space="preserve">N° de Serie: {{detail_n_serie}}                              </w:t>
+            </w:r>
+          </w:p>
+        </w:tc>
+      </w:tr>
+      <w:tr>
+        <w:trPr>
+          <w:trHeight w:val="201" w:hRule="atLeast"/>
+        </w:trPr>
+        <w:tc>
+          <w:tcPr>
+            <w:tcW w:w="3147" w:type="dxa"/>
+            <w:gridSpan w:val="2"/>
+            <w:vMerge w:val="continue"/>
+            <w:tcBorders>
+              <w:top w:val="nil"/>
+              <w:left w:val="single" w:sz="4" w:space="0" w:color="1F497D"/>
+              <w:bottom w:val="single" w:sz="4" w:space="0" w:color="1F497D"/>
+              <w:right w:val="single" w:sz="4" w:space="0" w:color="1F497D"/>
+            </w:tcBorders>
+            <w:vAlign w:val="center"/>
+          </w:tcPr>
+          <w:p>
+            <w:pPr>
+              <w:pStyle w:val="Normal"/>
+              <w:widowControl w:val="false"/>
+              <w:suppressAutoHyphens w:val="true"/>
+              <w:spacing w:before="0" w:after="0"/>
+              <w:ind w:hanging="0"/>
+              <w:jc w:val="left"/>
+              <w:rPr>
+                <w:rFonts w:ascii="Calibri" w:hAnsi="Calibri" w:cs="Arial" w:asciiTheme="minorHAnsi" w:hAnsiTheme="minorHAnsi"/>
+                <w:b/>
+                <w:b/>
+                <w:lang w:val="es-ES"/>
+              </w:rPr>
+            </w:pPr>
+            <w:r>
+              <w:rPr>
+                <w:rFonts w:cs="Arial" w:ascii="Calibri" w:hAnsi="Calibri"/>
+                <w:b/>
+                <w:bCs w:val="false"/>
+                <w:iCs w:val="false"/>
+                <w:szCs w:val="24"/>
+                <w:lang w:val="es-ES"/>
+              </w:rPr>
+            </w:r>
+          </w:p>
+        </w:tc>
+        <w:tc>
+          <w:tcPr>
+            <w:tcW w:w="6062" w:type="dxa"/>
+            <w:gridSpan w:val="9"/>
+            <w:tcBorders>
+              <w:top w:val="nil"/>
+              <w:left w:val="single" w:sz="4" w:space="0" w:color="1F497D"/>
+              <w:bottom w:val="single" w:sz="4" w:space="0" w:color="1F497D"/>
+              <w:right w:val="single" w:sz="4" w:space="0" w:color="1F497D"/>
+            </w:tcBorders>
+            <w:vAlign w:val="center"/>
+          </w:tcPr>
+          <w:p>
+            <w:pPr>
+              <w:pStyle w:val="Normal"/>
+              <w:widowControl w:val="false"/>
+              <w:suppressAutoHyphens w:val="true"/>
+              <w:spacing w:before="0" w:after="0"/>
+              <w:ind w:hanging="0"/>
+              <w:jc w:val="left"/>
+              <w:rPr>
+                <w:rFonts w:ascii="Calibri" w:hAnsi="Calibri" w:cs="Arial" w:asciiTheme="minorHAnsi" w:hAnsiTheme="minorHAnsi"/>
+                <w:b/>
+                <w:b/>
+              </w:rPr>
+            </w:pPr>
+            <w:r>
+              <w:rPr>
+                <w:rFonts w:cs="Arial" w:ascii="Calibri" w:hAnsi="Calibri"/>
+                <w:b/>
+                <w:bCs w:val="false"/>
+                <w:iCs w:val="false"/>
+                <w:szCs w:val="24"/>
+              </w:rPr>
+              <w:t xml:space="preserve">Grupo: </w:t>
+            </w:r>
+            <w:r>
+              <w:rPr>
+                <w:rFonts w:cs="Arial" w:ascii="Calibri" w:hAnsi="Calibri"/>
+                <w:b/>
+                <w:bCs w:val="false"/>
+                <w:iCs w:val="false"/>
+                <w:szCs w:val="24"/>
+              </w:rPr>
+              <mc:AlternateContent>
+                <mc:Choice Requires="wps">
+                  <w:drawing>
+                    <wp:inline distT="0" distB="0" distL="0" distR="0">
+                      <wp:extent cx="192405" cy="200025"/>
+                      <wp:effectExtent l="0" t="0" r="0" b="0"/>
+                      <wp:docPr id="5" name="Shape 1"/>
+                      <a:graphic xmlns:a="http://schemas.openxmlformats.org/drawingml/2006/main">
+                        <a:graphicData uri="http://schemas.microsoft.com/office/word/2010/wordprocessingShape">
+                          <wps:wsp>
+                            <wps:cNvSpPr/>
+                            <wps:spPr>
+                              <a:xfrm>
+                                <a:off x="0" y="0"/>
+                                <a:ext cx="192240" cy="200160"/>
+                              </a:xfrm>
+                              <a:prstGeom prst="rect">
+                                <a:avLst/>
+                              </a:prstGeom>
+                              <a:solidFill>
+                                <a:srgbClr val="999999"/>
+                              </a:solidFill>
+                              <a:ln w="36720">
+                                <a:solidFill>
+                                  <a:srgbClr val="000000"/>
+                                </a:solidFill>
+                                <a:round/>
+                              </a:ln>
+                            </wps:spPr>
+                            <wps:style>
+                              <a:lnRef idx="0"/>
+                              <a:fillRef idx="0"/>
+                              <a:effectRef idx="0"/>
+                              <a:fontRef idx="minor"/>
+                            </wps:style>
+                            <wps:txbx>
+                              <w:txbxContent>
+                                <w:p>
+                                  <w:pPr>
+                                    <w:pStyle w:val="FrameContents"/>
+                                    <w:widowControl w:val="false"/>
+                                    <w:overflowPunct w:val="false"/>
+                                    <w:spacing w:before="0" w:after="0"/>
+                                    <w:ind w:hanging="0"/>
+                                    <w:jc w:val="left"/>
+                                    <w:rPr>
+                                      <w:color w:val="000000"/>
+                                    </w:rPr>
+                                  </w:pPr>
+                                  <w:r>
+                                    <w:rPr>
+                                      <w:rFonts w:ascii="Times New Roman" w:hAnsi="Times New Roman"/>
+                                      <w:color w:val="000000"/>
+                                      <w:lang w:val="es-CO" w:eastAsia="es-CO"/>
+                                    </w:rPr>
+                                    <w:t>{{grupo1}}</w:t>
+                                  </w:r>
+                                </w:p>
+                              </w:txbxContent>
+                            </wps:txbx>
+                            <wps:bodyPr lIns="18360" rIns="18360" tIns="18360" bIns="18360" anchor="t">
+                              <a:noAutofit/>
+                            </wps:bodyPr>
+                          </wps:wsp>
+                        </a:graphicData>
+                      </a:graphic>
+                    </wp:inline>
+                  </w:drawing>
+                </mc:Choice>
+                <mc:Fallback>
+                  <w:pict>
+                    <v:rect id="shape_0" ID="Shape 1" path="m0,0l-2147483645,0l-2147483645,-2147483646l0,-2147483646xe" fillcolor="#999999" stroked="t" o:allowincell="f" style="position:absolute;margin-left:0pt;margin-top:-15.8pt;width:15.1pt;height:15.7pt;mso-wrap-style:square;v-text-anchor:top">
+                      <v:fill o:detectmouseclick="t" type="solid" color2="#666666"/>
+                      <v:stroke color="black" weight="36720" joinstyle="round" endcap="flat"/>
+                      <v:textbox>
+                        <w:txbxContent>
+                          <w:p>
+                            <w:pPr>
+                              <w:pStyle w:val="FrameContents"/>
+                              <w:widowControl w:val="false"/>
+                              <w:overflowPunct w:val="false"/>
+                              <w:spacing w:before="0" w:after="0"/>
+                              <w:ind w:hanging="0"/>
+                              <w:jc w:val="left"/>
+                              <w:rPr>
+                                <w:color w:val="000000"/>
+                              </w:rPr>
+                            </w:pPr>
+                            <w:r>
+                              <w:rPr>
+                                <w:rFonts w:ascii="Times New Roman" w:hAnsi="Times New Roman"/>
+                                <w:color w:val="000000"/>
+                                <w:lang w:val="es-CO" w:eastAsia="es-CO"/>
+                              </w:rPr>
+                              <w:t>{{grupo1}}</w:t>
+                            </w:r>
+                          </w:p>
+                        </w:txbxContent>
+                      </v:textbox>
+                      <w10:wrap type="square"/>
+                    </v:rect>
+                  </w:pict>
+                </mc:Fallback>
+              </mc:AlternateContent>
+            </w:r>
+            <w:r>
+              <w:rPr>
+                <w:rFonts w:cs="Arial" w:ascii="Calibri" w:hAnsi="Calibri"/>
+                <w:b/>
+                <w:bCs w:val="false"/>
+                <w:iCs w:val="false"/>
+                <w:szCs w:val="24"/>
+              </w:rPr>
+              <w:t xml:space="preserve">  1;   </w:t>
+            </w:r>
+            <w:r>
+              <w:rPr>
+                <w:rFonts w:cs="Arial" w:ascii="Calibri" w:hAnsi="Calibri"/>
+                <w:b/>
+                <w:bCs w:val="false"/>
+                <w:iCs w:val="false"/>
+                <w:szCs w:val="24"/>
+              </w:rPr>
+              <mc:AlternateContent>
+                <mc:Choice Requires="wps">
+                  <w:drawing>
+                    <wp:inline distT="0" distB="0" distL="0" distR="0">
+                      <wp:extent cx="203835" cy="200025"/>
+                      <wp:effectExtent l="0" t="0" r="0" b="0"/>
+                      <wp:docPr id="7" name="Shape 2"/>
+                      <a:graphic xmlns:a="http://schemas.openxmlformats.org/drawingml/2006/main">
+                        <a:graphicData uri="http://schemas.microsoft.com/office/word/2010/wordprocessingShape">
+                          <wps:wsp>
+                            <wps:cNvSpPr/>
+                            <wps:spPr>
+                              <a:xfrm>
+                                <a:off x="0" y="0"/>
+                                <a:ext cx="203760" cy="200160"/>
+                              </a:xfrm>
+                              <a:prstGeom prst="rect">
+                                <a:avLst/>
+                              </a:prstGeom>
+                              <a:solidFill>
+                                <a:srgbClr val="999999"/>
+                              </a:solidFill>
+                              <a:ln w="36720">
+                                <a:solidFill>
+                                  <a:srgbClr val="000000"/>
+                                </a:solidFill>
+                                <a:round/>
+                              </a:ln>
+                            </wps:spPr>
+                            <wps:style>
+                              <a:lnRef idx="0"/>
+                              <a:fillRef idx="0"/>
+                              <a:effectRef idx="0"/>
+                              <a:fontRef idx="minor"/>
+                            </wps:style>
+                            <wps:txbx>
+                              <w:txbxContent>
+                                <w:p>
+                                  <w:pPr>
+                                    <w:pStyle w:val="FrameContents"/>
+                                    <w:widowControl w:val="false"/>
+                                    <w:overflowPunct w:val="false"/>
+                                    <w:spacing w:before="0" w:after="0"/>
+                                    <w:ind w:hanging="0"/>
+                                    <w:jc w:val="left"/>
+                                    <w:rPr>
+                                      <w:color w:val="000000"/>
+                                    </w:rPr>
+                                  </w:pPr>
+                                  <w:bookmarkStart w:id="37" w:name="__Fieldmark__69_2718966933_Copy_2"/>
+                                  <w:bookmarkStart w:id="38" w:name="__Fieldmark__5886_2516413285_Copy_2"/>
+                                  <w:bookmarkStart w:id="39" w:name="__Fieldmark__21320_1959771951_Copy_2"/>
+                                  <w:bookmarkStart w:id="40" w:name="__Fieldmark__55_385457815_Copy_2"/>
+                                  <w:bookmarkStart w:id="41" w:name="__Fieldmark__22535_2847009353_Copy_2"/>
+                                  <w:bookmarkStart w:id="42" w:name="__Fieldmark__18203_2847009353_Copy_2"/>
+                                  <w:bookmarkStart w:id="43" w:name="__Fieldmark__55_3779853683_Copy_2"/>
+                                  <w:bookmarkStart w:id="44" w:name="__Fieldmark__1087_3452919408_Copy_2"/>
+                                  <w:bookmarkStart w:id="45" w:name="__Fieldmark__60_3780417000_Copy_2"/>
+                                  <w:bookmarkStart w:id="46" w:name="__Fieldmark__80_4119503673_Copy_2"/>
+                                  <w:bookmarkStart w:id="47" w:name="__Fieldmark__2181_1294511403_Copy_2"/>
+                                  <w:bookmarkStart w:id="48" w:name="__Fieldmark__1101_113874714_Copy_2"/>
+                                  <w:bookmarkStart w:id="49" w:name="__Fieldmark__5441_2847009353_Copy_2"/>
+                                  <w:bookmarkStart w:id="50" w:name="__Fieldmark__19281_2847009353_Copy_2"/>
+                                  <w:bookmarkStart w:id="51" w:name="__Fieldmark__29197_2847009353_Copy_2"/>
+                                  <w:bookmarkStart w:id="52" w:name="__Fieldmark__55_1959771951_Copy_2"/>
+                                  <w:bookmarkStart w:id="53" w:name="__Fieldmark__1217_2516413285_Copy_2"/>
+                                  <w:bookmarkStart w:id="54" w:name="__Fieldmark__56_3960736055_Copy_2"/>
+                                  <w:bookmarkEnd w:id="37"/>
+                                  <w:bookmarkEnd w:id="38"/>
+                                  <w:bookmarkEnd w:id="39"/>
+                                  <w:bookmarkEnd w:id="40"/>
+                                  <w:bookmarkEnd w:id="41"/>
+                                  <w:bookmarkEnd w:id="42"/>
+                                  <w:bookmarkEnd w:id="43"/>
+                                  <w:bookmarkEnd w:id="44"/>
+                                  <w:bookmarkEnd w:id="45"/>
+                                  <w:bookmarkEnd w:id="46"/>
+                                  <w:bookmarkEnd w:id="47"/>
+                                  <w:bookmarkEnd w:id="48"/>
+                                  <w:bookmarkEnd w:id="49"/>
+                                  <w:bookmarkEnd w:id="50"/>
+                                  <w:bookmarkEnd w:id="51"/>
+                                  <w:bookmarkEnd w:id="52"/>
+                                  <w:bookmarkEnd w:id="53"/>
+                                  <w:bookmarkEnd w:id="54"/>
+                                  <w:r>
+                                    <w:rPr>
+                                      <w:rFonts w:ascii="Times New Roman" w:hAnsi="Times New Roman"/>
+                                      <w:color w:val="000000"/>
+                                      <w:lang w:val="es-CO" w:eastAsia="es-CO"/>
+                                    </w:rPr>
+                                    <w:t>{{grupo2}}</w:t>
+                                  </w:r>
+                                </w:p>
+                              </w:txbxContent>
+                            </wps:txbx>
+                            <wps:bodyPr lIns="18360" rIns="18360" tIns="18360" bIns="18360" anchor="t">
+                              <a:noAutofit/>
+                            </wps:bodyPr>
+                          </wps:wsp>
+                        </a:graphicData>
+                      </a:graphic>
+                    </wp:inline>
+                  </w:drawing>
+                </mc:Choice>
+                <mc:Fallback>
+                  <w:pict>
+                    <v:rect id="shape_0" ID="Shape 2" path="m0,0l-2147483645,0l-2147483645,-2147483646l0,-2147483646xe" fillcolor="#999999" stroked="t" o:allowincell="f" style="position:absolute;margin-left:0pt;margin-top:-15.8pt;width:16pt;height:15.7pt;mso-wrap-style:square;v-text-anchor:top">
+                      <v:fill o:detectmouseclick="t" type="solid" color2="#666666"/>
+                      <v:stroke color="black" weight="36720" joinstyle="round" endcap="flat"/>
+                      <v:textbox>
+                        <w:txbxContent>
+                          <w:p>
+                            <w:pPr>
+                              <w:pStyle w:val="FrameContents"/>
+                              <w:widowControl w:val="false"/>
+                              <w:overflowPunct w:val="false"/>
+                              <w:spacing w:before="0" w:after="0"/>
+                              <w:ind w:hanging="0"/>
+                              <w:jc w:val="left"/>
+                              <w:rPr>
+                                <w:color w:val="000000"/>
+                              </w:rPr>
+                            </w:pPr>
+                            <w:bookmarkStart w:id="55" w:name="__Fieldmark__69_2718966933_Copy_2"/>
+                            <w:bookmarkStart w:id="56" w:name="__Fieldmark__5886_2516413285_Copy_2"/>
+                            <w:bookmarkStart w:id="57" w:name="__Fieldmark__21320_1959771951_Copy_2"/>
+                            <w:bookmarkStart w:id="58" w:name="__Fieldmark__55_385457815_Copy_2"/>
+                            <w:bookmarkStart w:id="59" w:name="__Fieldmark__22535_2847009353_Copy_2"/>
+                            <w:bookmarkStart w:id="60" w:name="__Fieldmark__18203_2847009353_Copy_2"/>
+                            <w:bookmarkStart w:id="61" w:name="__Fieldmark__55_3779853683_Copy_2"/>
+                            <w:bookmarkStart w:id="62" w:name="__Fieldmark__1087_3452919408_Copy_2"/>
+                            <w:bookmarkStart w:id="63" w:name="__Fieldmark__60_3780417000_Copy_2"/>
+                            <w:bookmarkStart w:id="64" w:name="__Fieldmark__80_4119503673_Copy_2"/>
+                            <w:bookmarkStart w:id="65" w:name="__Fieldmark__2181_1294511403_Copy_2"/>
+                            <w:bookmarkStart w:id="66" w:name="__Fieldmark__1101_113874714_Copy_2"/>
+                            <w:bookmarkStart w:id="67" w:name="__Fieldmark__5441_2847009353_Copy_2"/>
+                            <w:bookmarkStart w:id="68" w:name="__Fieldmark__19281_2847009353_Copy_2"/>
+                            <w:bookmarkStart w:id="69" w:name="__Fieldmark__29197_2847009353_Copy_2"/>
+                            <w:bookmarkStart w:id="70" w:name="__Fieldmark__55_1959771951_Copy_2"/>
+                            <w:bookmarkStart w:id="71" w:name="__Fieldmark__1217_2516413285_Copy_2"/>
+                            <w:bookmarkStart w:id="72" w:name="__Fieldmark__56_3960736055_Copy_2"/>
+                            <w:bookmarkEnd w:id="55"/>
+                            <w:bookmarkEnd w:id="56"/>
+                            <w:bookmarkEnd w:id="57"/>
+                            <w:bookmarkEnd w:id="58"/>
+                            <w:bookmarkEnd w:id="59"/>
+                            <w:bookmarkEnd w:id="60"/>
+                            <w:bookmarkEnd w:id="61"/>
+                            <w:bookmarkEnd w:id="62"/>
+                            <w:bookmarkEnd w:id="63"/>
+                            <w:bookmarkEnd w:id="64"/>
+                            <w:bookmarkEnd w:id="65"/>
+                            <w:bookmarkEnd w:id="66"/>
+                            <w:bookmarkEnd w:id="67"/>
+                            <w:bookmarkEnd w:id="68"/>
+                            <w:bookmarkEnd w:id="69"/>
+                            <w:bookmarkEnd w:id="70"/>
+                            <w:bookmarkEnd w:id="71"/>
+                            <w:bookmarkEnd w:id="72"/>
+                            <w:r>
+                              <w:rPr>
+                                <w:rFonts w:ascii="Times New Roman" w:hAnsi="Times New Roman"/>
+                                <w:color w:val="000000"/>
+                                <w:lang w:val="es-CO" w:eastAsia="es-CO"/>
+                              </w:rPr>
+                              <w:t>{{grupo2}}</w:t>
+                            </w:r>
+                          </w:p>
+                        </w:txbxContent>
+                      </v:textbox>
+                      <w10:wrap type="square"/>
+                    </v:rect>
+                  </w:pict>
+                </mc:Fallback>
+              </mc:AlternateContent>
+            </w:r>
+            <w:r>
+              <w:rPr>
+                <w:rFonts w:cs="Arial" w:ascii="Calibri" w:hAnsi="Calibri"/>
+                <w:b/>
+                <w:bCs w:val="false"/>
+                <w:iCs w:val="false"/>
+                <w:szCs w:val="24"/>
+              </w:rPr>
+              <w:t xml:space="preserve">  2;   </w:t>
+            </w:r>
+            <w:r>
+              <w:rPr>
+                <w:rFonts w:cs="Arial" w:ascii="Calibri" w:hAnsi="Calibri"/>
+                <w:b/>
+                <w:bCs w:val="false"/>
+                <w:iCs w:val="false"/>
+                <w:szCs w:val="24"/>
+              </w:rPr>
+              <mc:AlternateContent>
+                <mc:Choice Requires="wps">
+                  <w:drawing>
+                    <wp:inline distT="0" distB="0" distL="0" distR="0">
+                      <wp:extent cx="207010" cy="200025"/>
+                      <wp:effectExtent l="0" t="0" r="0" b="0"/>
+                      <wp:docPr id="9" name="Shape 3"/>
+                      <a:graphic xmlns:a="http://schemas.openxmlformats.org/drawingml/2006/main">
+                        <a:graphicData uri="http://schemas.microsoft.com/office/word/2010/wordprocessingShape">
+                          <wps:wsp>
+                            <wps:cNvSpPr/>
+                            <wps:spPr>
+                              <a:xfrm>
+                                <a:off x="0" y="0"/>
+                                <a:ext cx="207000" cy="200160"/>
+                              </a:xfrm>
+                              <a:prstGeom prst="rect">
+                                <a:avLst/>
+                              </a:prstGeom>
+                              <a:solidFill>
+                                <a:srgbClr val="999999"/>
+                              </a:solidFill>
+                              <a:ln w="36720">
+                                <a:solidFill>
+                                  <a:srgbClr val="000000"/>
+                                </a:solidFill>
+                                <a:round/>
+                              </a:ln>
+                            </wps:spPr>
+                            <wps:style>
+                              <a:lnRef idx="0"/>
+                              <a:fillRef idx="0"/>
+                              <a:effectRef idx="0"/>
+                              <a:fontRef idx="minor"/>
+                            </wps:style>
+                            <wps:txbx>
+                              <w:txbxContent>
+                                <w:p>
+                                  <w:pPr>
+                                    <w:pStyle w:val="FrameContents"/>
+                                    <w:widowControl w:val="false"/>
+                                    <w:overflowPunct w:val="false"/>
+                                    <w:spacing w:before="0" w:after="0"/>
+                                    <w:ind w:hanging="0"/>
+                                    <w:jc w:val="left"/>
+                                    <w:rPr>
+                                      <w:color w:val="000000"/>
+                                    </w:rPr>
+                                  </w:pPr>
+                                  <w:bookmarkStart w:id="73" w:name="__Fieldmark__69_2718966933_Copy_3"/>
+                                  <w:bookmarkStart w:id="74" w:name="__Fieldmark__5886_2516413285_Copy_3"/>
+                                  <w:bookmarkStart w:id="75" w:name="__Fieldmark__21320_1959771951_Copy_3"/>
+                                  <w:bookmarkStart w:id="76" w:name="__Fieldmark__55_385457815_Copy_3"/>
+                                  <w:bookmarkStart w:id="77" w:name="__Fieldmark__22535_2847009353_Copy_3"/>
+                                  <w:bookmarkStart w:id="78" w:name="__Fieldmark__18203_2847009353_Copy_3"/>
+                                  <w:bookmarkStart w:id="79" w:name="__Fieldmark__55_3779853683_Copy_3"/>
+                                  <w:bookmarkStart w:id="80" w:name="__Fieldmark__1087_3452919408_Copy_3"/>
+                                  <w:bookmarkStart w:id="81" w:name="__Fieldmark__60_3780417000_Copy_3"/>
+                                  <w:bookmarkStart w:id="82" w:name="__Fieldmark__80_4119503673_Copy_3"/>
+                                  <w:bookmarkStart w:id="83" w:name="__Fieldmark__2181_1294511403_Copy_3"/>
+                                  <w:bookmarkStart w:id="84" w:name="__Fieldmark__1101_113874714_Copy_3"/>
+                                  <w:bookmarkStart w:id="85" w:name="__Fieldmark__5441_2847009353_Copy_3"/>
+                                  <w:bookmarkStart w:id="86" w:name="__Fieldmark__19281_2847009353_Copy_3"/>
+                                  <w:bookmarkStart w:id="87" w:name="__Fieldmark__29197_2847009353_Copy_3"/>
+                                  <w:bookmarkStart w:id="88" w:name="__Fieldmark__55_1959771951_Copy_3"/>
+                                  <w:bookmarkStart w:id="89" w:name="__Fieldmark__1217_2516413285_Copy_3"/>
+                                  <w:bookmarkStart w:id="90" w:name="__Fieldmark__56_3960736055_Copy_3"/>
+                                  <w:bookmarkEnd w:id="73"/>
+                                  <w:bookmarkEnd w:id="74"/>
+                                  <w:bookmarkEnd w:id="75"/>
+                                  <w:bookmarkEnd w:id="76"/>
+                                  <w:bookmarkEnd w:id="77"/>
+                                  <w:bookmarkEnd w:id="78"/>
+                                  <w:bookmarkEnd w:id="79"/>
+                                  <w:bookmarkEnd w:id="80"/>
+                                  <w:bookmarkEnd w:id="81"/>
+                                  <w:bookmarkEnd w:id="82"/>
+                                  <w:bookmarkEnd w:id="83"/>
+                                  <w:bookmarkEnd w:id="84"/>
+                                  <w:bookmarkEnd w:id="85"/>
+                                  <w:bookmarkEnd w:id="86"/>
+                                  <w:bookmarkEnd w:id="87"/>
+                                  <w:bookmarkEnd w:id="88"/>
+                                  <w:bookmarkEnd w:id="89"/>
+                                  <w:bookmarkEnd w:id="90"/>
+                                  <w:r>
+                                    <w:rPr>
+                                      <w:rFonts w:ascii="Times New Roman" w:hAnsi="Times New Roman"/>
+                                      <w:color w:val="000000"/>
+                                      <w:lang w:val="es-CO" w:eastAsia="es-CO"/>
+                                    </w:rPr>
+                                    <w:t>{{grupo3}}</w:t>
+                                  </w:r>
+                                </w:p>
+                              </w:txbxContent>
+                            </wps:txbx>
+                            <wps:bodyPr lIns="18360" rIns="18360" tIns="18360" bIns="18360" anchor="t">
+                              <a:noAutofit/>
+                            </wps:bodyPr>
+                          </wps:wsp>
+                        </a:graphicData>
+                      </a:graphic>
+                    </wp:inline>
+                  </w:drawing>
+                </mc:Choice>
+                <mc:Fallback>
+                  <w:pict>
+                    <v:rect id="shape_0" ID="Shape 3" path="m0,0l-2147483645,0l-2147483645,-2147483646l0,-2147483646xe" fillcolor="#999999" stroked="t" o:allowincell="f" style="position:absolute;margin-left:0pt;margin-top:-15.8pt;width:16.25pt;height:15.7pt;mso-wrap-style:square;v-text-anchor:top">
+                      <v:fill o:detectmouseclick="t" type="solid" color2="#666666"/>
+                      <v:stroke color="black" weight="36720" joinstyle="round" endcap="flat"/>
+                      <v:textbox>
+                        <w:txbxContent>
+                          <w:p>
+                            <w:pPr>
+                              <w:pStyle w:val="FrameContents"/>
+                              <w:widowControl w:val="false"/>
+                              <w:overflowPunct w:val="false"/>
+                              <w:spacing w:before="0" w:after="0"/>
+                              <w:ind w:hanging="0"/>
+                              <w:jc w:val="left"/>
+                              <w:rPr>
+                                <w:color w:val="000000"/>
+                              </w:rPr>
+                            </w:pPr>
+                            <w:bookmarkStart w:id="91" w:name="__Fieldmark__69_2718966933_Copy_3"/>
+                            <w:bookmarkStart w:id="92" w:name="__Fieldmark__5886_2516413285_Copy_3"/>
+                            <w:bookmarkStart w:id="93" w:name="__Fieldmark__21320_1959771951_Copy_3"/>
+                            <w:bookmarkStart w:id="94" w:name="__Fieldmark__55_385457815_Copy_3"/>
+                            <w:bookmarkStart w:id="95" w:name="__Fieldmark__22535_2847009353_Copy_3"/>
+                            <w:bookmarkStart w:id="96" w:name="__Fieldmark__18203_2847009353_Copy_3"/>
+                            <w:bookmarkStart w:id="97" w:name="__Fieldmark__55_3779853683_Copy_3"/>
+                            <w:bookmarkStart w:id="98" w:name="__Fieldmark__1087_3452919408_Copy_3"/>
+                            <w:bookmarkStart w:id="99" w:name="__Fieldmark__60_3780417000_Copy_3"/>
+                            <w:bookmarkStart w:id="100" w:name="__Fieldmark__80_4119503673_Copy_3"/>
+                            <w:bookmarkStart w:id="101" w:name="__Fieldmark__2181_1294511403_Copy_3"/>
+                            <w:bookmarkStart w:id="102" w:name="__Fieldmark__1101_113874714_Copy_3"/>
+                            <w:bookmarkStart w:id="103" w:name="__Fieldmark__5441_2847009353_Copy_3"/>
+                            <w:bookmarkStart w:id="104" w:name="__Fieldmark__19281_2847009353_Copy_3"/>
+                            <w:bookmarkStart w:id="105" w:name="__Fieldmark__29197_2847009353_Copy_3"/>
+                            <w:bookmarkStart w:id="106" w:name="__Fieldmark__55_1959771951_Copy_3"/>
+                            <w:bookmarkStart w:id="107" w:name="__Fieldmark__1217_2516413285_Copy_3"/>
+                            <w:bookmarkStart w:id="108" w:name="__Fieldmark__56_3960736055_Copy_3"/>
+                            <w:bookmarkEnd w:id="91"/>
+                            <w:bookmarkEnd w:id="92"/>
+                            <w:bookmarkEnd w:id="93"/>
+                            <w:bookmarkEnd w:id="94"/>
+                            <w:bookmarkEnd w:id="95"/>
+                            <w:bookmarkEnd w:id="96"/>
+                            <w:bookmarkEnd w:id="97"/>
+                            <w:bookmarkEnd w:id="98"/>
+                            <w:bookmarkEnd w:id="99"/>
+                            <w:bookmarkEnd w:id="100"/>
+                            <w:bookmarkEnd w:id="101"/>
+                            <w:bookmarkEnd w:id="102"/>
+                            <w:bookmarkEnd w:id="103"/>
+                            <w:bookmarkEnd w:id="104"/>
+                            <w:bookmarkEnd w:id="105"/>
+                            <w:bookmarkEnd w:id="106"/>
+                            <w:bookmarkEnd w:id="107"/>
+                            <w:bookmarkEnd w:id="108"/>
+                            <w:r>
+                              <w:rPr>
+                                <w:rFonts w:ascii="Times New Roman" w:hAnsi="Times New Roman"/>
+                                <w:color w:val="000000"/>
+                                <w:lang w:val="es-CO" w:eastAsia="es-CO"/>
+                              </w:rPr>
+                              <w:t>{{grupo3}}</w:t>
+                            </w:r>
+                          </w:p>
+                        </w:txbxContent>
+                      </v:textbox>
+                      <w10:wrap type="square"/>
+                    </v:rect>
+                  </w:pict>
+                </mc:Fallback>
+              </mc:AlternateContent>
+            </w:r>
+            <w:r>
+              <w:rPr>
+                <w:rFonts w:cs="Arial" w:ascii="Calibri" w:hAnsi="Calibri"/>
+                <w:b/>
+                <w:bCs w:val="false"/>
+                <w:iCs w:val="false"/>
+                <w:szCs w:val="24"/>
+              </w:rPr>
+              <w:t xml:space="preserve">  3</w:t>
             </w:r>
           </w:p>
         </w:tc>
@@ -1880,7 +2396,7 @@
         </w:trPr>
         <w:tc>
           <w:tcPr>
-            <w:tcW w:w="2719" w:type="dxa"/>
+            <w:tcW w:w="2716" w:type="dxa"/>
             <w:tcBorders>
               <w:top w:val="single" w:sz="4" w:space="0" w:color="1F497D"/>
               <w:left w:val="single" w:sz="4" w:space="0" w:color="1F497D"/>
@@ -1906,6 +2422,8 @@
               <w:rPr>
                 <w:rFonts w:eastAsia="Times New Roman" w:cs="Arial" w:ascii="Calibri" w:hAnsi="Calibri" w:asciiTheme="minorHAnsi" w:hAnsiTheme="minorHAnsi"/>
                 <w:b/>
+                <w:bCs w:val="false"/>
+                <w:iCs w:val="false"/>
                 <w:kern w:val="0"/>
                 <w:sz w:val="20"/>
                 <w:szCs w:val="20"/>
@@ -1932,6 +2450,8 @@
               <w:rPr>
                 <w:rFonts w:eastAsia="Times New Roman" w:cs="Arial" w:ascii="Calibri" w:hAnsi="Calibri" w:asciiTheme="minorHAnsi" w:hAnsiTheme="minorHAnsi"/>
                 <w:b/>
+                <w:bCs w:val="false"/>
+                <w:iCs w:val="false"/>
                 <w:kern w:val="0"/>
                 <w:sz w:val="20"/>
                 <w:szCs w:val="20"/>
@@ -1943,6 +2463,8 @@
               <w:rPr>
                 <w:rFonts w:eastAsia="Times New Roman" w:cs="Arial" w:ascii="Calibri" w:hAnsi="Calibri" w:asciiTheme="minorHAnsi" w:hAnsiTheme="minorHAnsi"/>
                 <w:b/>
+                <w:bCs w:val="false"/>
+                <w:iCs w:val="false"/>
                 <w:kern w:val="0"/>
                 <w:sz w:val="20"/>
                 <w:szCs w:val="20"/>
@@ -1954,7 +2476,7 @@
         </w:tc>
         <w:tc>
           <w:tcPr>
-            <w:tcW w:w="2696" w:type="dxa"/>
+            <w:tcW w:w="2698" w:type="dxa"/>
             <w:gridSpan w:val="5"/>
             <w:tcBorders>
               <w:top w:val="single" w:sz="4" w:space="0" w:color="1F497D"/>
@@ -1982,6 +2504,8 @@
               <w:rPr>
                 <w:rFonts w:eastAsia="Times New Roman" w:cs="Arial" w:ascii="Calibri" w:hAnsi="Calibri" w:asciiTheme="minorHAnsi" w:hAnsiTheme="minorHAnsi"/>
                 <w:b/>
+                <w:bCs w:val="false"/>
+                <w:iCs w:val="false"/>
                 <w:kern w:val="0"/>
                 <w:sz w:val="20"/>
                 <w:szCs w:val="20"/>
@@ -1993,6 +2517,8 @@
               <w:rPr>
                 <w:rFonts w:eastAsia="Times New Roman" w:cs="Arial" w:ascii="Calibri" w:hAnsi="Calibri" w:asciiTheme="minorHAnsi" w:hAnsiTheme="minorHAnsi"/>
                 <w:b/>
+                <w:bCs w:val="false"/>
+                <w:iCs w:val="false"/>
                 <w:kern w:val="0"/>
                 <w:sz w:val="20"/>
                 <w:szCs w:val="20"/>
@@ -2032,6 +2558,8 @@
               <w:rPr>
                 <w:rFonts w:eastAsia="Times New Roman" w:cs="Arial" w:ascii="Calibri" w:hAnsi="Calibri" w:asciiTheme="minorHAnsi" w:hAnsiTheme="minorHAnsi"/>
                 <w:b/>
+                <w:bCs w:val="false"/>
+                <w:iCs w:val="false"/>
                 <w:kern w:val="0"/>
                 <w:sz w:val="20"/>
                 <w:szCs w:val="20"/>
@@ -2043,6 +2571,8 @@
               <w:rPr>
                 <w:rFonts w:eastAsia="Times New Roman" w:cs="Arial" w:ascii="Calibri" w:hAnsi="Calibri" w:asciiTheme="minorHAnsi" w:hAnsiTheme="minorHAnsi"/>
                 <w:b/>
+                <w:bCs w:val="false"/>
+                <w:iCs w:val="false"/>
                 <w:kern w:val="0"/>
                 <w:sz w:val="20"/>
                 <w:szCs w:val="20"/>
@@ -2054,6 +2584,8 @@
               <w:rPr>
                 <w:rFonts w:eastAsia="Times New Roman" w:cs="Arial" w:ascii="Calibri" w:hAnsi="Calibri" w:asciiTheme="minorHAnsi" w:hAnsiTheme="minorHAnsi"/>
                 <w:b/>
+                <w:bCs w:val="false"/>
+                <w:iCs w:val="false"/>
                 <w:kern w:val="0"/>
                 <w:sz w:val="20"/>
                 <w:szCs w:val="20"/>
@@ -2065,7 +2597,7 @@
         </w:tc>
         <w:tc>
           <w:tcPr>
-            <w:tcW w:w="1991" w:type="dxa"/>
+            <w:tcW w:w="1988" w:type="dxa"/>
             <w:tcBorders>
               <w:top w:val="single" w:sz="4" w:space="0" w:color="1F497D"/>
               <w:left w:val="single" w:sz="4" w:space="0" w:color="1F497D"/>
@@ -2093,6 +2625,8 @@
               <w:rPr>
                 <w:rFonts w:eastAsia="Times New Roman" w:cs="Arial" w:ascii="Calibri" w:hAnsi="Calibri" w:asciiTheme="minorHAnsi" w:hAnsiTheme="minorHAnsi"/>
                 <w:b/>
+                <w:bCs w:val="false"/>
+                <w:iCs w:val="false"/>
                 <w:kern w:val="0"/>
                 <w:sz w:val="20"/>
                 <w:szCs w:val="20"/>
@@ -2104,6 +2638,8 @@
               <w:rPr>
                 <w:rFonts w:eastAsia="Times New Roman" w:cs="Arial" w:ascii="Calibri" w:hAnsi="Calibri" w:asciiTheme="minorHAnsi" w:hAnsiTheme="minorHAnsi"/>
                 <w:b/>
+                <w:bCs w:val="false"/>
+                <w:iCs w:val="false"/>
                 <w:kern w:val="0"/>
                 <w:sz w:val="20"/>
                 <w:szCs w:val="20"/>
@@ -2115,6 +2651,8 @@
               <w:rPr>
                 <w:rFonts w:eastAsia="Times New Roman" w:cs="Arial" w:ascii="Calibri" w:hAnsi="Calibri" w:asciiTheme="minorHAnsi" w:hAnsiTheme="minorHAnsi"/>
                 <w:b/>
+                <w:bCs w:val="false"/>
+                <w:iCs w:val="false"/>
                 <w:kern w:val="0"/>
                 <w:sz w:val="20"/>
                 <w:szCs w:val="20"/>
@@ -2126,6 +2664,8 @@
               <w:rPr>
                 <w:rFonts w:eastAsia="Times New Roman" w:cs="Arial" w:ascii="Calibri" w:hAnsi="Calibri" w:asciiTheme="minorHAnsi" w:hAnsiTheme="minorHAnsi"/>
                 <w:b/>
+                <w:bCs w:val="false"/>
+                <w:iCs w:val="false"/>
                 <w:kern w:val="0"/>
                 <w:sz w:val="20"/>
                 <w:szCs w:val="20"/>
@@ -2153,6 +2693,8 @@
               <w:rPr>
                 <w:rFonts w:eastAsia="Times New Roman" w:cs="Arial" w:ascii="Calibri" w:hAnsi="Calibri" w:asciiTheme="minorHAnsi" w:hAnsiTheme="minorHAnsi"/>
                 <w:b/>
+                <w:bCs w:val="false"/>
+                <w:iCs w:val="false"/>
                 <w:kern w:val="0"/>
                 <w:sz w:val="20"/>
                 <w:szCs w:val="20"/>
@@ -2164,6 +2706,8 @@
               <w:rPr>
                 <w:rFonts w:eastAsia="Times New Roman" w:cs="Arial" w:ascii="Calibri" w:hAnsi="Calibri" w:asciiTheme="minorHAnsi" w:hAnsiTheme="minorHAnsi"/>
                 <w:b/>
+                <w:bCs w:val="false"/>
+                <w:iCs w:val="false"/>
                 <w:kern w:val="0"/>
                 <w:sz w:val="20"/>
                 <w:szCs w:val="20"/>
@@ -2180,7 +2724,7 @@
         </w:trPr>
         <w:tc>
           <w:tcPr>
-            <w:tcW w:w="2719" w:type="dxa"/>
+            <w:tcW w:w="2716" w:type="dxa"/>
             <w:tcBorders>
               <w:top w:val="single" w:sz="4" w:space="0" w:color="1F497D"/>
               <w:left w:val="single" w:sz="4" w:space="0" w:color="1F497D"/>
@@ -2207,6 +2751,8 @@
               <w:rPr>
                 <w:rFonts w:eastAsia="Times New Roman" w:cs="Arial" w:ascii="Calibri" w:hAnsi="Calibri" w:asciiTheme="minorHAnsi" w:hAnsiTheme="minorHAnsi"/>
                 <w:b/>
+                <w:bCs w:val="false"/>
+                <w:iCs w:val="false"/>
                 <w:kern w:val="0"/>
                 <w:sz w:val="20"/>
                 <w:szCs w:val="20"/>
@@ -2233,6 +2779,8 @@
               <w:rPr>
                 <w:rFonts w:eastAsia="Times New Roman" w:cs="Arial" w:ascii="Calibri" w:hAnsi="Calibri" w:asciiTheme="minorHAnsi" w:hAnsiTheme="minorHAnsi"/>
                 <w:b/>
+                <w:bCs w:val="false"/>
+                <w:iCs w:val="false"/>
                 <w:kern w:val="0"/>
                 <w:sz w:val="20"/>
                 <w:szCs w:val="20"/>
@@ -2244,6 +2792,8 @@
               <w:rPr>
                 <w:rFonts w:eastAsia="Times New Roman" w:cs="Arial" w:ascii="Calibri" w:hAnsi="Calibri" w:asciiTheme="minorHAnsi" w:hAnsiTheme="minorHAnsi"/>
                 <w:b/>
+                <w:bCs w:val="false"/>
+                <w:iCs w:val="false"/>
                 <w:kern w:val="0"/>
                 <w:sz w:val="20"/>
                 <w:szCs w:val="20"/>
@@ -2255,7 +2805,7 @@
         </w:tc>
         <w:tc>
           <w:tcPr>
-            <w:tcW w:w="2413" w:type="dxa"/>
+            <w:tcW w:w="2415" w:type="dxa"/>
             <w:gridSpan w:val="4"/>
             <w:tcBorders>
               <w:top w:val="single" w:sz="4" w:space="0" w:color="1F497D"/>
@@ -2283,6 +2833,8 @@
               <w:rPr>
                 <w:rFonts w:eastAsia="Times New Roman" w:cs="Arial" w:ascii="Calibri" w:hAnsi="Calibri" w:asciiTheme="minorHAnsi" w:hAnsiTheme="minorHAnsi"/>
                 <w:b/>
+                <w:bCs w:val="false"/>
+                <w:iCs w:val="false"/>
                 <w:kern w:val="0"/>
                 <w:sz w:val="20"/>
                 <w:szCs w:val="20"/>
@@ -2294,6 +2846,8 @@
               <w:rPr>
                 <w:rFonts w:eastAsia="Times New Roman" w:cs="Arial" w:ascii="Calibri" w:hAnsi="Calibri" w:asciiTheme="minorHAnsi" w:hAnsiTheme="minorHAnsi"/>
                 <w:b/>
+                <w:bCs w:val="false"/>
+                <w:iCs w:val="false"/>
                 <w:kern w:val="0"/>
                 <w:sz w:val="20"/>
                 <w:szCs w:val="20"/>
@@ -2305,6 +2859,8 @@
               <w:rPr>
                 <w:rFonts w:eastAsia="Times New Roman" w:cs="Arial" w:ascii="Calibri" w:hAnsi="Calibri" w:asciiTheme="minorHAnsi" w:hAnsiTheme="minorHAnsi"/>
                 <w:b/>
+                <w:bCs w:val="false"/>
+                <w:iCs w:val="false"/>
                 <w:kern w:val="0"/>
                 <w:sz w:val="20"/>
                 <w:szCs w:val="20"/>
@@ -2344,6 +2900,8 @@
               <w:rPr>
                 <w:rFonts w:eastAsia="Times New Roman" w:cs="Arial" w:ascii="Calibri" w:hAnsi="Calibri" w:asciiTheme="minorHAnsi" w:hAnsiTheme="minorHAnsi"/>
                 <w:b/>
+                <w:bCs w:val="false"/>
+                <w:iCs w:val="false"/>
                 <w:kern w:val="0"/>
                 <w:sz w:val="20"/>
                 <w:szCs w:val="20"/>
@@ -2355,6 +2913,8 @@
               <w:rPr>
                 <w:rFonts w:eastAsia="Times New Roman" w:cs="Arial" w:ascii="Calibri" w:hAnsi="Calibri" w:asciiTheme="minorHAnsi" w:hAnsiTheme="minorHAnsi"/>
                 <w:b/>
+                <w:bCs w:val="false"/>
+                <w:iCs w:val="false"/>
                 <w:kern w:val="0"/>
                 <w:sz w:val="20"/>
                 <w:szCs w:val="20"/>
@@ -2366,6 +2926,8 @@
               <w:rPr>
                 <w:rFonts w:eastAsia="Times New Roman" w:cs="Arial" w:ascii="Calibri" w:hAnsi="Calibri" w:asciiTheme="minorHAnsi" w:hAnsiTheme="minorHAnsi"/>
                 <w:b/>
+                <w:bCs w:val="false"/>
+                <w:iCs w:val="false"/>
                 <w:kern w:val="0"/>
                 <w:sz w:val="20"/>
                 <w:szCs w:val="20"/>
@@ -2377,7 +2939,7 @@
         </w:tc>
         <w:tc>
           <w:tcPr>
-            <w:tcW w:w="2239" w:type="dxa"/>
+            <w:tcW w:w="2236" w:type="dxa"/>
             <w:gridSpan w:val="3"/>
             <w:tcBorders>
               <w:top w:val="single" w:sz="4" w:space="0" w:color="1F497D"/>
@@ -2405,6 +2967,8 @@
               <w:rPr>
                 <w:rFonts w:eastAsia="Times New Roman" w:cs="Arial" w:ascii="Calibri" w:hAnsi="Calibri" w:asciiTheme="minorHAnsi" w:hAnsiTheme="minorHAnsi"/>
                 <w:b/>
+                <w:bCs w:val="false"/>
+                <w:iCs w:val="false"/>
                 <w:kern w:val="0"/>
                 <w:sz w:val="20"/>
                 <w:szCs w:val="20"/>
@@ -2431,6 +2995,8 @@
               <w:rPr>
                 <w:rFonts w:eastAsia="Times New Roman" w:cs="Arial" w:ascii="Calibri" w:hAnsi="Calibri" w:asciiTheme="minorHAnsi" w:hAnsiTheme="minorHAnsi"/>
                 <w:b/>
+                <w:bCs w:val="false"/>
+                <w:iCs w:val="false"/>
                 <w:kern w:val="0"/>
                 <w:sz w:val="20"/>
                 <w:szCs w:val="20"/>
@@ -2442,6 +3008,8 @@
               <w:rPr>
                 <w:rFonts w:eastAsia="Times New Roman" w:cs="Arial" w:ascii="Calibri" w:hAnsi="Calibri" w:asciiTheme="minorHAnsi" w:hAnsiTheme="minorHAnsi"/>
                 <w:b/>
+                <w:bCs w:val="false"/>
+                <w:iCs w:val="false"/>
                 <w:kern w:val="0"/>
                 <w:sz w:val="20"/>
                 <w:szCs w:val="20"/>
@@ -2453,6 +3021,8 @@
               <w:rPr>
                 <w:rFonts w:eastAsia="Times New Roman" w:cs="Arial" w:ascii="Calibri" w:hAnsi="Calibri" w:asciiTheme="minorHAnsi" w:hAnsiTheme="minorHAnsi"/>
                 <w:b/>
+                <w:bCs w:val="false"/>
+                <w:iCs w:val="false"/>
                 <w:kern w:val="0"/>
                 <w:sz w:val="20"/>
                 <w:szCs w:val="20"/>
@@ -2469,7 +3039,7 @@
         </w:trPr>
         <w:tc>
           <w:tcPr>
-            <w:tcW w:w="3148" w:type="dxa"/>
+            <w:tcW w:w="3147" w:type="dxa"/>
             <w:gridSpan w:val="2"/>
             <w:tcBorders>
               <w:top w:val="single" w:sz="4" w:space="0" w:color="1F497D"/>
@@ -2497,6 +3067,8 @@
               <w:rPr>
                 <w:rFonts w:eastAsia="Times New Roman" w:cs="Arial" w:ascii="Calibri" w:hAnsi="Calibri" w:asciiTheme="minorHAnsi" w:hAnsiTheme="minorHAnsi"/>
                 <w:b/>
+                <w:bCs w:val="false"/>
+                <w:iCs w:val="false"/>
                 <w:kern w:val="0"/>
                 <w:sz w:val="20"/>
                 <w:szCs w:val="20"/>
@@ -2507,6 +3079,8 @@
             <w:r>
               <w:rPr>
                 <w:rFonts w:eastAsia="Times New Roman" w:cs="Arial" w:ascii="Calibri" w:hAnsi="Calibri" w:asciiTheme="minorHAnsi" w:hAnsiTheme="minorHAnsi"/>
+                <w:bCs w:val="false"/>
+                <w:iCs w:val="false"/>
                 <w:kern w:val="0"/>
                 <w:sz w:val="20"/>
                 <w:szCs w:val="20"/>
@@ -2518,6 +3092,8 @@
               <w:rPr>
                 <w:rFonts w:eastAsia="Times New Roman" w:cs="Arial" w:ascii="Calibri" w:hAnsi="Calibri" w:asciiTheme="minorHAnsi" w:hAnsiTheme="minorHAnsi"/>
                 <w:b/>
+                <w:bCs w:val="false"/>
+                <w:iCs w:val="false"/>
                 <w:kern w:val="0"/>
                 <w:sz w:val="20"/>
                 <w:szCs w:val="20"/>
@@ -2544,6 +3120,8 @@
               <w:rPr>
                 <w:rFonts w:eastAsia="Times New Roman" w:cs="Arial" w:ascii="Calibri" w:hAnsi="Calibri" w:asciiTheme="minorHAnsi" w:hAnsiTheme="minorHAnsi"/>
                 <w:b/>
+                <w:bCs w:val="false"/>
+                <w:iCs w:val="false"/>
                 <w:kern w:val="0"/>
                 <w:sz w:val="20"/>
                 <w:szCs w:val="20"/>
@@ -2555,6 +3133,8 @@
               <w:rPr>
                 <w:rFonts w:eastAsia="Times New Roman" w:cs="Arial" w:ascii="Calibri" w:hAnsi="Calibri" w:asciiTheme="minorHAnsi" w:hAnsiTheme="minorHAnsi"/>
                 <w:b/>
+                <w:bCs w:val="false"/>
+                <w:iCs w:val="false"/>
                 <w:kern w:val="0"/>
                 <w:sz w:val="20"/>
                 <w:szCs w:val="20"/>
@@ -2566,7 +3146,7 @@
         </w:tc>
         <w:tc>
           <w:tcPr>
-            <w:tcW w:w="2550" w:type="dxa"/>
+            <w:tcW w:w="2551" w:type="dxa"/>
             <w:gridSpan w:val="5"/>
             <w:tcBorders>
               <w:top w:val="single" w:sz="4" w:space="0" w:color="1F497D"/>
@@ -2594,6 +3174,8 @@
               <w:rPr>
                 <w:rFonts w:eastAsia="Times New Roman" w:cs="Arial" w:ascii="Calibri" w:hAnsi="Calibri" w:asciiTheme="minorHAnsi" w:hAnsiTheme="minorHAnsi"/>
                 <w:b/>
+                <w:bCs w:val="false"/>
+                <w:iCs w:val="false"/>
                 <w:kern w:val="0"/>
                 <w:sz w:val="20"/>
                 <w:szCs w:val="20"/>
@@ -2605,6 +3187,8 @@
               <w:rPr>
                 <w:rFonts w:eastAsia="Times New Roman" w:cs="Arial" w:ascii="Calibri" w:hAnsi="Calibri" w:asciiTheme="minorHAnsi" w:hAnsiTheme="minorHAnsi"/>
                 <w:b/>
+                <w:bCs w:val="false"/>
+                <w:iCs w:val="false"/>
                 <w:kern w:val="0"/>
                 <w:sz w:val="20"/>
                 <w:szCs w:val="20"/>
@@ -2616,7 +3200,7 @@
         </w:tc>
         <w:tc>
           <w:tcPr>
-            <w:tcW w:w="3515" w:type="dxa"/>
+            <w:tcW w:w="3511" w:type="dxa"/>
             <w:gridSpan w:val="4"/>
             <w:tcBorders>
               <w:top w:val="single" w:sz="4" w:space="0" w:color="1F497D"/>
@@ -2644,6 +3228,8 @@
               <w:rPr>
                 <w:rFonts w:eastAsia="Times New Roman" w:cs="Arial" w:ascii="Calibri" w:hAnsi="Calibri" w:asciiTheme="minorHAnsi" w:hAnsiTheme="minorHAnsi"/>
                 <w:b/>
+                <w:bCs w:val="false"/>
+                <w:iCs w:val="false"/>
                 <w:kern w:val="0"/>
                 <w:sz w:val="20"/>
                 <w:szCs w:val="20"/>
@@ -2655,6 +3241,8 @@
               <w:rPr>
                 <w:rFonts w:eastAsia="Times New Roman" w:cs="Arial" w:ascii="Calibri" w:hAnsi="Calibri" w:asciiTheme="minorHAnsi" w:hAnsiTheme="minorHAnsi"/>
                 <w:b/>
+                <w:bCs w:val="false"/>
+                <w:iCs w:val="false"/>
                 <w:kern w:val="0"/>
                 <w:sz w:val="20"/>
                 <w:szCs w:val="20"/>
@@ -2666,6 +3254,8 @@
               <w:rPr>
                 <w:rFonts w:eastAsia="Times New Roman" w:cs="Arial" w:ascii="Calibri" w:hAnsi="Calibri" w:asciiTheme="minorHAnsi" w:hAnsiTheme="minorHAnsi"/>
                 <w:b/>
+                <w:bCs w:val="false"/>
+                <w:iCs w:val="false"/>
                 <w:kern w:val="0"/>
                 <w:sz w:val="20"/>
                 <w:szCs w:val="20"/>
@@ -2677,6 +3267,8 @@
               <w:rPr>
                 <w:rFonts w:eastAsia="Times New Roman" w:cs="Arial" w:ascii="Calibri" w:hAnsi="Calibri" w:asciiTheme="minorHAnsi" w:hAnsiTheme="minorHAnsi"/>
                 <w:b/>
+                <w:bCs w:val="false"/>
+                <w:iCs w:val="false"/>
                 <w:kern w:val="0"/>
                 <w:sz w:val="20"/>
                 <w:szCs w:val="20"/>
@@ -2704,6 +3296,8 @@
               <w:rPr>
                 <w:rFonts w:eastAsia="Times New Roman" w:cs="Arial" w:ascii="Calibri" w:hAnsi="Calibri" w:asciiTheme="minorHAnsi" w:hAnsiTheme="minorHAnsi"/>
                 <w:b/>
+                <w:bCs w:val="false"/>
+                <w:iCs w:val="false"/>
                 <w:kern w:val="0"/>
                 <w:sz w:val="20"/>
                 <w:szCs w:val="20"/>
@@ -2715,6 +3309,8 @@
               <w:rPr>
                 <w:rFonts w:eastAsia="Times New Roman" w:cs="Arial" w:ascii="Calibri" w:hAnsi="Calibri" w:asciiTheme="minorHAnsi" w:hAnsiTheme="minorHAnsi"/>
                 <w:b/>
+                <w:bCs w:val="false"/>
+                <w:iCs w:val="false"/>
                 <w:kern w:val="0"/>
                 <w:sz w:val="20"/>
                 <w:szCs w:val="20"/>
@@ -2731,7 +3327,7 @@
         </w:trPr>
         <w:tc>
           <w:tcPr>
-            <w:tcW w:w="5415" w:type="dxa"/>
+            <w:tcW w:w="5414" w:type="dxa"/>
             <w:gridSpan w:val="6"/>
             <w:tcBorders>
               <w:top w:val="single" w:sz="4" w:space="0" w:color="1F497D"/>
@@ -2760,6 +3356,8 @@
               <w:rPr>
                 <w:rFonts w:eastAsia="Times New Roman" w:cs="Arial" w:ascii="Calibri" w:hAnsi="Calibri" w:asciiTheme="minorHAnsi" w:hAnsiTheme="minorHAnsi"/>
                 <w:b/>
+                <w:bCs w:val="false"/>
+                <w:iCs w:val="false"/>
                 <w:kern w:val="0"/>
                 <w:sz w:val="20"/>
                 <w:szCs w:val="20"/>
@@ -2799,6 +3397,8 @@
               <w:rPr>
                 <w:rFonts w:eastAsia="Times New Roman" w:cs="Arial" w:ascii="Calibri" w:hAnsi="Calibri" w:asciiTheme="minorHAnsi" w:hAnsiTheme="minorHAnsi"/>
                 <w:b/>
+                <w:bCs w:val="false"/>
+                <w:iCs w:val="false"/>
                 <w:kern w:val="0"/>
                 <w:sz w:val="20"/>
                 <w:szCs w:val="20"/>
@@ -2810,7 +3410,7 @@
         </w:tc>
         <w:tc>
           <w:tcPr>
-            <w:tcW w:w="2239" w:type="dxa"/>
+            <w:tcW w:w="2236" w:type="dxa"/>
             <w:gridSpan w:val="3"/>
             <w:tcBorders>
               <w:top w:val="single" w:sz="4" w:space="0" w:color="1F497D"/>
@@ -2838,6 +3438,8 @@
               <w:rPr>
                 <w:rFonts w:eastAsia="Times New Roman" w:cs="Arial" w:ascii="Calibri" w:hAnsi="Calibri" w:asciiTheme="minorHAnsi" w:hAnsiTheme="minorHAnsi"/>
                 <w:b/>
+                <w:bCs w:val="false"/>
+                <w:iCs w:val="false"/>
                 <w:kern w:val="0"/>
                 <w:sz w:val="20"/>
                 <w:szCs w:val="20"/>
@@ -2854,7 +3456,7 @@
         </w:trPr>
         <w:tc>
           <w:tcPr>
-            <w:tcW w:w="3258" w:type="dxa"/>
+            <w:tcW w:w="3240" w:type="dxa"/>
             <w:gridSpan w:val="3"/>
             <w:tcBorders>
               <w:top w:val="single" w:sz="4" w:space="0" w:color="1F497D"/>
@@ -2882,6 +3484,8 @@
               <w:rPr>
                 <w:rFonts w:eastAsia="Times New Roman" w:cs="Arial" w:ascii="Calibri" w:hAnsi="Calibri" w:asciiTheme="minorHAnsi" w:hAnsiTheme="minorHAnsi"/>
                 <w:b/>
+                <w:bCs w:val="false"/>
+                <w:iCs w:val="false"/>
                 <w:kern w:val="0"/>
                 <w:sz w:val="20"/>
                 <w:szCs w:val="20"/>
@@ -2893,7 +3497,7 @@
         </w:tc>
         <w:tc>
           <w:tcPr>
-            <w:tcW w:w="2440" w:type="dxa"/>
+            <w:tcW w:w="2458" w:type="dxa"/>
             <w:gridSpan w:val="4"/>
             <w:tcBorders>
               <w:top w:val="single" w:sz="4" w:space="0" w:color="1F497D"/>
@@ -2921,6 +3525,8 @@
               <w:rPr>
                 <w:rFonts w:eastAsia="Times New Roman" w:cs="Arial" w:ascii="Calibri" w:hAnsi="Calibri" w:asciiTheme="minorHAnsi" w:hAnsiTheme="minorHAnsi"/>
                 <w:b/>
+                <w:bCs w:val="false"/>
+                <w:iCs w:val="false"/>
                 <w:kern w:val="0"/>
                 <w:sz w:val="20"/>
                 <w:szCs w:val="20"/>
@@ -2932,7 +3538,7 @@
         </w:tc>
         <w:tc>
           <w:tcPr>
-            <w:tcW w:w="3515" w:type="dxa"/>
+            <w:tcW w:w="3511" w:type="dxa"/>
             <w:gridSpan w:val="4"/>
             <w:tcBorders>
               <w:top w:val="single" w:sz="4" w:space="0" w:color="1F497D"/>
@@ -2960,6 +3566,8 @@
               <w:rPr>
                 <w:rFonts w:eastAsia="Times New Roman" w:cs="Arial" w:ascii="Calibri" w:hAnsi="Calibri" w:asciiTheme="minorHAnsi" w:hAnsiTheme="minorHAnsi"/>
                 <w:b/>
+                <w:bCs w:val="false"/>
+                <w:iCs w:val="false"/>
                 <w:kern w:val="0"/>
                 <w:sz w:val="20"/>
                 <w:szCs w:val="20"/>
@@ -3004,6 +3612,8 @@
               <w:rPr>
                 <w:rFonts w:eastAsia="Times New Roman" w:cs="Arial" w:ascii="Calibri" w:hAnsi="Calibri" w:asciiTheme="minorHAnsi" w:hAnsiTheme="minorHAnsi"/>
                 <w:b/>
+                <w:bCs w:val="false"/>
+                <w:iCs w:val="false"/>
                 <w:kern w:val="0"/>
                 <w:sz w:val="20"/>
                 <w:szCs w:val="20"/>
@@ -3015,7 +3625,7 @@
         </w:tc>
         <w:tc>
           <w:tcPr>
-            <w:tcW w:w="3515" w:type="dxa"/>
+            <w:tcW w:w="3511" w:type="dxa"/>
             <w:gridSpan w:val="4"/>
             <w:tcBorders>
               <w:top w:val="single" w:sz="4" w:space="0" w:color="1F497D"/>
@@ -3043,6 +3653,8 @@
               <w:rPr>
                 <w:rFonts w:eastAsia="Times New Roman" w:cs="Arial" w:ascii="Calibri" w:hAnsi="Calibri" w:asciiTheme="minorHAnsi" w:hAnsiTheme="minorHAnsi"/>
                 <w:b/>
+                <w:bCs w:val="false"/>
+                <w:iCs w:val="false"/>
                 <w:kern w:val="0"/>
                 <w:sz w:val="20"/>
                 <w:szCs w:val="20"/>
@@ -3087,6 +3699,8 @@
               <w:rPr>
                 <w:rFonts w:eastAsia="Times New Roman" w:cs="Arial" w:ascii="Calibri" w:hAnsi="Calibri" w:asciiTheme="minorHAnsi" w:hAnsiTheme="minorHAnsi"/>
                 <w:b/>
+                <w:bCs/>
+                <w:iCs w:val="false"/>
                 <w:kern w:val="0"/>
                 <w:sz w:val="20"/>
                 <w:szCs w:val="20"/>
@@ -3098,7 +3712,7 @@
         </w:tc>
         <w:tc>
           <w:tcPr>
-            <w:tcW w:w="3515" w:type="dxa"/>
+            <w:tcW w:w="3511" w:type="dxa"/>
             <w:gridSpan w:val="4"/>
             <w:tcBorders>
               <w:top w:val="single" w:sz="4" w:space="0" w:color="1F497D"/>
@@ -3126,6 +3740,8 @@
               <w:rPr>
                 <w:rFonts w:eastAsia="Times New Roman" w:cs="Arial" w:ascii="Calibri" w:hAnsi="Calibri" w:asciiTheme="minorHAnsi" w:hAnsiTheme="minorHAnsi"/>
                 <w:b/>
+                <w:bCs/>
+                <w:iCs w:val="false"/>
                 <w:kern w:val="0"/>
                 <w:sz w:val="20"/>
                 <w:szCs w:val="20"/>
@@ -9815,7 +10431,7 @@
         <w:tab/>
         <w:t xml:space="preserve">Por lo anterior, Chilena de Certificaciones SpA.; certifica que esta instalación, indicada en el ítem II, del presente informe; </w:t>
       </w:r>
-      <w:bookmarkStart w:id="63" w:name="__DdeLink__5703_1959771951"/>
+      <w:bookmarkStart w:id="109" w:name="__DdeLink__5703_1959771951"/>
       <w:r>
         <w:rPr>
           <w:rFonts w:cs="Arial"/>
@@ -9825,7 +10441,7 @@
         </w:rPr>
         <w:t>{{cumple/parcial/no_cumple}}</w:t>
       </w:r>
-      <w:bookmarkEnd w:id="63"/>
+      <w:bookmarkEnd w:id="109"/>
       <w:r>
         <w:rPr>
           <w:rFonts w:cs="Arial"/>
@@ -11011,7 +11627,7 @@
         <w:docPartGallery w:val="Page Numbers (Top of Page)"/>
         <w:docPartUnique w:val="true"/>
       </w:docPartObj>
-      <w:id w:val="33048729"/>
+      <w:id w:val="1690629223"/>
     </w:sdtPr>
     <w:sdtContent>
       <w:p>
@@ -11103,7 +11719,7 @@
             <w:szCs w:val="16"/>
             <w:bCs/>
           </w:rPr>
-          <w:t>2</w:t>
+          <w:t>4</w:t>
         </w:r>
         <w:r>
           <w:rPr>
@@ -11204,7 +11820,7 @@
         <w:docPartGallery w:val="Page Numbers (Top of Page)"/>
         <w:docPartUnique w:val="true"/>
       </w:docPartObj>
-      <w:id w:val="67573400"/>
+      <w:id w:val="2115569364"/>
     </w:sdtPr>
     <w:sdtContent>
       <w:p>
@@ -11397,7 +12013,7 @@
         <w:docPartGallery w:val="Page Numbers (Top of Page)"/>
         <w:docPartUnique w:val="true"/>
       </w:docPartObj>
-      <w:id w:val="225888594"/>
+      <w:id w:val="2013614550"/>
     </w:sdtPr>
     <w:sdtContent>
       <w:p>
@@ -11603,7 +12219,7 @@
         <w:color w:val="365F91" w:themeColor="accent1" w:themeShade="bf"/>
       </w:rPr>
       <w:drawing>
-        <wp:anchor behindDoc="0" distT="0" distB="0" distL="114300" distR="114300" simplePos="0" locked="0" layoutInCell="0" allowOverlap="1" relativeHeight="9">
+        <wp:anchor behindDoc="0" distT="0" distB="0" distL="114300" distR="114300" simplePos="0" locked="0" layoutInCell="0" allowOverlap="1" relativeHeight="13">
           <wp:simplePos x="0" y="0"/>
           <wp:positionH relativeFrom="column">
             <wp:posOffset>0</wp:posOffset>
@@ -11616,13 +12232,13 @@
           <wp:wrapThrough wrapText="bothSides">
             <wp:wrapPolygon edited="0">
               <wp:start x="-21" y="0"/>
-              <wp:lineTo x="-21" y="19797"/>
-              <wp:lineTo x="21080" y="19797"/>
-              <wp:lineTo x="21080" y="0"/>
+              <wp:lineTo x="-21" y="19228"/>
+              <wp:lineTo x="20907" y="19228"/>
+              <wp:lineTo x="20907" y="0"/>
               <wp:lineTo x="-21" y="0"/>
             </wp:wrapPolygon>
           </wp:wrapThrough>
-          <wp:docPr id="1" name="Imagen 1" descr="Logotipo&#10;&#10;Descripción generada automáticamente"/>
+          <wp:docPr id="11" name="Imagen 1" descr="Logotipo&#10;&#10;Descripción generada automáticamente"/>
           <wp:cNvGraphicFramePr>
             <a:graphicFrameLocks xmlns:a="http://schemas.openxmlformats.org/drawingml/2006/main" noChangeAspect="1"/>
           </wp:cNvGraphicFramePr>
@@ -11630,7 +12246,7 @@
             <a:graphicData uri="http://schemas.openxmlformats.org/drawingml/2006/picture">
               <pic:pic xmlns:pic="http://schemas.openxmlformats.org/drawingml/2006/picture">
                 <pic:nvPicPr>
-                  <pic:cNvPr id="1" name="Imagen 1" descr="Logotipo&#10;&#10;Descripción generada automáticamente"/>
+                  <pic:cNvPr id="11" name="Imagen 1" descr="Logotipo&#10;&#10;Descripción generada automáticamente"/>
                   <pic:cNvPicPr>
                     <a:picLocks noChangeAspect="1" noChangeArrowheads="1"/>
                   </pic:cNvPicPr>
@@ -11834,7 +12450,7 @@
         <w:color w:val="365F91" w:themeColor="accent1" w:themeShade="bf"/>
       </w:rPr>
       <w:drawing>
-        <wp:anchor behindDoc="0" distT="0" distB="0" distL="114300" distR="114300" simplePos="0" locked="0" layoutInCell="0" allowOverlap="1" relativeHeight="5">
+        <wp:anchor behindDoc="0" distT="0" distB="0" distL="114300" distR="114300" simplePos="0" locked="0" layoutInCell="0" allowOverlap="1" relativeHeight="9">
           <wp:simplePos x="0" y="0"/>
           <wp:positionH relativeFrom="column">
             <wp:posOffset>0</wp:posOffset>
@@ -11847,13 +12463,13 @@
           <wp:wrapThrough wrapText="bothSides">
             <wp:wrapPolygon edited="0">
               <wp:start x="-21" y="0"/>
-              <wp:lineTo x="-21" y="19797"/>
-              <wp:lineTo x="21080" y="19797"/>
-              <wp:lineTo x="21080" y="0"/>
+              <wp:lineTo x="-21" y="19228"/>
+              <wp:lineTo x="20907" y="19228"/>
+              <wp:lineTo x="20907" y="0"/>
               <wp:lineTo x="-21" y="0"/>
             </wp:wrapPolygon>
           </wp:wrapThrough>
-          <wp:docPr id="2" name="Imagen 1 Copy 1" descr="Logotipo&#10;&#10;Descripción generada automáticamente"/>
+          <wp:docPr id="12" name="Imagen 1 Copy 1" descr="Logotipo&#10;&#10;Descripción generada automáticamente"/>
           <wp:cNvGraphicFramePr>
             <a:graphicFrameLocks xmlns:a="http://schemas.openxmlformats.org/drawingml/2006/main" noChangeAspect="1"/>
           </wp:cNvGraphicFramePr>
@@ -11861,7 +12477,7 @@
             <a:graphicData uri="http://schemas.openxmlformats.org/drawingml/2006/picture">
               <pic:pic xmlns:pic="http://schemas.openxmlformats.org/drawingml/2006/picture">
                 <pic:nvPicPr>
-                  <pic:cNvPr id="2" name="Imagen 1 Copy 1" descr="Logotipo&#10;&#10;Descripción generada automáticamente"/>
+                  <pic:cNvPr id="12" name="Imagen 1 Copy 1" descr="Logotipo&#10;&#10;Descripción generada automáticamente"/>
                   <pic:cNvPicPr>
                     <a:picLocks noChangeAspect="1" noChangeArrowheads="1"/>
                   </pic:cNvPicPr>
@@ -12065,7 +12681,7 @@
         <w:color w:val="365F91" w:themeColor="accent1" w:themeShade="bf"/>
       </w:rPr>
       <w:drawing>
-        <wp:anchor behindDoc="0" distT="0" distB="0" distL="114300" distR="114300" simplePos="0" locked="0" layoutInCell="0" allowOverlap="1" relativeHeight="4">
+        <wp:anchor behindDoc="0" distT="0" distB="0" distL="114300" distR="114300" simplePos="0" locked="0" layoutInCell="0" allowOverlap="1" relativeHeight="8">
           <wp:simplePos x="0" y="0"/>
           <wp:positionH relativeFrom="column">
             <wp:posOffset>0</wp:posOffset>
@@ -12078,13 +12694,13 @@
           <wp:wrapThrough wrapText="bothSides">
             <wp:wrapPolygon edited="0">
               <wp:start x="-21" y="0"/>
-              <wp:lineTo x="-21" y="19797"/>
-              <wp:lineTo x="21080" y="19797"/>
-              <wp:lineTo x="21080" y="0"/>
+              <wp:lineTo x="-21" y="19228"/>
+              <wp:lineTo x="20907" y="19228"/>
+              <wp:lineTo x="20907" y="0"/>
               <wp:lineTo x="-21" y="0"/>
             </wp:wrapPolygon>
           </wp:wrapThrough>
-          <wp:docPr id="3" name="Imagen 1 Copy 1 Copy 1" descr="Logotipo&#10;&#10;Descripción generada automáticamente"/>
+          <wp:docPr id="13" name="Imagen 1 Copy 1 Copy 1" descr="Logotipo&#10;&#10;Descripción generada automáticamente"/>
           <wp:cNvGraphicFramePr>
             <a:graphicFrameLocks xmlns:a="http://schemas.openxmlformats.org/drawingml/2006/main" noChangeAspect="1"/>
           </wp:cNvGraphicFramePr>
@@ -12092,7 +12708,7 @@
             <a:graphicData uri="http://schemas.openxmlformats.org/drawingml/2006/picture">
               <pic:pic xmlns:pic="http://schemas.openxmlformats.org/drawingml/2006/picture">
                 <pic:nvPicPr>
-                  <pic:cNvPr id="3" name="Imagen 1 Copy 1 Copy 1" descr="Logotipo&#10;&#10;Descripción generada automáticamente"/>
+                  <pic:cNvPr id="13" name="Imagen 1 Copy 1 Copy 1" descr="Logotipo&#10;&#10;Descripción generada automáticamente"/>
                   <pic:cNvPicPr>
                     <a:picLocks noChangeAspect="1" noChangeArrowheads="1"/>
                   </pic:cNvPicPr>
@@ -14683,6 +15299,36 @@
       <w:szCs w:val="18"/>
     </w:rPr>
   </w:style>
+  <w:style w:type="paragraph" w:styleId="FrameContents">
+    <w:name w:val="Frame Contents"/>
+    <w:basedOn w:val="Normal"/>
+    <w:qFormat/>
+    <w:pPr/>
+    <w:rPr/>
+  </w:style>
+  <w:style w:type="paragraph" w:styleId="TableContents">
+    <w:name w:val="Table Contents"/>
+    <w:basedOn w:val="Normal"/>
+    <w:qFormat/>
+    <w:pPr>
+      <w:widowControl w:val="false"/>
+      <w:suppressLineNumbers/>
+    </w:pPr>
+    <w:rPr/>
+  </w:style>
+  <w:style w:type="paragraph" w:styleId="TableHeading">
+    <w:name w:val="Table Heading"/>
+    <w:basedOn w:val="TableContents"/>
+    <w:qFormat/>
+    <w:pPr>
+      <w:suppressLineNumbers/>
+      <w:jc w:val="center"/>
+    </w:pPr>
+    <w:rPr>
+      <w:b/>
+      <w:bCs/>
+    </w:rPr>
+  </w:style>
   <w:style w:type="numbering" w:styleId="NoList" w:default="1">
     <w:name w:val="No List"/>
     <w:uiPriority w:val="99"/>

</xml_diff>

<commit_message>
se agrega carpeta 0 a la generacion del informe
</commit_message>
<xml_diff>
--- a/app/templates/template.docx
+++ b/app/templates/template.docx
@@ -924,7 +924,7 @@
                                   <w:pPr>
                                     <w:pStyle w:val="FrameContents"/>
                                     <w:widowControl w:val="false"/>
-                                    <w:overflowPunct w:val="false"/>
+                                    <w:overflowPunct w:val="true"/>
                                     <w:spacing w:before="0" w:after="0"/>
                                     <w:ind w:hanging="0"/>
                                     <w:jc w:val="left"/>
@@ -932,24 +932,24 @@
                                       <w:color w:val="000000"/>
                                     </w:rPr>
                                   </w:pPr>
-                                  <w:bookmarkStart w:id="1" w:name="__Fieldmark__69_2718966933"/>
-                                  <w:bookmarkStart w:id="2" w:name="__Fieldmark__5886_2516413285"/>
-                                  <w:bookmarkStart w:id="3" w:name="__Fieldmark__21320_1959771951"/>
-                                  <w:bookmarkStart w:id="4" w:name="__Fieldmark__55_385457815"/>
-                                  <w:bookmarkStart w:id="5" w:name="__Fieldmark__22535_2847009353"/>
-                                  <w:bookmarkStart w:id="6" w:name="__Fieldmark__18203_2847009353"/>
-                                  <w:bookmarkStart w:id="7" w:name="__Fieldmark__55_3779853683"/>
-                                  <w:bookmarkStart w:id="8" w:name="__Fieldmark__1087_3452919408"/>
-                                  <w:bookmarkStart w:id="9" w:name="__Fieldmark__60_3780417000"/>
-                                  <w:bookmarkStart w:id="10" w:name="__Fieldmark__80_4119503673"/>
-                                  <w:bookmarkStart w:id="11" w:name="__Fieldmark__2181_1294511403"/>
-                                  <w:bookmarkStart w:id="12" w:name="__Fieldmark__1101_113874714"/>
-                                  <w:bookmarkStart w:id="13" w:name="__Fieldmark__5441_2847009353"/>
-                                  <w:bookmarkStart w:id="14" w:name="__Fieldmark__19281_2847009353"/>
-                                  <w:bookmarkStart w:id="15" w:name="__Fieldmark__29197_2847009353"/>
-                                  <w:bookmarkStart w:id="16" w:name="__Fieldmark__55_1959771951"/>
-                                  <w:bookmarkStart w:id="17" w:name="__Fieldmark__1217_2516413285"/>
-                                  <w:bookmarkStart w:id="18" w:name="__Fieldmark__56_3960736055"/>
+                                  <w:bookmarkStart w:id="1" w:name="__Fieldmark__56_3960736055"/>
+                                  <w:bookmarkStart w:id="2" w:name="__Fieldmark__1217_2516413285"/>
+                                  <w:bookmarkStart w:id="3" w:name="__Fieldmark__55_1959771951"/>
+                                  <w:bookmarkStart w:id="4" w:name="__Fieldmark__29197_2847009353"/>
+                                  <w:bookmarkStart w:id="5" w:name="__Fieldmark__19281_2847009353"/>
+                                  <w:bookmarkStart w:id="6" w:name="__Fieldmark__5441_2847009353"/>
+                                  <w:bookmarkStart w:id="7" w:name="__Fieldmark__1101_113874714"/>
+                                  <w:bookmarkStart w:id="8" w:name="__Fieldmark__2181_1294511403"/>
+                                  <w:bookmarkStart w:id="9" w:name="__Fieldmark__80_4119503673"/>
+                                  <w:bookmarkStart w:id="10" w:name="__Fieldmark__60_3780417000"/>
+                                  <w:bookmarkStart w:id="11" w:name="__Fieldmark__1087_3452919408"/>
+                                  <w:bookmarkStart w:id="12" w:name="__Fieldmark__55_3779853683"/>
+                                  <w:bookmarkStart w:id="13" w:name="__Fieldmark__18203_2847009353"/>
+                                  <w:bookmarkStart w:id="14" w:name="__Fieldmark__22535_2847009353"/>
+                                  <w:bookmarkStart w:id="15" w:name="__Fieldmark__55_385457815"/>
+                                  <w:bookmarkStart w:id="16" w:name="__Fieldmark__21320_1959771951"/>
+                                  <w:bookmarkStart w:id="17" w:name="__Fieldmark__5886_2516413285"/>
+                                  <w:bookmarkStart w:id="18" w:name="__Fieldmark__69_2718966933"/>
                                   <w:bookmarkEnd w:id="1"/>
                                   <w:bookmarkEnd w:id="2"/>
                                   <w:bookmarkEnd w:id="3"/>
@@ -999,7 +999,7 @@
                             <w:pPr>
                               <w:pStyle w:val="FrameContents"/>
                               <w:widowControl w:val="false"/>
-                              <w:overflowPunct w:val="false"/>
+                              <w:overflowPunct w:val="true"/>
                               <w:spacing w:before="0" w:after="0"/>
                               <w:ind w:hanging="0"/>
                               <w:jc w:val="left"/>
@@ -1007,24 +1007,24 @@
                                 <w:color w:val="000000"/>
                               </w:rPr>
                             </w:pPr>
-                            <w:bookmarkStart w:id="19" w:name="__Fieldmark__69_2718966933"/>
-                            <w:bookmarkStart w:id="20" w:name="__Fieldmark__5886_2516413285"/>
-                            <w:bookmarkStart w:id="21" w:name="__Fieldmark__21320_1959771951"/>
-                            <w:bookmarkStart w:id="22" w:name="__Fieldmark__55_385457815"/>
-                            <w:bookmarkStart w:id="23" w:name="__Fieldmark__22535_2847009353"/>
-                            <w:bookmarkStart w:id="24" w:name="__Fieldmark__18203_2847009353"/>
-                            <w:bookmarkStart w:id="25" w:name="__Fieldmark__55_3779853683"/>
-                            <w:bookmarkStart w:id="26" w:name="__Fieldmark__1087_3452919408"/>
-                            <w:bookmarkStart w:id="27" w:name="__Fieldmark__60_3780417000"/>
-                            <w:bookmarkStart w:id="28" w:name="__Fieldmark__80_4119503673"/>
-                            <w:bookmarkStart w:id="29" w:name="__Fieldmark__2181_1294511403"/>
-                            <w:bookmarkStart w:id="30" w:name="__Fieldmark__1101_113874714"/>
-                            <w:bookmarkStart w:id="31" w:name="__Fieldmark__5441_2847009353"/>
-                            <w:bookmarkStart w:id="32" w:name="__Fieldmark__19281_2847009353"/>
-                            <w:bookmarkStart w:id="33" w:name="__Fieldmark__29197_2847009353"/>
-                            <w:bookmarkStart w:id="34" w:name="__Fieldmark__55_1959771951"/>
-                            <w:bookmarkStart w:id="35" w:name="__Fieldmark__1217_2516413285"/>
-                            <w:bookmarkStart w:id="36" w:name="__Fieldmark__56_3960736055"/>
+                            <w:bookmarkStart w:id="19" w:name="__Fieldmark__56_3960736055"/>
+                            <w:bookmarkStart w:id="20" w:name="__Fieldmark__1217_2516413285"/>
+                            <w:bookmarkStart w:id="21" w:name="__Fieldmark__55_1959771951"/>
+                            <w:bookmarkStart w:id="22" w:name="__Fieldmark__29197_2847009353"/>
+                            <w:bookmarkStart w:id="23" w:name="__Fieldmark__19281_2847009353"/>
+                            <w:bookmarkStart w:id="24" w:name="__Fieldmark__5441_2847009353"/>
+                            <w:bookmarkStart w:id="25" w:name="__Fieldmark__1101_113874714"/>
+                            <w:bookmarkStart w:id="26" w:name="__Fieldmark__2181_1294511403"/>
+                            <w:bookmarkStart w:id="27" w:name="__Fieldmark__80_4119503673"/>
+                            <w:bookmarkStart w:id="28" w:name="__Fieldmark__60_3780417000"/>
+                            <w:bookmarkStart w:id="29" w:name="__Fieldmark__1087_3452919408"/>
+                            <w:bookmarkStart w:id="30" w:name="__Fieldmark__55_3779853683"/>
+                            <w:bookmarkStart w:id="31" w:name="__Fieldmark__18203_2847009353"/>
+                            <w:bookmarkStart w:id="32" w:name="__Fieldmark__22535_2847009353"/>
+                            <w:bookmarkStart w:id="33" w:name="__Fieldmark__55_385457815"/>
+                            <w:bookmarkStart w:id="34" w:name="__Fieldmark__21320_1959771951"/>
+                            <w:bookmarkStart w:id="35" w:name="__Fieldmark__5886_2516413285"/>
+                            <w:bookmarkStart w:id="36" w:name="__Fieldmark__69_2718966933"/>
                             <w:bookmarkEnd w:id="19"/>
                             <w:bookmarkEnd w:id="20"/>
                             <w:bookmarkEnd w:id="21"/>
@@ -1148,7 +1148,7 @@
                                   <w:pPr>
                                     <w:pStyle w:val="FrameContents"/>
                                     <w:widowControl w:val="false"/>
-                                    <w:overflowPunct w:val="false"/>
+                                    <w:overflowPunct w:val="true"/>
                                     <w:spacing w:before="0" w:after="0"/>
                                     <w:ind w:hanging="0"/>
                                     <w:jc w:val="left"/>
@@ -1187,7 +1187,7 @@
                             <w:pPr>
                               <w:pStyle w:val="FrameContents"/>
                               <w:widowControl w:val="false"/>
-                              <w:overflowPunct w:val="false"/>
+                              <w:overflowPunct w:val="true"/>
                               <w:spacing w:before="0" w:after="0"/>
                               <w:ind w:hanging="0"/>
                               <w:jc w:val="left"/>
@@ -1291,9 +1291,6 @@
               <w:rPr>
                 <w:rFonts w:cs="Arial" w:ascii="Calibri" w:hAnsi="Calibri"/>
                 <w:b/>
-                <w:bCs w:val="false"/>
-                <w:iCs w:val="false"/>
-                <w:szCs w:val="24"/>
               </w:rPr>
             </w:r>
           </w:p>
@@ -1744,9 +1741,6 @@
               <w:rPr>
                 <w:rFonts w:cs="Arial" w:ascii="Calibri" w:hAnsi="Calibri"/>
                 <w:b/>
-                <w:bCs w:val="false"/>
-                <w:iCs w:val="false"/>
-                <w:szCs w:val="24"/>
                 <w:lang w:val="es-ES"/>
               </w:rPr>
             </w:r>
@@ -1789,7 +1783,7 @@
                 <w:szCs w:val="20"/>
                 <w:lang w:bidi="ar-SA"/>
               </w:rPr>
-              <w:t xml:space="preserve">N° de Serie: {{detail_n_serie}}                              </w:t>
+              <w:t>N° de Serie: {{detail_n_serie}}</w:t>
             </w:r>
           </w:p>
         </w:tc>
@@ -1830,9 +1824,6 @@
               <w:rPr>
                 <w:rFonts w:cs="Arial" w:ascii="Calibri" w:hAnsi="Calibri"/>
                 <w:b/>
-                <w:bCs w:val="false"/>
-                <w:iCs w:val="false"/>
-                <w:szCs w:val="24"/>
                 <w:lang w:val="es-ES"/>
               </w:rPr>
             </w:r>
@@ -1888,7 +1879,7 @@
                     <wp:inline distT="0" distB="0" distL="0" distR="0">
                       <wp:extent cx="192405" cy="200025"/>
                       <wp:effectExtent l="0" t="0" r="0" b="0"/>
-                      <wp:docPr id="5" name="Shape 1"/>
+                      <wp:docPr id="5" name="Shape3"/>
                       <a:graphic xmlns:a="http://schemas.openxmlformats.org/drawingml/2006/main">
                         <a:graphicData uri="http://schemas.microsoft.com/office/word/2010/wordprocessingShape">
                           <wps:wsp>
@@ -1923,7 +1914,7 @@
                                   <w:pPr>
                                     <w:pStyle w:val="FrameContents"/>
                                     <w:widowControl w:val="false"/>
-                                    <w:overflowPunct w:val="false"/>
+                                    <w:overflowPunct w:val="true"/>
                                     <w:spacing w:before="0" w:after="0"/>
                                     <w:ind w:hanging="0"/>
                                     <w:jc w:val="left"/>
@@ -1953,7 +1944,7 @@
                 </mc:Choice>
                 <mc:Fallback>
                   <w:pict>
-                    <v:rect id="shape_0" ID="Shape 1" path="m0,0l-2147483645,0l-2147483645,-2147483646l0,-2147483646xe" fillcolor="#999999" stroked="t" o:allowincell="f" style="position:absolute;margin-left:0pt;margin-top:-15.8pt;width:15.1pt;height:15.7pt;mso-wrap-style:square;v-text-anchor:top">
+                    <v:rect id="shape_0" ID="Shape3" path="m0,0l-2147483645,0l-2147483645,-2147483646l0,-2147483646xe" fillcolor="#999999" stroked="t" o:allowincell="f" style="position:absolute;margin-left:0pt;margin-top:-15.8pt;width:15.1pt;height:15.7pt;mso-wrap-style:square;v-text-anchor:top;mso-position-vertical:top">
                       <v:fill o:detectmouseclick="t" type="solid" color2="#666666"/>
                       <v:stroke color="black" weight="36720" joinstyle="round" endcap="flat"/>
                       <v:textbox>
@@ -1962,7 +1953,7 @@
                             <w:pPr>
                               <w:pStyle w:val="FrameContents"/>
                               <w:widowControl w:val="false"/>
-                              <w:overflowPunct w:val="false"/>
+                              <w:overflowPunct w:val="true"/>
                               <w:spacing w:before="0" w:after="0"/>
                               <w:ind w:hanging="0"/>
                               <w:jc w:val="left"/>
@@ -2011,7 +2002,7 @@
                     <wp:inline distT="0" distB="0" distL="0" distR="0">
                       <wp:extent cx="203835" cy="200025"/>
                       <wp:effectExtent l="0" t="0" r="0" b="0"/>
-                      <wp:docPr id="7" name="Shape 2"/>
+                      <wp:docPr id="7" name="Shape4"/>
                       <a:graphic xmlns:a="http://schemas.openxmlformats.org/drawingml/2006/main">
                         <a:graphicData uri="http://schemas.microsoft.com/office/word/2010/wordprocessingShape">
                           <wps:wsp>
@@ -2046,7 +2037,7 @@
                                   <w:pPr>
                                     <w:pStyle w:val="FrameContents"/>
                                     <w:widowControl w:val="false"/>
-                                    <w:overflowPunct w:val="false"/>
+                                    <w:overflowPunct w:val="true"/>
                                     <w:spacing w:before="0" w:after="0"/>
                                     <w:ind w:hanging="0"/>
                                     <w:jc w:val="left"/>
@@ -2054,24 +2045,24 @@
                                       <w:color w:val="000000"/>
                                     </w:rPr>
                                   </w:pPr>
-                                  <w:bookmarkStart w:id="37" w:name="__Fieldmark__69_2718966933_Copy_2"/>
-                                  <w:bookmarkStart w:id="38" w:name="__Fieldmark__5886_2516413285_Copy_2"/>
-                                  <w:bookmarkStart w:id="39" w:name="__Fieldmark__21320_1959771951_Copy_2"/>
-                                  <w:bookmarkStart w:id="40" w:name="__Fieldmark__55_385457815_Copy_2"/>
-                                  <w:bookmarkStart w:id="41" w:name="__Fieldmark__22535_2847009353_Copy_2"/>
-                                  <w:bookmarkStart w:id="42" w:name="__Fieldmark__18203_2847009353_Copy_2"/>
-                                  <w:bookmarkStart w:id="43" w:name="__Fieldmark__55_3779853683_Copy_2"/>
-                                  <w:bookmarkStart w:id="44" w:name="__Fieldmark__1087_3452919408_Copy_2"/>
-                                  <w:bookmarkStart w:id="45" w:name="__Fieldmark__60_3780417000_Copy_2"/>
-                                  <w:bookmarkStart w:id="46" w:name="__Fieldmark__80_4119503673_Copy_2"/>
-                                  <w:bookmarkStart w:id="47" w:name="__Fieldmark__2181_1294511403_Copy_2"/>
-                                  <w:bookmarkStart w:id="48" w:name="__Fieldmark__1101_113874714_Copy_2"/>
-                                  <w:bookmarkStart w:id="49" w:name="__Fieldmark__5441_2847009353_Copy_2"/>
-                                  <w:bookmarkStart w:id="50" w:name="__Fieldmark__19281_2847009353_Copy_2"/>
-                                  <w:bookmarkStart w:id="51" w:name="__Fieldmark__29197_2847009353_Copy_2"/>
-                                  <w:bookmarkStart w:id="52" w:name="__Fieldmark__55_1959771951_Copy_2"/>
-                                  <w:bookmarkStart w:id="53" w:name="__Fieldmark__1217_2516413285_Copy_2"/>
-                                  <w:bookmarkStart w:id="54" w:name="__Fieldmark__56_3960736055_Copy_2"/>
+                                  <w:bookmarkStart w:id="37" w:name="__Fieldmark__56_3960736055_Copy_2"/>
+                                  <w:bookmarkStart w:id="38" w:name="__Fieldmark__1217_2516413285_Copy_2"/>
+                                  <w:bookmarkStart w:id="39" w:name="__Fieldmark__55_1959771951_Copy_2"/>
+                                  <w:bookmarkStart w:id="40" w:name="__Fieldmark__29197_2847009353_Copy_2"/>
+                                  <w:bookmarkStart w:id="41" w:name="__Fieldmark__19281_2847009353_Copy_2"/>
+                                  <w:bookmarkStart w:id="42" w:name="__Fieldmark__5441_2847009353_Copy_2"/>
+                                  <w:bookmarkStart w:id="43" w:name="__Fieldmark__1101_113874714_Copy_2"/>
+                                  <w:bookmarkStart w:id="44" w:name="__Fieldmark__2181_1294511403_Copy_2"/>
+                                  <w:bookmarkStart w:id="45" w:name="__Fieldmark__80_4119503673_Copy_2"/>
+                                  <w:bookmarkStart w:id="46" w:name="__Fieldmark__60_3780417000_Copy_2"/>
+                                  <w:bookmarkStart w:id="47" w:name="__Fieldmark__1087_3452919408_Copy_2"/>
+                                  <w:bookmarkStart w:id="48" w:name="__Fieldmark__55_3779853683_Copy_2"/>
+                                  <w:bookmarkStart w:id="49" w:name="__Fieldmark__18203_2847009353_Copy_2"/>
+                                  <w:bookmarkStart w:id="50" w:name="__Fieldmark__22535_2847009353_Copy_2"/>
+                                  <w:bookmarkStart w:id="51" w:name="__Fieldmark__55_385457815_Copy_2"/>
+                                  <w:bookmarkStart w:id="52" w:name="__Fieldmark__21320_1959771951_Copy_2"/>
+                                  <w:bookmarkStart w:id="53" w:name="__Fieldmark__5886_2516413285_Copy_2"/>
+                                  <w:bookmarkStart w:id="54" w:name="__Fieldmark__69_2718966933_Copy_2"/>
                                   <w:bookmarkEnd w:id="37"/>
                                   <w:bookmarkEnd w:id="38"/>
                                   <w:bookmarkEnd w:id="39"/>
@@ -2112,7 +2103,7 @@
                 </mc:Choice>
                 <mc:Fallback>
                   <w:pict>
-                    <v:rect id="shape_0" ID="Shape 2" path="m0,0l-2147483645,0l-2147483645,-2147483646l0,-2147483646xe" fillcolor="#999999" stroked="t" o:allowincell="f" style="position:absolute;margin-left:0pt;margin-top:-15.8pt;width:16pt;height:15.7pt;mso-wrap-style:square;v-text-anchor:top">
+                    <v:rect id="shape_0" ID="Shape4" path="m0,0l-2147483645,0l-2147483645,-2147483646l0,-2147483646xe" fillcolor="#999999" stroked="t" o:allowincell="f" style="position:absolute;margin-left:0pt;margin-top:-15.8pt;width:16pt;height:15.7pt;mso-wrap-style:square;v-text-anchor:top;mso-position-vertical:top">
                       <v:fill o:detectmouseclick="t" type="solid" color2="#666666"/>
                       <v:stroke color="black" weight="36720" joinstyle="round" endcap="flat"/>
                       <v:textbox>
@@ -2121,7 +2112,7 @@
                             <w:pPr>
                               <w:pStyle w:val="FrameContents"/>
                               <w:widowControl w:val="false"/>
-                              <w:overflowPunct w:val="false"/>
+                              <w:overflowPunct w:val="true"/>
                               <w:spacing w:before="0" w:after="0"/>
                               <w:ind w:hanging="0"/>
                               <w:jc w:val="left"/>
@@ -2129,24 +2120,24 @@
                                 <w:color w:val="000000"/>
                               </w:rPr>
                             </w:pPr>
-                            <w:bookmarkStart w:id="55" w:name="__Fieldmark__69_2718966933_Copy_2"/>
-                            <w:bookmarkStart w:id="56" w:name="__Fieldmark__5886_2516413285_Copy_2"/>
-                            <w:bookmarkStart w:id="57" w:name="__Fieldmark__21320_1959771951_Copy_2"/>
-                            <w:bookmarkStart w:id="58" w:name="__Fieldmark__55_385457815_Copy_2"/>
-                            <w:bookmarkStart w:id="59" w:name="__Fieldmark__22535_2847009353_Copy_2"/>
-                            <w:bookmarkStart w:id="60" w:name="__Fieldmark__18203_2847009353_Copy_2"/>
-                            <w:bookmarkStart w:id="61" w:name="__Fieldmark__55_3779853683_Copy_2"/>
-                            <w:bookmarkStart w:id="62" w:name="__Fieldmark__1087_3452919408_Copy_2"/>
-                            <w:bookmarkStart w:id="63" w:name="__Fieldmark__60_3780417000_Copy_2"/>
-                            <w:bookmarkStart w:id="64" w:name="__Fieldmark__80_4119503673_Copy_2"/>
-                            <w:bookmarkStart w:id="65" w:name="__Fieldmark__2181_1294511403_Copy_2"/>
-                            <w:bookmarkStart w:id="66" w:name="__Fieldmark__1101_113874714_Copy_2"/>
-                            <w:bookmarkStart w:id="67" w:name="__Fieldmark__5441_2847009353_Copy_2"/>
-                            <w:bookmarkStart w:id="68" w:name="__Fieldmark__19281_2847009353_Copy_2"/>
-                            <w:bookmarkStart w:id="69" w:name="__Fieldmark__29197_2847009353_Copy_2"/>
-                            <w:bookmarkStart w:id="70" w:name="__Fieldmark__55_1959771951_Copy_2"/>
-                            <w:bookmarkStart w:id="71" w:name="__Fieldmark__1217_2516413285_Copy_2"/>
-                            <w:bookmarkStart w:id="72" w:name="__Fieldmark__56_3960736055_Copy_2"/>
+                            <w:bookmarkStart w:id="55" w:name="__Fieldmark__56_3960736055_Copy_2"/>
+                            <w:bookmarkStart w:id="56" w:name="__Fieldmark__1217_2516413285_Copy_2"/>
+                            <w:bookmarkStart w:id="57" w:name="__Fieldmark__55_1959771951_Copy_2"/>
+                            <w:bookmarkStart w:id="58" w:name="__Fieldmark__29197_2847009353_Copy_2"/>
+                            <w:bookmarkStart w:id="59" w:name="__Fieldmark__19281_2847009353_Copy_2"/>
+                            <w:bookmarkStart w:id="60" w:name="__Fieldmark__5441_2847009353_Copy_2"/>
+                            <w:bookmarkStart w:id="61" w:name="__Fieldmark__1101_113874714_Copy_2"/>
+                            <w:bookmarkStart w:id="62" w:name="__Fieldmark__2181_1294511403_Copy_2"/>
+                            <w:bookmarkStart w:id="63" w:name="__Fieldmark__80_4119503673_Copy_2"/>
+                            <w:bookmarkStart w:id="64" w:name="__Fieldmark__60_3780417000_Copy_2"/>
+                            <w:bookmarkStart w:id="65" w:name="__Fieldmark__1087_3452919408_Copy_2"/>
+                            <w:bookmarkStart w:id="66" w:name="__Fieldmark__55_3779853683_Copy_2"/>
+                            <w:bookmarkStart w:id="67" w:name="__Fieldmark__18203_2847009353_Copy_2"/>
+                            <w:bookmarkStart w:id="68" w:name="__Fieldmark__22535_2847009353_Copy_2"/>
+                            <w:bookmarkStart w:id="69" w:name="__Fieldmark__55_385457815_Copy_2"/>
+                            <w:bookmarkStart w:id="70" w:name="__Fieldmark__21320_1959771951_Copy_2"/>
+                            <w:bookmarkStart w:id="71" w:name="__Fieldmark__5886_2516413285_Copy_2"/>
+                            <w:bookmarkStart w:id="72" w:name="__Fieldmark__69_2718966933_Copy_2"/>
                             <w:bookmarkEnd w:id="55"/>
                             <w:bookmarkEnd w:id="56"/>
                             <w:bookmarkEnd w:id="57"/>
@@ -2206,7 +2197,7 @@
                     <wp:inline distT="0" distB="0" distL="0" distR="0">
                       <wp:extent cx="207010" cy="200025"/>
                       <wp:effectExtent l="0" t="0" r="0" b="0"/>
-                      <wp:docPr id="9" name="Shape 3"/>
+                      <wp:docPr id="9" name="Shape5"/>
                       <a:graphic xmlns:a="http://schemas.openxmlformats.org/drawingml/2006/main">
                         <a:graphicData uri="http://schemas.microsoft.com/office/word/2010/wordprocessingShape">
                           <wps:wsp>
@@ -2241,7 +2232,7 @@
                                   <w:pPr>
                                     <w:pStyle w:val="FrameContents"/>
                                     <w:widowControl w:val="false"/>
-                                    <w:overflowPunct w:val="false"/>
+                                    <w:overflowPunct w:val="true"/>
                                     <w:spacing w:before="0" w:after="0"/>
                                     <w:ind w:hanging="0"/>
                                     <w:jc w:val="left"/>
@@ -2249,24 +2240,24 @@
                                       <w:color w:val="000000"/>
                                     </w:rPr>
                                   </w:pPr>
-                                  <w:bookmarkStart w:id="73" w:name="__Fieldmark__69_2718966933_Copy_3"/>
-                                  <w:bookmarkStart w:id="74" w:name="__Fieldmark__5886_2516413285_Copy_3"/>
-                                  <w:bookmarkStart w:id="75" w:name="__Fieldmark__21320_1959771951_Copy_3"/>
-                                  <w:bookmarkStart w:id="76" w:name="__Fieldmark__55_385457815_Copy_3"/>
-                                  <w:bookmarkStart w:id="77" w:name="__Fieldmark__22535_2847009353_Copy_3"/>
-                                  <w:bookmarkStart w:id="78" w:name="__Fieldmark__18203_2847009353_Copy_3"/>
-                                  <w:bookmarkStart w:id="79" w:name="__Fieldmark__55_3779853683_Copy_3"/>
-                                  <w:bookmarkStart w:id="80" w:name="__Fieldmark__1087_3452919408_Copy_3"/>
-                                  <w:bookmarkStart w:id="81" w:name="__Fieldmark__60_3780417000_Copy_3"/>
-                                  <w:bookmarkStart w:id="82" w:name="__Fieldmark__80_4119503673_Copy_3"/>
-                                  <w:bookmarkStart w:id="83" w:name="__Fieldmark__2181_1294511403_Copy_3"/>
-                                  <w:bookmarkStart w:id="84" w:name="__Fieldmark__1101_113874714_Copy_3"/>
-                                  <w:bookmarkStart w:id="85" w:name="__Fieldmark__5441_2847009353_Copy_3"/>
-                                  <w:bookmarkStart w:id="86" w:name="__Fieldmark__19281_2847009353_Copy_3"/>
-                                  <w:bookmarkStart w:id="87" w:name="__Fieldmark__29197_2847009353_Copy_3"/>
-                                  <w:bookmarkStart w:id="88" w:name="__Fieldmark__55_1959771951_Copy_3"/>
-                                  <w:bookmarkStart w:id="89" w:name="__Fieldmark__1217_2516413285_Copy_3"/>
-                                  <w:bookmarkStart w:id="90" w:name="__Fieldmark__56_3960736055_Copy_3"/>
+                                  <w:bookmarkStart w:id="73" w:name="__Fieldmark__56_3960736055_Copy_3"/>
+                                  <w:bookmarkStart w:id="74" w:name="__Fieldmark__1217_2516413285_Copy_3"/>
+                                  <w:bookmarkStart w:id="75" w:name="__Fieldmark__55_1959771951_Copy_3"/>
+                                  <w:bookmarkStart w:id="76" w:name="__Fieldmark__29197_2847009353_Copy_3"/>
+                                  <w:bookmarkStart w:id="77" w:name="__Fieldmark__19281_2847009353_Copy_3"/>
+                                  <w:bookmarkStart w:id="78" w:name="__Fieldmark__5441_2847009353_Copy_3"/>
+                                  <w:bookmarkStart w:id="79" w:name="__Fieldmark__1101_113874714_Copy_3"/>
+                                  <w:bookmarkStart w:id="80" w:name="__Fieldmark__2181_1294511403_Copy_3"/>
+                                  <w:bookmarkStart w:id="81" w:name="__Fieldmark__80_4119503673_Copy_3"/>
+                                  <w:bookmarkStart w:id="82" w:name="__Fieldmark__60_3780417000_Copy_3"/>
+                                  <w:bookmarkStart w:id="83" w:name="__Fieldmark__1087_3452919408_Copy_3"/>
+                                  <w:bookmarkStart w:id="84" w:name="__Fieldmark__55_3779853683_Copy_3"/>
+                                  <w:bookmarkStart w:id="85" w:name="__Fieldmark__18203_2847009353_Copy_3"/>
+                                  <w:bookmarkStart w:id="86" w:name="__Fieldmark__22535_2847009353_Copy_3"/>
+                                  <w:bookmarkStart w:id="87" w:name="__Fieldmark__55_385457815_Copy_3"/>
+                                  <w:bookmarkStart w:id="88" w:name="__Fieldmark__21320_1959771951_Copy_3"/>
+                                  <w:bookmarkStart w:id="89" w:name="__Fieldmark__5886_2516413285_Copy_3"/>
+                                  <w:bookmarkStart w:id="90" w:name="__Fieldmark__69_2718966933_Copy_3"/>
                                   <w:bookmarkEnd w:id="73"/>
                                   <w:bookmarkEnd w:id="74"/>
                                   <w:bookmarkEnd w:id="75"/>
@@ -2307,7 +2298,7 @@
                 </mc:Choice>
                 <mc:Fallback>
                   <w:pict>
-                    <v:rect id="shape_0" ID="Shape 3" path="m0,0l-2147483645,0l-2147483645,-2147483646l0,-2147483646xe" fillcolor="#999999" stroked="t" o:allowincell="f" style="position:absolute;margin-left:0pt;margin-top:-15.8pt;width:16.25pt;height:15.7pt;mso-wrap-style:square;v-text-anchor:top">
+                    <v:rect id="shape_0" ID="Shape5" path="m0,0l-2147483645,0l-2147483645,-2147483646l0,-2147483646xe" fillcolor="#999999" stroked="t" o:allowincell="f" style="position:absolute;margin-left:0pt;margin-top:-15.8pt;width:16.25pt;height:15.7pt;mso-wrap-style:square;v-text-anchor:top;mso-position-vertical:top">
                       <v:fill o:detectmouseclick="t" type="solid" color2="#666666"/>
                       <v:stroke color="black" weight="36720" joinstyle="round" endcap="flat"/>
                       <v:textbox>
@@ -2316,7 +2307,7 @@
                             <w:pPr>
                               <w:pStyle w:val="FrameContents"/>
                               <w:widowControl w:val="false"/>
-                              <w:overflowPunct w:val="false"/>
+                              <w:overflowPunct w:val="true"/>
                               <w:spacing w:before="0" w:after="0"/>
                               <w:ind w:hanging="0"/>
                               <w:jc w:val="left"/>
@@ -2324,24 +2315,24 @@
                                 <w:color w:val="000000"/>
                               </w:rPr>
                             </w:pPr>
-                            <w:bookmarkStart w:id="91" w:name="__Fieldmark__69_2718966933_Copy_3"/>
-                            <w:bookmarkStart w:id="92" w:name="__Fieldmark__5886_2516413285_Copy_3"/>
-                            <w:bookmarkStart w:id="93" w:name="__Fieldmark__21320_1959771951_Copy_3"/>
-                            <w:bookmarkStart w:id="94" w:name="__Fieldmark__55_385457815_Copy_3"/>
-                            <w:bookmarkStart w:id="95" w:name="__Fieldmark__22535_2847009353_Copy_3"/>
-                            <w:bookmarkStart w:id="96" w:name="__Fieldmark__18203_2847009353_Copy_3"/>
-                            <w:bookmarkStart w:id="97" w:name="__Fieldmark__55_3779853683_Copy_3"/>
-                            <w:bookmarkStart w:id="98" w:name="__Fieldmark__1087_3452919408_Copy_3"/>
-                            <w:bookmarkStart w:id="99" w:name="__Fieldmark__60_3780417000_Copy_3"/>
-                            <w:bookmarkStart w:id="100" w:name="__Fieldmark__80_4119503673_Copy_3"/>
-                            <w:bookmarkStart w:id="101" w:name="__Fieldmark__2181_1294511403_Copy_3"/>
-                            <w:bookmarkStart w:id="102" w:name="__Fieldmark__1101_113874714_Copy_3"/>
-                            <w:bookmarkStart w:id="103" w:name="__Fieldmark__5441_2847009353_Copy_3"/>
-                            <w:bookmarkStart w:id="104" w:name="__Fieldmark__19281_2847009353_Copy_3"/>
-                            <w:bookmarkStart w:id="105" w:name="__Fieldmark__29197_2847009353_Copy_3"/>
-                            <w:bookmarkStart w:id="106" w:name="__Fieldmark__55_1959771951_Copy_3"/>
-                            <w:bookmarkStart w:id="107" w:name="__Fieldmark__1217_2516413285_Copy_3"/>
-                            <w:bookmarkStart w:id="108" w:name="__Fieldmark__56_3960736055_Copy_3"/>
+                            <w:bookmarkStart w:id="91" w:name="__Fieldmark__56_3960736055_Copy_3"/>
+                            <w:bookmarkStart w:id="92" w:name="__Fieldmark__1217_2516413285_Copy_3"/>
+                            <w:bookmarkStart w:id="93" w:name="__Fieldmark__55_1959771951_Copy_3"/>
+                            <w:bookmarkStart w:id="94" w:name="__Fieldmark__29197_2847009353_Copy_3"/>
+                            <w:bookmarkStart w:id="95" w:name="__Fieldmark__19281_2847009353_Copy_3"/>
+                            <w:bookmarkStart w:id="96" w:name="__Fieldmark__5441_2847009353_Copy_3"/>
+                            <w:bookmarkStart w:id="97" w:name="__Fieldmark__1101_113874714_Copy_3"/>
+                            <w:bookmarkStart w:id="98" w:name="__Fieldmark__2181_1294511403_Copy_3"/>
+                            <w:bookmarkStart w:id="99" w:name="__Fieldmark__80_4119503673_Copy_3"/>
+                            <w:bookmarkStart w:id="100" w:name="__Fieldmark__60_3780417000_Copy_3"/>
+                            <w:bookmarkStart w:id="101" w:name="__Fieldmark__1087_3452919408_Copy_3"/>
+                            <w:bookmarkStart w:id="102" w:name="__Fieldmark__55_3779853683_Copy_3"/>
+                            <w:bookmarkStart w:id="103" w:name="__Fieldmark__18203_2847009353_Copy_3"/>
+                            <w:bookmarkStart w:id="104" w:name="__Fieldmark__22535_2847009353_Copy_3"/>
+                            <w:bookmarkStart w:id="105" w:name="__Fieldmark__55_385457815_Copy_3"/>
+                            <w:bookmarkStart w:id="106" w:name="__Fieldmark__21320_1959771951_Copy_3"/>
+                            <w:bookmarkStart w:id="107" w:name="__Fieldmark__5886_2516413285_Copy_3"/>
+                            <w:bookmarkStart w:id="108" w:name="__Fieldmark__69_2718966933_Copy_3"/>
                             <w:bookmarkEnd w:id="91"/>
                             <w:bookmarkEnd w:id="92"/>
                             <w:bookmarkEnd w:id="93"/>
@@ -5430,7 +5421,6 @@
       </w:tblGrid>
       <w:tr>
         <w:trPr>
-          <w:tblHeader w:val="true"/>
           <w:trHeight w:val="300" w:hRule="atLeast"/>
         </w:trPr>
         <w:tc>
@@ -5480,31 +5470,16 @@
           <w:p>
             <w:pPr>
               <w:pStyle w:val="Normal"/>
-              <w:widowControl w:val="false"/>
-              <w:spacing w:before="0" w:after="0"/>
-              <w:ind w:hanging="0"/>
-              <w:jc w:val="center"/>
-              <w:rPr>
-                <w:rFonts w:ascii="Calibri" w:hAnsi="Calibri"/>
-                <w:b/>
-                <w:b/>
-                <w:bCs/>
-                <w:color w:val="000000"/>
-                <w:sz w:val="18"/>
-                <w:szCs w:val="18"/>
-                <w:lang w:val="es-CL" w:eastAsia="es-CL"/>
-              </w:rPr>
-            </w:pPr>
-            <w:r>
-              <w:rPr>
-                <w:rFonts w:ascii="Calibri" w:hAnsi="Calibri"/>
-                <w:b/>
-                <w:bCs/>
-                <w:color w:val="000000"/>
-                <w:sz w:val="18"/>
-                <w:szCs w:val="18"/>
-                <w:lang w:val="es-CL" w:eastAsia="es-CL"/>
-              </w:rPr>
+              <w:widowControl/>
+              <w:suppressAutoHyphens w:val="true"/>
+              <w:bidi w:val="0"/>
+              <w:spacing w:before="60" w:after="60"/>
+              <w:ind w:firstLine="709"/>
+              <w:jc w:val="both"/>
+              <w:rPr/>
+            </w:pPr>
+            <w:r>
+              <w:rPr/>
             </w:r>
           </w:p>
         </w:tc>
@@ -5778,37 +5753,22 @@
           <w:p>
             <w:pPr>
               <w:pStyle w:val="Normal"/>
-              <w:widowControl w:val="false"/>
-              <w:spacing w:before="0" w:after="0"/>
-              <w:jc w:val="center"/>
-              <w:rPr>
-                <w:rFonts w:ascii="Calibri" w:hAnsi="Calibri"/>
-                <w:b/>
-                <w:b/>
-                <w:bCs/>
-                <w:color w:val="000000"/>
-                <w:sz w:val="18"/>
-                <w:szCs w:val="18"/>
-                <w:lang w:val="es-CL" w:eastAsia="es-CL"/>
-              </w:rPr>
-            </w:pPr>
-            <w:r>
-              <w:rPr>
-                <w:rFonts w:ascii="Calibri" w:hAnsi="Calibri"/>
-                <w:b/>
-                <w:bCs/>
-                <w:color w:val="000000"/>
-                <w:sz w:val="18"/>
-                <w:szCs w:val="18"/>
-                <w:lang w:val="es-CL" w:eastAsia="es-CL"/>
-              </w:rPr>
+              <w:widowControl/>
+              <w:suppressAutoHyphens w:val="true"/>
+              <w:bidi w:val="0"/>
+              <w:spacing w:before="60" w:after="60"/>
+              <w:ind w:firstLine="709"/>
+              <w:jc w:val="both"/>
+              <w:rPr/>
+            </w:pPr>
+            <w:r>
+              <w:rPr/>
             </w:r>
           </w:p>
         </w:tc>
       </w:tr>
       <w:tr>
         <w:trPr>
-          <w:tblHeader w:val="true"/>
           <w:trHeight w:val="315" w:hRule="atLeast"/>
         </w:trPr>
         <w:tc>
@@ -6207,17 +6167,20 @@
               <w:ind w:hanging="0"/>
               <w:jc w:val="left"/>
               <w:rPr>
-                <w:rFonts w:ascii="Calibri" w:hAnsi="Calibri" w:cs="Arial" w:asciiTheme="minorHAnsi" w:hAnsiTheme="minorHAnsi"/>
+                <w:highlight w:val="none"/>
+                <w:shd w:fill="auto" w:val="clear"/>
+              </w:rPr>
+            </w:pPr>
+            <w:bookmarkStart w:id="109" w:name="__DdeLink__23725_4264790703"/>
+            <w:r>
+              <w:rPr>
+                <w:rFonts w:cs="Arial" w:ascii="Calibri" w:hAnsi="Calibri" w:asciiTheme="minorHAnsi" w:hAnsiTheme="minorHAnsi"/>
+                <w:shd w:fill="auto" w:val="clear"/>
                 <w:lang w:val="es-ES"/>
               </w:rPr>
-            </w:pPr>
-            <w:r>
-              <w:rPr>
-                <w:rFonts w:cs="Arial" w:ascii="Calibri" w:hAnsi="Calibri" w:asciiTheme="minorHAnsi" w:hAnsiTheme="minorHAnsi"/>
-                <w:lang w:val="es-ES"/>
-              </w:rPr>
               <w:t>Certificado conformidad MINVU.</w:t>
             </w:r>
+            <w:bookmarkEnd w:id="109"/>
           </w:p>
         </w:tc>
         <w:tc>
@@ -6244,7 +6207,8 @@
                 <w:color w:val="000000"/>
                 <w:sz w:val="24"/>
                 <w:szCs w:val="24"/>
-                <w:highlight w:val="yellow"/>
+                <w:highlight w:val="none"/>
+                <w:shd w:fill="auto" w:val="clear"/>
                 <w:lang w:val="es-CL" w:eastAsia="es-CL"/>
               </w:rPr>
             </w:pPr>
@@ -6255,9 +6219,10 @@
                 <w:color w:val="000000"/>
                 <w:sz w:val="24"/>
                 <w:szCs w:val="24"/>
-                <w:highlight w:val="yellow"/>
-                <w:lang w:val="es-CL" w:eastAsia="es-CL"/>
-              </w:rPr>
+                <w:shd w:fill="auto" w:val="clear"/>
+                <w:lang w:val="es-CL" w:eastAsia="es-CL"/>
+              </w:rPr>
+              <w:t>{{carpeta_si}}</w:t>
             </w:r>
           </w:p>
         </w:tc>
@@ -6285,7 +6250,8 @@
                 <w:color w:val="000000"/>
                 <w:sz w:val="24"/>
                 <w:szCs w:val="24"/>
-                <w:highlight w:val="yellow"/>
+                <w:highlight w:val="none"/>
+                <w:shd w:fill="auto" w:val="clear"/>
                 <w:lang w:val="es-CL" w:eastAsia="es-CL"/>
               </w:rPr>
             </w:pPr>
@@ -6296,9 +6262,10 @@
                 <w:color w:val="000000"/>
                 <w:sz w:val="24"/>
                 <w:szCs w:val="24"/>
-                <w:highlight w:val="yellow"/>
-                <w:lang w:val="es-CL" w:eastAsia="es-CL"/>
-              </w:rPr>
+                <w:shd w:fill="auto" w:val="clear"/>
+                <w:lang w:val="es-CL" w:eastAsia="es-CL"/>
+              </w:rPr>
+              <w:t>{{carpeta_no}}</w:t>
             </w:r>
           </w:p>
         </w:tc>
@@ -6326,21 +6293,13 @@
                 <w:color w:val="000000"/>
                 <w:sz w:val="24"/>
                 <w:szCs w:val="24"/>
-                <w:highlight w:val="yellow"/>
-                <w:lang w:val="es-CL" w:eastAsia="es-CL"/>
-              </w:rPr>
-            </w:pPr>
-            <w:r>
-              <w:rPr>
-                <w:rFonts w:cs="Calibri" w:ascii="Calibri" w:hAnsi="Calibri" w:asciiTheme="minorHAnsi" w:cstheme="minorHAnsi" w:hAnsiTheme="minorHAnsi"/>
-                <w:b/>
-                <w:color w:val="000000"/>
-                <w:sz w:val="24"/>
-                <w:szCs w:val="24"/>
-                <w:highlight w:val="yellow"/>
-                <w:lang w:val="es-CL" w:eastAsia="es-CL"/>
-              </w:rPr>
-              <w:t>X</w:t>
+                <w:lang w:val="es-CL" w:eastAsia="es-CL"/>
+              </w:rPr>
+            </w:pPr>
+            <w:r>
+              <w:rPr>
+                <w:shd w:fill="auto" w:val="clear"/>
+              </w:rPr>
             </w:r>
           </w:p>
         </w:tc>
@@ -6368,7 +6327,8 @@
                 <w:color w:val="000000"/>
                 <w:sz w:val="24"/>
                 <w:szCs w:val="24"/>
-                <w:highlight w:val="yellow"/>
+                <w:highlight w:val="none"/>
+                <w:shd w:fill="auto" w:val="clear"/>
                 <w:lang w:val="es-CL" w:eastAsia="es-CL"/>
               </w:rPr>
             </w:pPr>
@@ -6379,9 +6339,10 @@
                 <w:color w:val="000000"/>
                 <w:sz w:val="24"/>
                 <w:szCs w:val="24"/>
-                <w:highlight w:val="yellow"/>
-                <w:lang w:val="es-CL" w:eastAsia="es-CL"/>
-              </w:rPr>
+                <w:shd w:fill="auto" w:val="clear"/>
+                <w:lang w:val="es-CL" w:eastAsia="es-CL"/>
+              </w:rPr>
+              <w:t>{{carpeta_g}}</w:t>
             </w:r>
           </w:p>
         </w:tc>
@@ -6392,7 +6353,6 @@
               <w:bottom w:val="single" w:sz="4" w:space="0" w:color="000000"/>
               <w:right w:val="single" w:sz="8" w:space="0" w:color="000000"/>
             </w:tcBorders>
-            <w:shd w:color="auto" w:fill="FFFFFF" w:themeFill="background1" w:val="clear"/>
             <w:vAlign w:val="center"/>
           </w:tcPr>
           <w:p>
@@ -6409,7 +6369,8 @@
                 <w:color w:val="000000"/>
                 <w:sz w:val="24"/>
                 <w:szCs w:val="24"/>
-                <w:highlight w:val="yellow"/>
+                <w:highlight w:val="none"/>
+                <w:shd w:fill="auto" w:val="clear"/>
                 <w:lang w:val="es-CL" w:eastAsia="es-CL"/>
               </w:rPr>
             </w:pPr>
@@ -6420,9 +6381,10 @@
                 <w:color w:val="000000"/>
                 <w:sz w:val="24"/>
                 <w:szCs w:val="24"/>
-                <w:highlight w:val="yellow"/>
-                <w:lang w:val="es-CL" w:eastAsia="es-CL"/>
-              </w:rPr>
+                <w:shd w:fill="auto" w:val="clear"/>
+                <w:lang w:val="es-CL" w:eastAsia="es-CL"/>
+              </w:rPr>
+              <w:t>{{carpeta_l}}</w:t>
             </w:r>
           </w:p>
         </w:tc>
@@ -6450,6 +6412,8 @@
                 <w:color w:val="000000"/>
                 <w:sz w:val="18"/>
                 <w:szCs w:val="18"/>
+                <w:highlight w:val="none"/>
+                <w:shd w:fill="auto" w:val="clear"/>
                 <w:lang w:val="es-CL" w:eastAsia="es-CL"/>
               </w:rPr>
             </w:pPr>
@@ -6460,8 +6424,10 @@
                 <w:color w:val="000000"/>
                 <w:sz w:val="18"/>
                 <w:szCs w:val="18"/>
-                <w:lang w:val="es-CL" w:eastAsia="es-CL"/>
-              </w:rPr>
+                <w:shd w:fill="auto" w:val="clear"/>
+                <w:lang w:val="es-CL" w:eastAsia="es-CL"/>
+              </w:rPr>
+              <w:t>{{carpeta_comentario}}</w:t>
             </w:r>
           </w:p>
         </w:tc>
@@ -6520,13 +6486,14 @@
               <w:ind w:hanging="0"/>
               <w:jc w:val="left"/>
               <w:rPr>
-                <w:rFonts w:ascii="Calibri" w:hAnsi="Calibri" w:cs="Arial" w:asciiTheme="minorHAnsi" w:hAnsiTheme="minorHAnsi"/>
-                <w:lang w:val="es-ES"/>
+                <w:highlight w:val="none"/>
+                <w:shd w:fill="auto" w:val="clear"/>
               </w:rPr>
             </w:pPr>
             <w:r>
               <w:rPr>
                 <w:rFonts w:cs="Arial" w:ascii="Calibri" w:hAnsi="Calibri" w:asciiTheme="minorHAnsi" w:hAnsiTheme="minorHAnsi"/>
+                <w:shd w:fill="auto" w:val="clear"/>
                 <w:lang w:val="es-ES"/>
               </w:rPr>
               <w:t>Plano de planta ascensores (primer piso).</w:t>
@@ -6557,7 +6524,8 @@
                 <w:color w:val="000000"/>
                 <w:sz w:val="24"/>
                 <w:szCs w:val="24"/>
-                <w:highlight w:val="yellow"/>
+                <w:highlight w:val="none"/>
+                <w:shd w:fill="auto" w:val="clear"/>
                 <w:lang w:val="es-CL" w:eastAsia="es-CL"/>
               </w:rPr>
             </w:pPr>
@@ -6568,10 +6536,10 @@
                 <w:color w:val="000000"/>
                 <w:sz w:val="24"/>
                 <w:szCs w:val="24"/>
-                <w:highlight w:val="yellow"/>
-                <w:lang w:val="es-CL" w:eastAsia="es-CL"/>
-              </w:rPr>
-              <w:t>X</w:t>
+                <w:shd w:fill="auto" w:val="clear"/>
+                <w:lang w:val="es-CL" w:eastAsia="es-CL"/>
+              </w:rPr>
+              <w:t>{{carpeta_si}}</w:t>
             </w:r>
           </w:p>
         </w:tc>
@@ -6599,7 +6567,8 @@
                 <w:color w:val="000000"/>
                 <w:sz w:val="24"/>
                 <w:szCs w:val="24"/>
-                <w:highlight w:val="yellow"/>
+                <w:highlight w:val="none"/>
+                <w:shd w:fill="auto" w:val="clear"/>
                 <w:lang w:val="es-CL" w:eastAsia="es-CL"/>
               </w:rPr>
             </w:pPr>
@@ -6610,9 +6579,10 @@
                 <w:color w:val="000000"/>
                 <w:sz w:val="24"/>
                 <w:szCs w:val="24"/>
-                <w:highlight w:val="yellow"/>
-                <w:lang w:val="es-CL" w:eastAsia="es-CL"/>
-              </w:rPr>
+                <w:shd w:fill="auto" w:val="clear"/>
+                <w:lang w:val="es-CL" w:eastAsia="es-CL"/>
+              </w:rPr>
+              <w:t>{{carpeta_no}}</w:t>
             </w:r>
           </w:p>
         </w:tc>
@@ -6640,7 +6610,8 @@
                 <w:color w:val="000000"/>
                 <w:sz w:val="24"/>
                 <w:szCs w:val="24"/>
-                <w:highlight w:val="yellow"/>
+                <w:highlight w:val="none"/>
+                <w:shd w:fill="auto" w:val="clear"/>
                 <w:lang w:val="es-CL" w:eastAsia="es-CL"/>
               </w:rPr>
             </w:pPr>
@@ -6651,7 +6622,7 @@
                 <w:color w:val="000000"/>
                 <w:sz w:val="24"/>
                 <w:szCs w:val="24"/>
-                <w:highlight w:val="yellow"/>
+                <w:shd w:fill="auto" w:val="clear"/>
                 <w:lang w:val="es-CL" w:eastAsia="es-CL"/>
               </w:rPr>
             </w:r>
@@ -6681,7 +6652,8 @@
                 <w:color w:val="000000"/>
                 <w:sz w:val="24"/>
                 <w:szCs w:val="24"/>
-                <w:highlight w:val="yellow"/>
+                <w:highlight w:val="none"/>
+                <w:shd w:fill="auto" w:val="clear"/>
                 <w:lang w:val="es-CL" w:eastAsia="es-CL"/>
               </w:rPr>
             </w:pPr>
@@ -6692,9 +6664,10 @@
                 <w:color w:val="000000"/>
                 <w:sz w:val="24"/>
                 <w:szCs w:val="24"/>
-                <w:highlight w:val="yellow"/>
-                <w:lang w:val="es-CL" w:eastAsia="es-CL"/>
-              </w:rPr>
+                <w:shd w:fill="auto" w:val="clear"/>
+                <w:lang w:val="es-CL" w:eastAsia="es-CL"/>
+              </w:rPr>
+              <w:t>{{carpeta_g}}</w:t>
             </w:r>
           </w:p>
         </w:tc>
@@ -6722,6 +6695,8 @@
                 <w:color w:val="000000"/>
                 <w:sz w:val="24"/>
                 <w:szCs w:val="24"/>
+                <w:highlight w:val="none"/>
+                <w:shd w:fill="auto" w:val="clear"/>
                 <w:lang w:val="es-CL" w:eastAsia="es-CL"/>
               </w:rPr>
             </w:pPr>
@@ -6732,8 +6707,10 @@
                 <w:color w:val="000000"/>
                 <w:sz w:val="24"/>
                 <w:szCs w:val="24"/>
-                <w:lang w:val="es-CL" w:eastAsia="es-CL"/>
-              </w:rPr>
+                <w:shd w:fill="auto" w:val="clear"/>
+                <w:lang w:val="es-CL" w:eastAsia="es-CL"/>
+              </w:rPr>
+              <w:t>{{carpeta_l}}</w:t>
             </w:r>
           </w:p>
         </w:tc>
@@ -6756,20 +6733,27 @@
               <w:jc w:val="left"/>
               <w:rPr>
                 <w:rFonts w:ascii="Calibri" w:hAnsi="Calibri"/>
+                <w:b/>
+                <w:b/>
                 <w:color w:val="000000"/>
                 <w:sz w:val="18"/>
                 <w:szCs w:val="18"/>
+                <w:highlight w:val="none"/>
+                <w:shd w:fill="auto" w:val="clear"/>
                 <w:lang w:val="es-CL" w:eastAsia="es-CL"/>
               </w:rPr>
             </w:pPr>
             <w:r>
               <w:rPr>
                 <w:rFonts w:ascii="Calibri" w:hAnsi="Calibri"/>
+                <w:b/>
                 <w:color w:val="000000"/>
                 <w:sz w:val="18"/>
                 <w:szCs w:val="18"/>
-                <w:lang w:val="es-CL" w:eastAsia="es-CL"/>
-              </w:rPr>
+                <w:shd w:fill="auto" w:val="clear"/>
+                <w:lang w:val="es-CL" w:eastAsia="es-CL"/>
+              </w:rPr>
+              <w:t>{{carpeta_comentario}}</w:t>
             </w:r>
           </w:p>
         </w:tc>
@@ -6828,13 +6812,14 @@
               <w:ind w:hanging="0"/>
               <w:jc w:val="left"/>
               <w:rPr>
-                <w:rFonts w:ascii="Calibri" w:hAnsi="Calibri" w:cs="Arial" w:asciiTheme="minorHAnsi" w:hAnsiTheme="minorHAnsi"/>
-                <w:lang w:val="es-ES"/>
+                <w:highlight w:val="none"/>
+                <w:shd w:fill="auto" w:val="clear"/>
               </w:rPr>
             </w:pPr>
             <w:r>
               <w:rPr>
                 <w:rFonts w:cs="Arial" w:ascii="Calibri" w:hAnsi="Calibri" w:asciiTheme="minorHAnsi" w:hAnsiTheme="minorHAnsi"/>
+                <w:shd w:fill="auto" w:val="clear"/>
                 <w:lang w:val="es-ES"/>
               </w:rPr>
               <w:t>Certificado de inscripción vigente del instalador.</w:t>
@@ -6865,7 +6850,8 @@
                 <w:color w:val="000000"/>
                 <w:sz w:val="24"/>
                 <w:szCs w:val="24"/>
-                <w:highlight w:val="yellow"/>
+                <w:highlight w:val="none"/>
+                <w:shd w:fill="auto" w:val="clear"/>
                 <w:lang w:val="es-CL" w:eastAsia="es-CL"/>
               </w:rPr>
             </w:pPr>
@@ -6876,10 +6862,10 @@
                 <w:color w:val="000000"/>
                 <w:sz w:val="24"/>
                 <w:szCs w:val="24"/>
-                <w:highlight w:val="yellow"/>
-                <w:lang w:val="es-CL" w:eastAsia="es-CL"/>
-              </w:rPr>
-              <w:t>X</w:t>
+                <w:shd w:fill="auto" w:val="clear"/>
+                <w:lang w:val="es-CL" w:eastAsia="es-CL"/>
+              </w:rPr>
+              <w:t>{{carpeta_si}}</w:t>
             </w:r>
           </w:p>
         </w:tc>
@@ -6907,7 +6893,8 @@
                 <w:color w:val="000000"/>
                 <w:sz w:val="24"/>
                 <w:szCs w:val="24"/>
-                <w:highlight w:val="yellow"/>
+                <w:highlight w:val="none"/>
+                <w:shd w:fill="auto" w:val="clear"/>
                 <w:lang w:val="es-CL" w:eastAsia="es-CL"/>
               </w:rPr>
             </w:pPr>
@@ -6918,9 +6905,10 @@
                 <w:color w:val="000000"/>
                 <w:sz w:val="24"/>
                 <w:szCs w:val="24"/>
-                <w:highlight w:val="yellow"/>
-                <w:lang w:val="es-CL" w:eastAsia="es-CL"/>
-              </w:rPr>
+                <w:shd w:fill="auto" w:val="clear"/>
+                <w:lang w:val="es-CL" w:eastAsia="es-CL"/>
+              </w:rPr>
+              <w:t>{{carpeta_no}}</w:t>
             </w:r>
           </w:p>
         </w:tc>
@@ -6948,7 +6936,8 @@
                 <w:color w:val="000000"/>
                 <w:sz w:val="24"/>
                 <w:szCs w:val="24"/>
-                <w:highlight w:val="yellow"/>
+                <w:highlight w:val="none"/>
+                <w:shd w:fill="auto" w:val="clear"/>
                 <w:lang w:val="es-CL" w:eastAsia="es-CL"/>
               </w:rPr>
             </w:pPr>
@@ -6959,7 +6948,7 @@
                 <w:color w:val="000000"/>
                 <w:sz w:val="24"/>
                 <w:szCs w:val="24"/>
-                <w:highlight w:val="yellow"/>
+                <w:shd w:fill="auto" w:val="clear"/>
                 <w:lang w:val="es-CL" w:eastAsia="es-CL"/>
               </w:rPr>
             </w:r>
@@ -6989,7 +6978,8 @@
                 <w:color w:val="000000"/>
                 <w:sz w:val="24"/>
                 <w:szCs w:val="24"/>
-                <w:highlight w:val="yellow"/>
+                <w:highlight w:val="none"/>
+                <w:shd w:fill="auto" w:val="clear"/>
                 <w:lang w:val="es-CL" w:eastAsia="es-CL"/>
               </w:rPr>
             </w:pPr>
@@ -7000,9 +6990,10 @@
                 <w:color w:val="000000"/>
                 <w:sz w:val="24"/>
                 <w:szCs w:val="24"/>
-                <w:highlight w:val="yellow"/>
-                <w:lang w:val="es-CL" w:eastAsia="es-CL"/>
-              </w:rPr>
+                <w:shd w:fill="auto" w:val="clear"/>
+                <w:lang w:val="es-CL" w:eastAsia="es-CL"/>
+              </w:rPr>
+              <w:t>{{carpeta_g}}</w:t>
             </w:r>
           </w:p>
         </w:tc>
@@ -7031,6 +7022,8 @@
                 <w:color w:val="000000"/>
                 <w:sz w:val="24"/>
                 <w:szCs w:val="24"/>
+                <w:highlight w:val="none"/>
+                <w:shd w:fill="auto" w:val="clear"/>
                 <w:lang w:val="es-CL" w:eastAsia="es-CL"/>
               </w:rPr>
             </w:pPr>
@@ -7041,8 +7034,10 @@
                 <w:color w:val="000000"/>
                 <w:sz w:val="24"/>
                 <w:szCs w:val="24"/>
-                <w:lang w:val="es-CL" w:eastAsia="es-CL"/>
-              </w:rPr>
+                <w:shd w:fill="auto" w:val="clear"/>
+                <w:lang w:val="es-CL" w:eastAsia="es-CL"/>
+              </w:rPr>
+              <w:t>{{carpeta_l}}</w:t>
             </w:r>
           </w:p>
         </w:tc>
@@ -7065,20 +7060,27 @@
               <w:jc w:val="left"/>
               <w:rPr>
                 <w:rFonts w:ascii="Calibri" w:hAnsi="Calibri"/>
+                <w:b/>
+                <w:b/>
                 <w:color w:val="000000"/>
                 <w:sz w:val="18"/>
                 <w:szCs w:val="18"/>
+                <w:highlight w:val="none"/>
+                <w:shd w:fill="auto" w:val="clear"/>
                 <w:lang w:val="es-CL" w:eastAsia="es-CL"/>
               </w:rPr>
             </w:pPr>
             <w:r>
               <w:rPr>
                 <w:rFonts w:ascii="Calibri" w:hAnsi="Calibri"/>
+                <w:b/>
                 <w:color w:val="000000"/>
                 <w:sz w:val="18"/>
                 <w:szCs w:val="18"/>
-                <w:lang w:val="es-CL" w:eastAsia="es-CL"/>
-              </w:rPr>
+                <w:shd w:fill="auto" w:val="clear"/>
+                <w:lang w:val="es-CL" w:eastAsia="es-CL"/>
+              </w:rPr>
+              <w:t>{{carpeta_comentario}}</w:t>
             </w:r>
           </w:p>
         </w:tc>
@@ -7137,13 +7139,14 @@
               <w:ind w:hanging="0"/>
               <w:jc w:val="left"/>
               <w:rPr>
-                <w:rFonts w:ascii="Calibri" w:hAnsi="Calibri" w:cs="Arial" w:asciiTheme="minorHAnsi" w:hAnsiTheme="minorHAnsi"/>
-                <w:lang w:val="es-ES"/>
+                <w:highlight w:val="none"/>
+                <w:shd w:fill="auto" w:val="clear"/>
               </w:rPr>
             </w:pPr>
             <w:r>
               <w:rPr>
                 <w:rFonts w:cs="Arial" w:ascii="Calibri" w:hAnsi="Calibri" w:asciiTheme="minorHAnsi" w:hAnsiTheme="minorHAnsi"/>
+                <w:shd w:fill="auto" w:val="clear"/>
                 <w:lang w:val="es-ES"/>
               </w:rPr>
               <w:t>Declaración jurada del instalador, cumple normativa.</w:t>
@@ -7174,7 +7177,8 @@
                 <w:color w:val="000000"/>
                 <w:sz w:val="24"/>
                 <w:szCs w:val="24"/>
-                <w:highlight w:val="yellow"/>
+                <w:highlight w:val="none"/>
+                <w:shd w:fill="auto" w:val="clear"/>
                 <w:lang w:val="es-CL" w:eastAsia="es-CL"/>
               </w:rPr>
             </w:pPr>
@@ -7185,9 +7189,10 @@
                 <w:color w:val="000000"/>
                 <w:sz w:val="24"/>
                 <w:szCs w:val="24"/>
-                <w:highlight w:val="yellow"/>
-                <w:lang w:val="es-CL" w:eastAsia="es-CL"/>
-              </w:rPr>
+                <w:shd w:fill="auto" w:val="clear"/>
+                <w:lang w:val="es-CL" w:eastAsia="es-CL"/>
+              </w:rPr>
+              <w:t>{{carpeta_si}}</w:t>
             </w:r>
           </w:p>
         </w:tc>
@@ -7215,7 +7220,8 @@
                 <w:color w:val="000000"/>
                 <w:sz w:val="24"/>
                 <w:szCs w:val="24"/>
-                <w:highlight w:val="yellow"/>
+                <w:highlight w:val="none"/>
+                <w:shd w:fill="auto" w:val="clear"/>
                 <w:lang w:val="es-CL" w:eastAsia="es-CL"/>
               </w:rPr>
             </w:pPr>
@@ -7226,10 +7232,10 @@
                 <w:color w:val="000000"/>
                 <w:sz w:val="24"/>
                 <w:szCs w:val="24"/>
-                <w:highlight w:val="yellow"/>
-                <w:lang w:val="es-CL" w:eastAsia="es-CL"/>
-              </w:rPr>
-              <w:t>X</w:t>
+                <w:shd w:fill="auto" w:val="clear"/>
+                <w:lang w:val="es-CL" w:eastAsia="es-CL"/>
+              </w:rPr>
+              <w:t>{{carpeta_no}}</w:t>
             </w:r>
           </w:p>
         </w:tc>
@@ -7257,7 +7263,8 @@
                 <w:color w:val="000000"/>
                 <w:sz w:val="24"/>
                 <w:szCs w:val="24"/>
-                <w:highlight w:val="yellow"/>
+                <w:highlight w:val="none"/>
+                <w:shd w:fill="auto" w:val="clear"/>
                 <w:lang w:val="es-CL" w:eastAsia="es-CL"/>
               </w:rPr>
             </w:pPr>
@@ -7268,7 +7275,7 @@
                 <w:color w:val="000000"/>
                 <w:sz w:val="24"/>
                 <w:szCs w:val="24"/>
-                <w:highlight w:val="yellow"/>
+                <w:shd w:fill="auto" w:val="clear"/>
                 <w:lang w:val="es-CL" w:eastAsia="es-CL"/>
               </w:rPr>
             </w:r>
@@ -7298,7 +7305,8 @@
                 <w:color w:val="000000"/>
                 <w:sz w:val="24"/>
                 <w:szCs w:val="24"/>
-                <w:highlight w:val="yellow"/>
+                <w:highlight w:val="none"/>
+                <w:shd w:fill="auto" w:val="clear"/>
                 <w:lang w:val="es-CL" w:eastAsia="es-CL"/>
               </w:rPr>
             </w:pPr>
@@ -7309,9 +7317,10 @@
                 <w:color w:val="000000"/>
                 <w:sz w:val="24"/>
                 <w:szCs w:val="24"/>
-                <w:highlight w:val="yellow"/>
-                <w:lang w:val="es-CL" w:eastAsia="es-CL"/>
-              </w:rPr>
+                <w:shd w:fill="auto" w:val="clear"/>
+                <w:lang w:val="es-CL" w:eastAsia="es-CL"/>
+              </w:rPr>
+              <w:t>{{carpeta_g}}</w:t>
             </w:r>
           </w:p>
         </w:tc>
@@ -7323,7 +7332,6 @@
               <w:bottom w:val="single" w:sz="4" w:space="0" w:color="000000"/>
               <w:right w:val="single" w:sz="8" w:space="0" w:color="000000"/>
             </w:tcBorders>
-            <w:shd w:color="auto" w:fill="FFFF00" w:val="clear"/>
             <w:vAlign w:val="center"/>
           </w:tcPr>
           <w:p>
@@ -7340,6 +7348,8 @@
                 <w:color w:val="000000"/>
                 <w:sz w:val="24"/>
                 <w:szCs w:val="24"/>
+                <w:highlight w:val="none"/>
+                <w:shd w:fill="auto" w:val="clear"/>
                 <w:lang w:val="es-CL" w:eastAsia="es-CL"/>
               </w:rPr>
             </w:pPr>
@@ -7350,9 +7360,10 @@
                 <w:color w:val="000000"/>
                 <w:sz w:val="24"/>
                 <w:szCs w:val="24"/>
-                <w:lang w:val="es-CL" w:eastAsia="es-CL"/>
-              </w:rPr>
-              <w:t>X</w:t>
+                <w:shd w:fill="auto" w:val="clear"/>
+                <w:lang w:val="es-CL" w:eastAsia="es-CL"/>
+              </w:rPr>
+              <w:t>{{carpeta_l}}</w:t>
             </w:r>
           </w:p>
         </w:tc>
@@ -7363,7 +7374,6 @@
               <w:bottom w:val="single" w:sz="4" w:space="0" w:color="000000"/>
               <w:right w:val="single" w:sz="8" w:space="0" w:color="000000"/>
             </w:tcBorders>
-            <w:shd w:color="auto" w:fill="FFFFFF" w:themeFill="background1" w:val="clear"/>
             <w:vAlign w:val="center"/>
           </w:tcPr>
           <w:p>
@@ -7375,21 +7385,27 @@
               <w:jc w:val="left"/>
               <w:rPr>
                 <w:rFonts w:ascii="Calibri" w:hAnsi="Calibri"/>
+                <w:b/>
+                <w:b/>
                 <w:color w:val="000000"/>
                 <w:sz w:val="18"/>
                 <w:szCs w:val="18"/>
+                <w:highlight w:val="none"/>
+                <w:shd w:fill="auto" w:val="clear"/>
                 <w:lang w:val="es-CL" w:eastAsia="es-CL"/>
               </w:rPr>
             </w:pPr>
             <w:r>
               <w:rPr>
                 <w:rFonts w:ascii="Calibri" w:hAnsi="Calibri"/>
+                <w:b/>
                 <w:color w:val="000000"/>
                 <w:sz w:val="18"/>
                 <w:szCs w:val="18"/>
-                <w:lang w:val="es-CL" w:eastAsia="es-CL"/>
-              </w:rPr>
-              <w:t>Carpeta no pose declaración jurada</w:t>
+                <w:shd w:fill="auto" w:val="clear"/>
+                <w:lang w:val="es-CL" w:eastAsia="es-CL"/>
+              </w:rPr>
+              <w:t>{{carpeta_comentario}}</w:t>
             </w:r>
           </w:p>
         </w:tc>
@@ -7448,13 +7464,14 @@
               <w:ind w:hanging="0"/>
               <w:jc w:val="left"/>
               <w:rPr>
-                <w:rFonts w:ascii="Calibri" w:hAnsi="Calibri" w:cs="Arial" w:asciiTheme="minorHAnsi" w:hAnsiTheme="minorHAnsi"/>
-                <w:lang w:val="es-ES"/>
+                <w:highlight w:val="none"/>
+                <w:shd w:fill="auto" w:val="clear"/>
               </w:rPr>
             </w:pPr>
             <w:r>
               <w:rPr>
                 <w:rFonts w:cs="Arial" w:ascii="Calibri" w:hAnsi="Calibri" w:asciiTheme="minorHAnsi" w:hAnsiTheme="minorHAnsi"/>
+                <w:shd w:fill="auto" w:val="clear"/>
                 <w:lang w:val="es-ES"/>
               </w:rPr>
               <w:t>Declaración jurada del instalador, que se ejecutaron los ensayos y que se encuentra sin fallas.</w:t>
@@ -7485,7 +7502,8 @@
                 <w:color w:val="000000"/>
                 <w:sz w:val="24"/>
                 <w:szCs w:val="24"/>
-                <w:highlight w:val="yellow"/>
+                <w:highlight w:val="none"/>
+                <w:shd w:fill="auto" w:val="clear"/>
                 <w:lang w:val="es-CL" w:eastAsia="es-CL"/>
               </w:rPr>
             </w:pPr>
@@ -7496,9 +7514,10 @@
                 <w:color w:val="000000"/>
                 <w:sz w:val="24"/>
                 <w:szCs w:val="24"/>
-                <w:highlight w:val="yellow"/>
-                <w:lang w:val="es-CL" w:eastAsia="es-CL"/>
-              </w:rPr>
+                <w:shd w:fill="auto" w:val="clear"/>
+                <w:lang w:val="es-CL" w:eastAsia="es-CL"/>
+              </w:rPr>
+              <w:t>{{carpeta_si}}</w:t>
             </w:r>
           </w:p>
         </w:tc>
@@ -7526,7 +7545,8 @@
                 <w:color w:val="000000"/>
                 <w:sz w:val="24"/>
                 <w:szCs w:val="24"/>
-                <w:highlight w:val="yellow"/>
+                <w:highlight w:val="none"/>
+                <w:shd w:fill="auto" w:val="clear"/>
                 <w:lang w:val="es-CL" w:eastAsia="es-CL"/>
               </w:rPr>
             </w:pPr>
@@ -7537,10 +7557,10 @@
                 <w:color w:val="000000"/>
                 <w:sz w:val="24"/>
                 <w:szCs w:val="24"/>
-                <w:highlight w:val="yellow"/>
-                <w:lang w:val="es-CL" w:eastAsia="es-CL"/>
-              </w:rPr>
-              <w:t>X</w:t>
+                <w:shd w:fill="auto" w:val="clear"/>
+                <w:lang w:val="es-CL" w:eastAsia="es-CL"/>
+              </w:rPr>
+              <w:t>{{carpeta_no}}</w:t>
             </w:r>
           </w:p>
         </w:tc>
@@ -7568,7 +7588,8 @@
                 <w:color w:val="000000"/>
                 <w:sz w:val="24"/>
                 <w:szCs w:val="24"/>
-                <w:highlight w:val="yellow"/>
+                <w:highlight w:val="none"/>
+                <w:shd w:fill="auto" w:val="clear"/>
                 <w:lang w:val="es-CL" w:eastAsia="es-CL"/>
               </w:rPr>
             </w:pPr>
@@ -7579,7 +7600,7 @@
                 <w:color w:val="000000"/>
                 <w:sz w:val="24"/>
                 <w:szCs w:val="24"/>
-                <w:highlight w:val="yellow"/>
+                <w:shd w:fill="auto" w:val="clear"/>
                 <w:lang w:val="es-CL" w:eastAsia="es-CL"/>
               </w:rPr>
             </w:r>
@@ -7609,7 +7630,8 @@
                 <w:color w:val="000000"/>
                 <w:sz w:val="24"/>
                 <w:szCs w:val="24"/>
-                <w:highlight w:val="yellow"/>
+                <w:highlight w:val="none"/>
+                <w:shd w:fill="auto" w:val="clear"/>
                 <w:lang w:val="es-CL" w:eastAsia="es-CL"/>
               </w:rPr>
             </w:pPr>
@@ -7620,9 +7642,10 @@
                 <w:color w:val="000000"/>
                 <w:sz w:val="24"/>
                 <w:szCs w:val="24"/>
-                <w:highlight w:val="yellow"/>
-                <w:lang w:val="es-CL" w:eastAsia="es-CL"/>
-              </w:rPr>
+                <w:shd w:fill="auto" w:val="clear"/>
+                <w:lang w:val="es-CL" w:eastAsia="es-CL"/>
+              </w:rPr>
+              <w:t>{{carpeta_g}}</w:t>
             </w:r>
           </w:p>
         </w:tc>
@@ -7634,7 +7657,6 @@
               <w:bottom w:val="single" w:sz="4" w:space="0" w:color="000000"/>
               <w:right w:val="single" w:sz="8" w:space="0" w:color="000000"/>
             </w:tcBorders>
-            <w:shd w:color="auto" w:fill="FFFF00" w:val="clear"/>
             <w:vAlign w:val="center"/>
           </w:tcPr>
           <w:p>
@@ -7651,6 +7673,8 @@
                 <w:color w:val="000000"/>
                 <w:sz w:val="24"/>
                 <w:szCs w:val="24"/>
+                <w:highlight w:val="none"/>
+                <w:shd w:fill="auto" w:val="clear"/>
                 <w:lang w:val="es-CL" w:eastAsia="es-CL"/>
               </w:rPr>
             </w:pPr>
@@ -7661,9 +7685,10 @@
                 <w:color w:val="000000"/>
                 <w:sz w:val="24"/>
                 <w:szCs w:val="24"/>
-                <w:lang w:val="es-CL" w:eastAsia="es-CL"/>
-              </w:rPr>
-              <w:t>X</w:t>
+                <w:shd w:fill="auto" w:val="clear"/>
+                <w:lang w:val="es-CL" w:eastAsia="es-CL"/>
+              </w:rPr>
+              <w:t>{{carpeta_l}}</w:t>
             </w:r>
           </w:p>
         </w:tc>
@@ -7674,7 +7699,6 @@
               <w:bottom w:val="single" w:sz="4" w:space="0" w:color="000000"/>
               <w:right w:val="single" w:sz="8" w:space="0" w:color="000000"/>
             </w:tcBorders>
-            <w:shd w:color="auto" w:fill="FFFFFF" w:themeFill="background1" w:val="clear"/>
             <w:vAlign w:val="center"/>
           </w:tcPr>
           <w:p>
@@ -7686,21 +7710,27 @@
               <w:jc w:val="left"/>
               <w:rPr>
                 <w:rFonts w:ascii="Calibri" w:hAnsi="Calibri"/>
+                <w:b/>
+                <w:b/>
                 <w:color w:val="000000"/>
                 <w:sz w:val="18"/>
                 <w:szCs w:val="18"/>
+                <w:highlight w:val="none"/>
+                <w:shd w:fill="auto" w:val="clear"/>
                 <w:lang w:val="es-CL" w:eastAsia="es-CL"/>
               </w:rPr>
             </w:pPr>
             <w:r>
               <w:rPr>
                 <w:rFonts w:ascii="Calibri" w:hAnsi="Calibri"/>
+                <w:b/>
                 <w:color w:val="000000"/>
                 <w:sz w:val="18"/>
                 <w:szCs w:val="18"/>
-                <w:lang w:val="es-CL" w:eastAsia="es-CL"/>
-              </w:rPr>
-              <w:t>Carpeta 0 no pose declaración jurada</w:t>
+                <w:shd w:fill="auto" w:val="clear"/>
+                <w:lang w:val="es-CL" w:eastAsia="es-CL"/>
+              </w:rPr>
+              <w:t>{{carpeta_comentario}}</w:t>
             </w:r>
           </w:p>
         </w:tc>
@@ -7759,13 +7789,14 @@
               <w:ind w:hanging="0"/>
               <w:jc w:val="left"/>
               <w:rPr>
-                <w:rFonts w:ascii="Calibri" w:hAnsi="Calibri" w:cs="Arial" w:asciiTheme="minorHAnsi" w:hAnsiTheme="minorHAnsi"/>
-                <w:lang w:val="es-ES"/>
+                <w:highlight w:val="none"/>
+                <w:shd w:fill="auto" w:val="clear"/>
               </w:rPr>
             </w:pPr>
             <w:r>
               <w:rPr>
                 <w:rFonts w:cs="Arial" w:ascii="Calibri" w:hAnsi="Calibri" w:asciiTheme="minorHAnsi" w:hAnsiTheme="minorHAnsi"/>
+                <w:shd w:fill="auto" w:val="clear"/>
                 <w:lang w:val="es-ES"/>
               </w:rPr>
               <w:t>Declaración de instalación eléctrica (te1) y plano respectivo.</w:t>
@@ -7796,7 +7827,8 @@
                 <w:color w:val="000000"/>
                 <w:sz w:val="24"/>
                 <w:szCs w:val="24"/>
-                <w:highlight w:val="yellow"/>
+                <w:highlight w:val="none"/>
+                <w:shd w:fill="auto" w:val="clear"/>
                 <w:lang w:val="es-CL" w:eastAsia="es-CL"/>
               </w:rPr>
             </w:pPr>
@@ -7807,9 +7839,10 @@
                 <w:color w:val="000000"/>
                 <w:sz w:val="24"/>
                 <w:szCs w:val="24"/>
-                <w:highlight w:val="yellow"/>
-                <w:lang w:val="es-CL" w:eastAsia="es-CL"/>
-              </w:rPr>
+                <w:shd w:fill="auto" w:val="clear"/>
+                <w:lang w:val="es-CL" w:eastAsia="es-CL"/>
+              </w:rPr>
+              <w:t>{{carpeta_si}}</w:t>
             </w:r>
           </w:p>
         </w:tc>
@@ -7837,7 +7870,8 @@
                 <w:color w:val="000000"/>
                 <w:sz w:val="24"/>
                 <w:szCs w:val="24"/>
-                <w:highlight w:val="yellow"/>
+                <w:highlight w:val="none"/>
+                <w:shd w:fill="auto" w:val="clear"/>
                 <w:lang w:val="es-CL" w:eastAsia="es-CL"/>
               </w:rPr>
             </w:pPr>
@@ -7848,10 +7882,10 @@
                 <w:color w:val="000000"/>
                 <w:sz w:val="24"/>
                 <w:szCs w:val="24"/>
-                <w:highlight w:val="yellow"/>
-                <w:lang w:val="es-CL" w:eastAsia="es-CL"/>
-              </w:rPr>
-              <w:t>X</w:t>
+                <w:shd w:fill="auto" w:val="clear"/>
+                <w:lang w:val="es-CL" w:eastAsia="es-CL"/>
+              </w:rPr>
+              <w:t>{{carpeta_no}}</w:t>
             </w:r>
           </w:p>
         </w:tc>
@@ -7879,7 +7913,8 @@
                 <w:color w:val="000000"/>
                 <w:sz w:val="24"/>
                 <w:szCs w:val="24"/>
-                <w:highlight w:val="yellow"/>
+                <w:highlight w:val="none"/>
+                <w:shd w:fill="auto" w:val="clear"/>
                 <w:lang w:val="es-CL" w:eastAsia="es-CL"/>
               </w:rPr>
             </w:pPr>
@@ -7890,7 +7925,7 @@
                 <w:color w:val="000000"/>
                 <w:sz w:val="24"/>
                 <w:szCs w:val="24"/>
-                <w:highlight w:val="yellow"/>
+                <w:shd w:fill="auto" w:val="clear"/>
                 <w:lang w:val="es-CL" w:eastAsia="es-CL"/>
               </w:rPr>
             </w:r>
@@ -7920,7 +7955,8 @@
                 <w:color w:val="000000"/>
                 <w:sz w:val="24"/>
                 <w:szCs w:val="24"/>
-                <w:highlight w:val="yellow"/>
+                <w:highlight w:val="none"/>
+                <w:shd w:fill="auto" w:val="clear"/>
                 <w:lang w:val="es-CL" w:eastAsia="es-CL"/>
               </w:rPr>
             </w:pPr>
@@ -7931,9 +7967,10 @@
                 <w:color w:val="000000"/>
                 <w:sz w:val="24"/>
                 <w:szCs w:val="24"/>
-                <w:highlight w:val="yellow"/>
-                <w:lang w:val="es-CL" w:eastAsia="es-CL"/>
-              </w:rPr>
+                <w:shd w:fill="auto" w:val="clear"/>
+                <w:lang w:val="es-CL" w:eastAsia="es-CL"/>
+              </w:rPr>
+              <w:t>{{carpeta_g}}</w:t>
             </w:r>
           </w:p>
         </w:tc>
@@ -7945,7 +7982,6 @@
               <w:bottom w:val="single" w:sz="4" w:space="0" w:color="000000"/>
               <w:right w:val="single" w:sz="8" w:space="0" w:color="000000"/>
             </w:tcBorders>
-            <w:shd w:color="auto" w:fill="FFFF00" w:val="clear"/>
             <w:vAlign w:val="center"/>
           </w:tcPr>
           <w:p>
@@ -7962,6 +7998,8 @@
                 <w:color w:val="000000"/>
                 <w:sz w:val="24"/>
                 <w:szCs w:val="24"/>
+                <w:highlight w:val="none"/>
+                <w:shd w:fill="auto" w:val="clear"/>
                 <w:lang w:val="es-CL" w:eastAsia="es-CL"/>
               </w:rPr>
             </w:pPr>
@@ -7972,9 +8010,10 @@
                 <w:color w:val="000000"/>
                 <w:sz w:val="24"/>
                 <w:szCs w:val="24"/>
-                <w:lang w:val="es-CL" w:eastAsia="es-CL"/>
-              </w:rPr>
-              <w:t>X</w:t>
+                <w:shd w:fill="auto" w:val="clear"/>
+                <w:lang w:val="es-CL" w:eastAsia="es-CL"/>
+              </w:rPr>
+              <w:t>{{carpeta_l}}</w:t>
             </w:r>
           </w:p>
         </w:tc>
@@ -7985,7 +8024,6 @@
               <w:bottom w:val="single" w:sz="4" w:space="0" w:color="000000"/>
               <w:right w:val="single" w:sz="8" w:space="0" w:color="000000"/>
             </w:tcBorders>
-            <w:shd w:color="auto" w:fill="FFFFFF" w:themeFill="background1" w:val="clear"/>
             <w:vAlign w:val="center"/>
           </w:tcPr>
           <w:p>
@@ -7997,21 +8035,27 @@
               <w:jc w:val="left"/>
               <w:rPr>
                 <w:rFonts w:ascii="Calibri" w:hAnsi="Calibri"/>
+                <w:b/>
+                <w:b/>
                 <w:color w:val="000000"/>
                 <w:sz w:val="18"/>
                 <w:szCs w:val="18"/>
+                <w:highlight w:val="none"/>
+                <w:shd w:fill="auto" w:val="clear"/>
                 <w:lang w:val="es-CL" w:eastAsia="es-CL"/>
               </w:rPr>
             </w:pPr>
             <w:r>
               <w:rPr>
                 <w:rFonts w:ascii="Calibri" w:hAnsi="Calibri"/>
+                <w:b/>
                 <w:color w:val="000000"/>
                 <w:sz w:val="18"/>
                 <w:szCs w:val="18"/>
-                <w:lang w:val="es-CL" w:eastAsia="es-CL"/>
-              </w:rPr>
-              <w:t>Carpeta 0 no posee certificado te1</w:t>
+                <w:shd w:fill="auto" w:val="clear"/>
+                <w:lang w:val="es-CL" w:eastAsia="es-CL"/>
+              </w:rPr>
+              <w:t>{{carpeta_comentario}}</w:t>
             </w:r>
           </w:p>
         </w:tc>
@@ -8070,13 +8114,14 @@
               <w:ind w:hanging="0"/>
               <w:jc w:val="left"/>
               <w:rPr>
-                <w:rFonts w:ascii="Calibri" w:hAnsi="Calibri" w:cs="Arial" w:asciiTheme="minorHAnsi" w:hAnsiTheme="minorHAnsi"/>
-                <w:lang w:val="es-ES"/>
+                <w:highlight w:val="none"/>
+                <w:shd w:fill="auto" w:val="clear"/>
               </w:rPr>
             </w:pPr>
             <w:r>
               <w:rPr>
                 <w:rFonts w:cs="Arial" w:ascii="Calibri" w:hAnsi="Calibri" w:asciiTheme="minorHAnsi" w:hAnsiTheme="minorHAnsi"/>
+                <w:shd w:fill="auto" w:val="clear"/>
                 <w:lang w:val="es-ES"/>
               </w:rPr>
               <w:t>En ascensores electromecánicos vert. Se adjunta informe técnico.</w:t>
@@ -8107,7 +8152,8 @@
                 <w:color w:val="000000"/>
                 <w:sz w:val="24"/>
                 <w:szCs w:val="24"/>
-                <w:highlight w:val="yellow"/>
+                <w:highlight w:val="none"/>
+                <w:shd w:fill="auto" w:val="clear"/>
                 <w:lang w:val="es-CL" w:eastAsia="es-CL"/>
               </w:rPr>
             </w:pPr>
@@ -8118,9 +8164,10 @@
                 <w:color w:val="000000"/>
                 <w:sz w:val="24"/>
                 <w:szCs w:val="24"/>
-                <w:highlight w:val="yellow"/>
-                <w:lang w:val="es-CL" w:eastAsia="es-CL"/>
-              </w:rPr>
+                <w:shd w:fill="auto" w:val="clear"/>
+                <w:lang w:val="es-CL" w:eastAsia="es-CL"/>
+              </w:rPr>
+              <w:t>{{carpeta_si}}</w:t>
             </w:r>
           </w:p>
         </w:tc>
@@ -8148,7 +8195,8 @@
                 <w:color w:val="000000"/>
                 <w:sz w:val="24"/>
                 <w:szCs w:val="24"/>
-                <w:highlight w:val="yellow"/>
+                <w:highlight w:val="none"/>
+                <w:shd w:fill="auto" w:val="clear"/>
                 <w:lang w:val="es-CL" w:eastAsia="es-CL"/>
               </w:rPr>
             </w:pPr>
@@ -8159,10 +8207,10 @@
                 <w:color w:val="000000"/>
                 <w:sz w:val="24"/>
                 <w:szCs w:val="24"/>
-                <w:highlight w:val="yellow"/>
-                <w:lang w:val="es-CL" w:eastAsia="es-CL"/>
-              </w:rPr>
-              <w:t>X</w:t>
+                <w:shd w:fill="auto" w:val="clear"/>
+                <w:lang w:val="es-CL" w:eastAsia="es-CL"/>
+              </w:rPr>
+              <w:t>{{carpeta_no}}</w:t>
             </w:r>
           </w:p>
         </w:tc>
@@ -8190,7 +8238,8 @@
                 <w:color w:val="000000"/>
                 <w:sz w:val="24"/>
                 <w:szCs w:val="24"/>
-                <w:highlight w:val="yellow"/>
+                <w:highlight w:val="none"/>
+                <w:shd w:fill="auto" w:val="clear"/>
                 <w:lang w:val="es-CL" w:eastAsia="es-CL"/>
               </w:rPr>
             </w:pPr>
@@ -8201,7 +8250,7 @@
                 <w:color w:val="000000"/>
                 <w:sz w:val="24"/>
                 <w:szCs w:val="24"/>
-                <w:highlight w:val="yellow"/>
+                <w:shd w:fill="auto" w:val="clear"/>
                 <w:lang w:val="es-CL" w:eastAsia="es-CL"/>
               </w:rPr>
             </w:r>
@@ -8231,7 +8280,8 @@
                 <w:color w:val="000000"/>
                 <w:sz w:val="24"/>
                 <w:szCs w:val="24"/>
-                <w:highlight w:val="yellow"/>
+                <w:highlight w:val="none"/>
+                <w:shd w:fill="auto" w:val="clear"/>
                 <w:lang w:val="es-CL" w:eastAsia="es-CL"/>
               </w:rPr>
             </w:pPr>
@@ -8242,9 +8292,10 @@
                 <w:color w:val="000000"/>
                 <w:sz w:val="24"/>
                 <w:szCs w:val="24"/>
-                <w:highlight w:val="yellow"/>
-                <w:lang w:val="es-CL" w:eastAsia="es-CL"/>
-              </w:rPr>
+                <w:shd w:fill="auto" w:val="clear"/>
+                <w:lang w:val="es-CL" w:eastAsia="es-CL"/>
+              </w:rPr>
+              <w:t>{{carpeta_g}}</w:t>
             </w:r>
           </w:p>
         </w:tc>
@@ -8256,7 +8307,6 @@
               <w:bottom w:val="single" w:sz="4" w:space="0" w:color="000000"/>
               <w:right w:val="single" w:sz="8" w:space="0" w:color="000000"/>
             </w:tcBorders>
-            <w:shd w:color="auto" w:fill="FFFF00" w:val="clear"/>
             <w:vAlign w:val="center"/>
           </w:tcPr>
           <w:p>
@@ -8273,6 +8323,8 @@
                 <w:color w:val="000000"/>
                 <w:sz w:val="24"/>
                 <w:szCs w:val="24"/>
+                <w:highlight w:val="none"/>
+                <w:shd w:fill="auto" w:val="clear"/>
                 <w:lang w:val="es-CL" w:eastAsia="es-CL"/>
               </w:rPr>
             </w:pPr>
@@ -8283,9 +8335,10 @@
                 <w:color w:val="000000"/>
                 <w:sz w:val="24"/>
                 <w:szCs w:val="24"/>
-                <w:lang w:val="es-CL" w:eastAsia="es-CL"/>
-              </w:rPr>
-              <w:t>X</w:t>
+                <w:shd w:fill="auto" w:val="clear"/>
+                <w:lang w:val="es-CL" w:eastAsia="es-CL"/>
+              </w:rPr>
+              <w:t>{{carpeta_l}}</w:t>
             </w:r>
           </w:p>
         </w:tc>
@@ -8296,7 +8349,6 @@
               <w:bottom w:val="single" w:sz="4" w:space="0" w:color="000000"/>
               <w:right w:val="single" w:sz="8" w:space="0" w:color="000000"/>
             </w:tcBorders>
-            <w:shd w:color="auto" w:fill="FFFFFF" w:themeFill="background1" w:val="clear"/>
             <w:vAlign w:val="center"/>
           </w:tcPr>
           <w:p>
@@ -8308,21 +8360,27 @@
               <w:jc w:val="left"/>
               <w:rPr>
                 <w:rFonts w:ascii="Calibri" w:hAnsi="Calibri"/>
+                <w:b/>
+                <w:b/>
                 <w:color w:val="000000"/>
                 <w:sz w:val="18"/>
                 <w:szCs w:val="18"/>
+                <w:highlight w:val="none"/>
+                <w:shd w:fill="auto" w:val="clear"/>
                 <w:lang w:val="es-CL" w:eastAsia="es-CL"/>
               </w:rPr>
             </w:pPr>
             <w:r>
               <w:rPr>
                 <w:rFonts w:ascii="Calibri" w:hAnsi="Calibri"/>
+                <w:b/>
                 <w:color w:val="000000"/>
                 <w:sz w:val="18"/>
                 <w:szCs w:val="18"/>
-                <w:lang w:val="es-CL" w:eastAsia="es-CL"/>
-              </w:rPr>
-              <w:t>Falta informe técnico</w:t>
+                <w:shd w:fill="auto" w:val="clear"/>
+                <w:lang w:val="es-CL" w:eastAsia="es-CL"/>
+              </w:rPr>
+              <w:t>{{carpeta_comentario}}</w:t>
             </w:r>
           </w:p>
         </w:tc>
@@ -8381,13 +8439,14 @@
               <w:ind w:hanging="0"/>
               <w:jc w:val="left"/>
               <w:rPr>
-                <w:rFonts w:ascii="Calibri" w:hAnsi="Calibri" w:cs="Arial" w:asciiTheme="minorHAnsi" w:hAnsiTheme="minorHAnsi"/>
-                <w:lang w:val="es-ES"/>
+                <w:highlight w:val="none"/>
+                <w:shd w:fill="auto" w:val="clear"/>
               </w:rPr>
             </w:pPr>
             <w:r>
               <w:rPr>
                 <w:rFonts w:cs="Arial" w:ascii="Calibri" w:hAnsi="Calibri" w:asciiTheme="minorHAnsi" w:hAnsiTheme="minorHAnsi"/>
+                <w:shd w:fill="auto" w:val="clear"/>
                 <w:lang w:val="es-ES"/>
               </w:rPr>
               <w:t>Plano y esp. Técnicas de cada uno anexo c norma 440/1 de los instaladores.</w:t>
@@ -8418,7 +8477,8 @@
                 <w:color w:val="000000"/>
                 <w:sz w:val="24"/>
                 <w:szCs w:val="24"/>
-                <w:highlight w:val="yellow"/>
+                <w:highlight w:val="none"/>
+                <w:shd w:fill="auto" w:val="clear"/>
                 <w:lang w:val="es-CL" w:eastAsia="es-CL"/>
               </w:rPr>
             </w:pPr>
@@ -8429,10 +8489,10 @@
                 <w:color w:val="000000"/>
                 <w:sz w:val="24"/>
                 <w:szCs w:val="24"/>
-                <w:highlight w:val="yellow"/>
-                <w:lang w:val="es-CL" w:eastAsia="es-CL"/>
-              </w:rPr>
-              <w:t>X</w:t>
+                <w:shd w:fill="auto" w:val="clear"/>
+                <w:lang w:val="es-CL" w:eastAsia="es-CL"/>
+              </w:rPr>
+              <w:t>{{carpeta_si}}</w:t>
             </w:r>
           </w:p>
         </w:tc>
@@ -8460,7 +8520,8 @@
                 <w:color w:val="000000"/>
                 <w:sz w:val="24"/>
                 <w:szCs w:val="24"/>
-                <w:highlight w:val="yellow"/>
+                <w:highlight w:val="none"/>
+                <w:shd w:fill="auto" w:val="clear"/>
                 <w:lang w:val="es-CL" w:eastAsia="es-CL"/>
               </w:rPr>
             </w:pPr>
@@ -8471,9 +8532,10 @@
                 <w:color w:val="000000"/>
                 <w:sz w:val="24"/>
                 <w:szCs w:val="24"/>
-                <w:highlight w:val="yellow"/>
-                <w:lang w:val="es-CL" w:eastAsia="es-CL"/>
-              </w:rPr>
+                <w:shd w:fill="auto" w:val="clear"/>
+                <w:lang w:val="es-CL" w:eastAsia="es-CL"/>
+              </w:rPr>
+              <w:t>{{carpeta_no}}</w:t>
             </w:r>
           </w:p>
         </w:tc>
@@ -8501,7 +8563,8 @@
                 <w:color w:val="000000"/>
                 <w:sz w:val="24"/>
                 <w:szCs w:val="24"/>
-                <w:highlight w:val="yellow"/>
+                <w:highlight w:val="none"/>
+                <w:shd w:fill="auto" w:val="clear"/>
                 <w:lang w:val="es-CL" w:eastAsia="es-CL"/>
               </w:rPr>
             </w:pPr>
@@ -8512,7 +8575,7 @@
                 <w:color w:val="000000"/>
                 <w:sz w:val="24"/>
                 <w:szCs w:val="24"/>
-                <w:highlight w:val="yellow"/>
+                <w:shd w:fill="auto" w:val="clear"/>
                 <w:lang w:val="es-CL" w:eastAsia="es-CL"/>
               </w:rPr>
             </w:r>
@@ -8542,7 +8605,8 @@
                 <w:color w:val="000000"/>
                 <w:sz w:val="24"/>
                 <w:szCs w:val="24"/>
-                <w:highlight w:val="yellow"/>
+                <w:highlight w:val="none"/>
+                <w:shd w:fill="auto" w:val="clear"/>
                 <w:lang w:val="es-CL" w:eastAsia="es-CL"/>
               </w:rPr>
             </w:pPr>
@@ -8553,9 +8617,10 @@
                 <w:color w:val="000000"/>
                 <w:sz w:val="24"/>
                 <w:szCs w:val="24"/>
-                <w:highlight w:val="yellow"/>
-                <w:lang w:val="es-CL" w:eastAsia="es-CL"/>
-              </w:rPr>
+                <w:shd w:fill="auto" w:val="clear"/>
+                <w:lang w:val="es-CL" w:eastAsia="es-CL"/>
+              </w:rPr>
+              <w:t>{{carpeta_g}}</w:t>
             </w:r>
           </w:p>
         </w:tc>
@@ -8584,6 +8649,8 @@
                 <w:color w:val="000000"/>
                 <w:sz w:val="24"/>
                 <w:szCs w:val="24"/>
+                <w:highlight w:val="none"/>
+                <w:shd w:fill="auto" w:val="clear"/>
                 <w:lang w:val="es-CL" w:eastAsia="es-CL"/>
               </w:rPr>
             </w:pPr>
@@ -8594,8 +8661,10 @@
                 <w:color w:val="000000"/>
                 <w:sz w:val="24"/>
                 <w:szCs w:val="24"/>
-                <w:lang w:val="es-CL" w:eastAsia="es-CL"/>
-              </w:rPr>
+                <w:shd w:fill="auto" w:val="clear"/>
+                <w:lang w:val="es-CL" w:eastAsia="es-CL"/>
+              </w:rPr>
+              <w:t>{{carpeta_l}}</w:t>
             </w:r>
           </w:p>
         </w:tc>
@@ -8618,20 +8687,27 @@
               <w:jc w:val="left"/>
               <w:rPr>
                 <w:rFonts w:ascii="Calibri" w:hAnsi="Calibri"/>
+                <w:b/>
+                <w:b/>
                 <w:color w:val="000000"/>
                 <w:sz w:val="18"/>
                 <w:szCs w:val="18"/>
+                <w:highlight w:val="none"/>
+                <w:shd w:fill="auto" w:val="clear"/>
                 <w:lang w:val="es-CL" w:eastAsia="es-CL"/>
               </w:rPr>
             </w:pPr>
             <w:r>
               <w:rPr>
                 <w:rFonts w:ascii="Calibri" w:hAnsi="Calibri"/>
+                <w:b/>
                 <w:color w:val="000000"/>
                 <w:sz w:val="18"/>
                 <w:szCs w:val="18"/>
-                <w:lang w:val="es-CL" w:eastAsia="es-CL"/>
-              </w:rPr>
+                <w:shd w:fill="auto" w:val="clear"/>
+                <w:lang w:val="es-CL" w:eastAsia="es-CL"/>
+              </w:rPr>
+              <w:t>{{carpeta_comentario}}</w:t>
             </w:r>
           </w:p>
         </w:tc>
@@ -8690,13 +8766,14 @@
               <w:ind w:hanging="0"/>
               <w:jc w:val="left"/>
               <w:rPr>
-                <w:rFonts w:ascii="Calibri" w:hAnsi="Calibri" w:cs="Arial" w:asciiTheme="minorHAnsi" w:hAnsiTheme="minorHAnsi"/>
-                <w:lang w:val="es-ES"/>
+                <w:highlight w:val="none"/>
+                <w:shd w:fill="auto" w:val="clear"/>
               </w:rPr>
             </w:pPr>
             <w:r>
               <w:rPr>
                 <w:rFonts w:cs="Arial" w:ascii="Calibri" w:hAnsi="Calibri" w:asciiTheme="minorHAnsi" w:hAnsiTheme="minorHAnsi"/>
+                <w:shd w:fill="auto" w:val="clear"/>
                 <w:lang w:val="es-ES"/>
               </w:rPr>
               <w:t>Plan anual de mantención.</w:t>
@@ -8727,7 +8804,8 @@
                 <w:color w:val="000000"/>
                 <w:sz w:val="24"/>
                 <w:szCs w:val="24"/>
-                <w:highlight w:val="yellow"/>
+                <w:highlight w:val="none"/>
+                <w:shd w:fill="auto" w:val="clear"/>
                 <w:lang w:val="es-CL" w:eastAsia="es-CL"/>
               </w:rPr>
             </w:pPr>
@@ -8738,10 +8816,10 @@
                 <w:color w:val="000000"/>
                 <w:sz w:val="24"/>
                 <w:szCs w:val="24"/>
-                <w:highlight w:val="yellow"/>
-                <w:lang w:val="es-CL" w:eastAsia="es-CL"/>
-              </w:rPr>
-              <w:t>X</w:t>
+                <w:shd w:fill="auto" w:val="clear"/>
+                <w:lang w:val="es-CL" w:eastAsia="es-CL"/>
+              </w:rPr>
+              <w:t>{{carpeta_si}}</w:t>
             </w:r>
           </w:p>
         </w:tc>
@@ -8769,7 +8847,8 @@
                 <w:color w:val="000000"/>
                 <w:sz w:val="24"/>
                 <w:szCs w:val="24"/>
-                <w:highlight w:val="yellow"/>
+                <w:highlight w:val="none"/>
+                <w:shd w:fill="auto" w:val="clear"/>
                 <w:lang w:val="es-CL" w:eastAsia="es-CL"/>
               </w:rPr>
             </w:pPr>
@@ -8780,9 +8859,10 @@
                 <w:color w:val="000000"/>
                 <w:sz w:val="24"/>
                 <w:szCs w:val="24"/>
-                <w:highlight w:val="yellow"/>
-                <w:lang w:val="es-CL" w:eastAsia="es-CL"/>
-              </w:rPr>
+                <w:shd w:fill="auto" w:val="clear"/>
+                <w:lang w:val="es-CL" w:eastAsia="es-CL"/>
+              </w:rPr>
+              <w:t>{{carpeta_no}}</w:t>
             </w:r>
           </w:p>
         </w:tc>
@@ -8810,7 +8890,8 @@
                 <w:color w:val="000000"/>
                 <w:sz w:val="24"/>
                 <w:szCs w:val="24"/>
-                <w:highlight w:val="yellow"/>
+                <w:highlight w:val="none"/>
+                <w:shd w:fill="auto" w:val="clear"/>
                 <w:lang w:val="es-CL" w:eastAsia="es-CL"/>
               </w:rPr>
             </w:pPr>
@@ -8821,7 +8902,7 @@
                 <w:color w:val="000000"/>
                 <w:sz w:val="24"/>
                 <w:szCs w:val="24"/>
-                <w:highlight w:val="yellow"/>
+                <w:shd w:fill="auto" w:val="clear"/>
                 <w:lang w:val="es-CL" w:eastAsia="es-CL"/>
               </w:rPr>
             </w:r>
@@ -8851,7 +8932,8 @@
                 <w:color w:val="000000"/>
                 <w:sz w:val="24"/>
                 <w:szCs w:val="24"/>
-                <w:highlight w:val="yellow"/>
+                <w:highlight w:val="none"/>
+                <w:shd w:fill="auto" w:val="clear"/>
                 <w:lang w:val="es-CL" w:eastAsia="es-CL"/>
               </w:rPr>
             </w:pPr>
@@ -8862,9 +8944,10 @@
                 <w:color w:val="000000"/>
                 <w:sz w:val="24"/>
                 <w:szCs w:val="24"/>
-                <w:highlight w:val="yellow"/>
-                <w:lang w:val="es-CL" w:eastAsia="es-CL"/>
-              </w:rPr>
+                <w:shd w:fill="auto" w:val="clear"/>
+                <w:lang w:val="es-CL" w:eastAsia="es-CL"/>
+              </w:rPr>
+              <w:t>{{carpeta_g}}</w:t>
             </w:r>
           </w:p>
         </w:tc>
@@ -8893,6 +8976,8 @@
                 <w:color w:val="000000"/>
                 <w:sz w:val="24"/>
                 <w:szCs w:val="24"/>
+                <w:highlight w:val="none"/>
+                <w:shd w:fill="auto" w:val="clear"/>
                 <w:lang w:val="es-CL" w:eastAsia="es-CL"/>
               </w:rPr>
             </w:pPr>
@@ -8903,8 +8988,10 @@
                 <w:color w:val="000000"/>
                 <w:sz w:val="24"/>
                 <w:szCs w:val="24"/>
-                <w:lang w:val="es-CL" w:eastAsia="es-CL"/>
-              </w:rPr>
+                <w:shd w:fill="auto" w:val="clear"/>
+                <w:lang w:val="es-CL" w:eastAsia="es-CL"/>
+              </w:rPr>
+              <w:t>{{carpeta_l}}</w:t>
             </w:r>
           </w:p>
         </w:tc>
@@ -8927,20 +9014,27 @@
               <w:jc w:val="left"/>
               <w:rPr>
                 <w:rFonts w:ascii="Calibri" w:hAnsi="Calibri"/>
+                <w:b/>
+                <w:b/>
                 <w:color w:val="000000"/>
                 <w:sz w:val="18"/>
                 <w:szCs w:val="18"/>
+                <w:highlight w:val="none"/>
+                <w:shd w:fill="auto" w:val="clear"/>
                 <w:lang w:val="es-CL" w:eastAsia="es-CL"/>
               </w:rPr>
             </w:pPr>
             <w:r>
               <w:rPr>
                 <w:rFonts w:ascii="Calibri" w:hAnsi="Calibri"/>
+                <w:b/>
                 <w:color w:val="000000"/>
                 <w:sz w:val="18"/>
                 <w:szCs w:val="18"/>
-                <w:lang w:val="es-CL" w:eastAsia="es-CL"/>
-              </w:rPr>
+                <w:shd w:fill="auto" w:val="clear"/>
+                <w:lang w:val="es-CL" w:eastAsia="es-CL"/>
+              </w:rPr>
+              <w:t>{{carpeta_comentario}}</w:t>
             </w:r>
           </w:p>
         </w:tc>
@@ -8999,13 +9093,14 @@
               <w:ind w:hanging="0"/>
               <w:jc w:val="left"/>
               <w:rPr>
-                <w:rFonts w:ascii="Calibri" w:hAnsi="Calibri" w:cs="Arial" w:asciiTheme="minorHAnsi" w:hAnsiTheme="minorHAnsi"/>
-                <w:lang w:val="es-ES"/>
+                <w:highlight w:val="none"/>
+                <w:shd w:fill="auto" w:val="clear"/>
               </w:rPr>
             </w:pPr>
             <w:r>
               <w:rPr>
                 <w:rFonts w:cs="Arial" w:ascii="Calibri" w:hAnsi="Calibri" w:asciiTheme="minorHAnsi" w:hAnsiTheme="minorHAnsi"/>
+                <w:shd w:fill="auto" w:val="clear"/>
                 <w:lang w:val="es-ES"/>
               </w:rPr>
               <w:t>Manual de procedimiento e inspecciones.</w:t>
@@ -9036,7 +9131,8 @@
                 <w:color w:val="000000"/>
                 <w:sz w:val="24"/>
                 <w:szCs w:val="24"/>
-                <w:highlight w:val="yellow"/>
+                <w:highlight w:val="none"/>
+                <w:shd w:fill="auto" w:val="clear"/>
                 <w:lang w:val="es-CL" w:eastAsia="es-CL"/>
               </w:rPr>
             </w:pPr>
@@ -9047,10 +9143,10 @@
                 <w:color w:val="000000"/>
                 <w:sz w:val="24"/>
                 <w:szCs w:val="24"/>
-                <w:highlight w:val="yellow"/>
-                <w:lang w:val="es-CL" w:eastAsia="es-CL"/>
-              </w:rPr>
-              <w:t>X</w:t>
+                <w:shd w:fill="auto" w:val="clear"/>
+                <w:lang w:val="es-CL" w:eastAsia="es-CL"/>
+              </w:rPr>
+              <w:t>{{carpeta_si}}</w:t>
             </w:r>
           </w:p>
         </w:tc>
@@ -9078,7 +9174,8 @@
                 <w:color w:val="000000"/>
                 <w:sz w:val="24"/>
                 <w:szCs w:val="24"/>
-                <w:highlight w:val="yellow"/>
+                <w:highlight w:val="none"/>
+                <w:shd w:fill="auto" w:val="clear"/>
                 <w:lang w:val="es-CL" w:eastAsia="es-CL"/>
               </w:rPr>
             </w:pPr>
@@ -9089,9 +9186,10 @@
                 <w:color w:val="000000"/>
                 <w:sz w:val="24"/>
                 <w:szCs w:val="24"/>
-                <w:highlight w:val="yellow"/>
-                <w:lang w:val="es-CL" w:eastAsia="es-CL"/>
-              </w:rPr>
+                <w:shd w:fill="auto" w:val="clear"/>
+                <w:lang w:val="es-CL" w:eastAsia="es-CL"/>
+              </w:rPr>
+              <w:t>{{carpeta_no}}</w:t>
             </w:r>
           </w:p>
         </w:tc>
@@ -9119,7 +9217,8 @@
                 <w:color w:val="000000"/>
                 <w:sz w:val="24"/>
                 <w:szCs w:val="24"/>
-                <w:highlight w:val="yellow"/>
+                <w:highlight w:val="none"/>
+                <w:shd w:fill="auto" w:val="clear"/>
                 <w:lang w:val="es-CL" w:eastAsia="es-CL"/>
               </w:rPr>
             </w:pPr>
@@ -9130,7 +9229,7 @@
                 <w:color w:val="000000"/>
                 <w:sz w:val="24"/>
                 <w:szCs w:val="24"/>
-                <w:highlight w:val="yellow"/>
+                <w:shd w:fill="auto" w:val="clear"/>
                 <w:lang w:val="es-CL" w:eastAsia="es-CL"/>
               </w:rPr>
             </w:r>
@@ -9160,7 +9259,8 @@
                 <w:color w:val="000000"/>
                 <w:sz w:val="24"/>
                 <w:szCs w:val="24"/>
-                <w:highlight w:val="yellow"/>
+                <w:highlight w:val="none"/>
+                <w:shd w:fill="auto" w:val="clear"/>
                 <w:lang w:val="es-CL" w:eastAsia="es-CL"/>
               </w:rPr>
             </w:pPr>
@@ -9171,9 +9271,10 @@
                 <w:color w:val="000000"/>
                 <w:sz w:val="24"/>
                 <w:szCs w:val="24"/>
-                <w:highlight w:val="yellow"/>
-                <w:lang w:val="es-CL" w:eastAsia="es-CL"/>
-              </w:rPr>
+                <w:shd w:fill="auto" w:val="clear"/>
+                <w:lang w:val="es-CL" w:eastAsia="es-CL"/>
+              </w:rPr>
+              <w:t>{{carpeta_g}}</w:t>
             </w:r>
           </w:p>
         </w:tc>
@@ -9202,6 +9303,8 @@
                 <w:color w:val="000000"/>
                 <w:sz w:val="24"/>
                 <w:szCs w:val="24"/>
+                <w:highlight w:val="none"/>
+                <w:shd w:fill="auto" w:val="clear"/>
                 <w:lang w:val="es-CL" w:eastAsia="es-CL"/>
               </w:rPr>
             </w:pPr>
@@ -9212,8 +9315,10 @@
                 <w:color w:val="000000"/>
                 <w:sz w:val="24"/>
                 <w:szCs w:val="24"/>
-                <w:lang w:val="es-CL" w:eastAsia="es-CL"/>
-              </w:rPr>
+                <w:shd w:fill="auto" w:val="clear"/>
+                <w:lang w:val="es-CL" w:eastAsia="es-CL"/>
+              </w:rPr>
+              <w:t>{{carpeta_l}}</w:t>
             </w:r>
           </w:p>
         </w:tc>
@@ -9236,20 +9341,27 @@
               <w:jc w:val="left"/>
               <w:rPr>
                 <w:rFonts w:ascii="Calibri" w:hAnsi="Calibri"/>
+                <w:b/>
+                <w:b/>
                 <w:color w:val="000000"/>
                 <w:sz w:val="18"/>
                 <w:szCs w:val="18"/>
+                <w:highlight w:val="none"/>
+                <w:shd w:fill="auto" w:val="clear"/>
                 <w:lang w:val="es-CL" w:eastAsia="es-CL"/>
               </w:rPr>
             </w:pPr>
             <w:r>
               <w:rPr>
                 <w:rFonts w:ascii="Calibri" w:hAnsi="Calibri"/>
+                <w:b/>
                 <w:color w:val="000000"/>
                 <w:sz w:val="18"/>
                 <w:szCs w:val="18"/>
-                <w:lang w:val="es-CL" w:eastAsia="es-CL"/>
-              </w:rPr>
+                <w:shd w:fill="auto" w:val="clear"/>
+                <w:lang w:val="es-CL" w:eastAsia="es-CL"/>
+              </w:rPr>
+              <w:t>{{carpeta_comentario}}</w:t>
             </w:r>
           </w:p>
         </w:tc>
@@ -9308,13 +9420,14 @@
               <w:ind w:hanging="0"/>
               <w:jc w:val="left"/>
               <w:rPr>
-                <w:rFonts w:ascii="Calibri" w:hAnsi="Calibri" w:cs="Arial" w:asciiTheme="minorHAnsi" w:hAnsiTheme="minorHAnsi"/>
-                <w:lang w:val="es-ES"/>
+                <w:highlight w:val="none"/>
+                <w:shd w:fill="auto" w:val="clear"/>
               </w:rPr>
             </w:pPr>
             <w:r>
               <w:rPr>
                 <w:rFonts w:cs="Arial" w:ascii="Calibri" w:hAnsi="Calibri" w:asciiTheme="minorHAnsi" w:hAnsiTheme="minorHAnsi"/>
+                <w:shd w:fill="auto" w:val="clear"/>
                 <w:lang w:val="es-ES"/>
               </w:rPr>
               <w:t>Manual de uso e instrucciones de rescate.</w:t>
@@ -9345,7 +9458,8 @@
                 <w:color w:val="000000"/>
                 <w:sz w:val="24"/>
                 <w:szCs w:val="24"/>
-                <w:highlight w:val="yellow"/>
+                <w:highlight w:val="none"/>
+                <w:shd w:fill="auto" w:val="clear"/>
                 <w:lang w:val="es-CL" w:eastAsia="es-CL"/>
               </w:rPr>
             </w:pPr>
@@ -9356,10 +9470,10 @@
                 <w:color w:val="000000"/>
                 <w:sz w:val="24"/>
                 <w:szCs w:val="24"/>
-                <w:highlight w:val="yellow"/>
-                <w:lang w:val="es-CL" w:eastAsia="es-CL"/>
-              </w:rPr>
-              <w:t>X</w:t>
+                <w:shd w:fill="auto" w:val="clear"/>
+                <w:lang w:val="es-CL" w:eastAsia="es-CL"/>
+              </w:rPr>
+              <w:t>{{carpeta_si}}</w:t>
             </w:r>
           </w:p>
         </w:tc>
@@ -9387,7 +9501,8 @@
                 <w:color w:val="000000"/>
                 <w:sz w:val="24"/>
                 <w:szCs w:val="24"/>
-                <w:highlight w:val="yellow"/>
+                <w:highlight w:val="none"/>
+                <w:shd w:fill="auto" w:val="clear"/>
                 <w:lang w:val="es-CL" w:eastAsia="es-CL"/>
               </w:rPr>
             </w:pPr>
@@ -9398,9 +9513,10 @@
                 <w:color w:val="000000"/>
                 <w:sz w:val="24"/>
                 <w:szCs w:val="24"/>
-                <w:highlight w:val="yellow"/>
-                <w:lang w:val="es-CL" w:eastAsia="es-CL"/>
-              </w:rPr>
+                <w:shd w:fill="auto" w:val="clear"/>
+                <w:lang w:val="es-CL" w:eastAsia="es-CL"/>
+              </w:rPr>
+              <w:t>{{carpeta_no}}</w:t>
             </w:r>
           </w:p>
         </w:tc>
@@ -9428,7 +9544,8 @@
                 <w:color w:val="000000"/>
                 <w:sz w:val="24"/>
                 <w:szCs w:val="24"/>
-                <w:highlight w:val="yellow"/>
+                <w:highlight w:val="none"/>
+                <w:shd w:fill="auto" w:val="clear"/>
                 <w:lang w:val="es-CL" w:eastAsia="es-CL"/>
               </w:rPr>
             </w:pPr>
@@ -9439,7 +9556,7 @@
                 <w:color w:val="000000"/>
                 <w:sz w:val="24"/>
                 <w:szCs w:val="24"/>
-                <w:highlight w:val="yellow"/>
+                <w:shd w:fill="auto" w:val="clear"/>
                 <w:lang w:val="es-CL" w:eastAsia="es-CL"/>
               </w:rPr>
             </w:r>
@@ -9469,7 +9586,8 @@
                 <w:color w:val="000000"/>
                 <w:sz w:val="24"/>
                 <w:szCs w:val="24"/>
-                <w:highlight w:val="yellow"/>
+                <w:highlight w:val="none"/>
+                <w:shd w:fill="auto" w:val="clear"/>
                 <w:lang w:val="es-CL" w:eastAsia="es-CL"/>
               </w:rPr>
             </w:pPr>
@@ -9480,9 +9598,10 @@
                 <w:color w:val="000000"/>
                 <w:sz w:val="24"/>
                 <w:szCs w:val="24"/>
-                <w:highlight w:val="yellow"/>
-                <w:lang w:val="es-CL" w:eastAsia="es-CL"/>
-              </w:rPr>
+                <w:shd w:fill="auto" w:val="clear"/>
+                <w:lang w:val="es-CL" w:eastAsia="es-CL"/>
+              </w:rPr>
+              <w:t>{{carpeta_g}}</w:t>
             </w:r>
           </w:p>
         </w:tc>
@@ -9511,6 +9630,8 @@
                 <w:color w:val="000000"/>
                 <w:sz w:val="24"/>
                 <w:szCs w:val="24"/>
+                <w:highlight w:val="none"/>
+                <w:shd w:fill="auto" w:val="clear"/>
                 <w:lang w:val="es-CL" w:eastAsia="es-CL"/>
               </w:rPr>
             </w:pPr>
@@ -9521,8 +9642,10 @@
                 <w:color w:val="000000"/>
                 <w:sz w:val="24"/>
                 <w:szCs w:val="24"/>
-                <w:lang w:val="es-CL" w:eastAsia="es-CL"/>
-              </w:rPr>
+                <w:shd w:fill="auto" w:val="clear"/>
+                <w:lang w:val="es-CL" w:eastAsia="es-CL"/>
+              </w:rPr>
+              <w:t>{{carpeta_l}}</w:t>
             </w:r>
           </w:p>
         </w:tc>
@@ -9545,20 +9668,27 @@
               <w:jc w:val="left"/>
               <w:rPr>
                 <w:rFonts w:ascii="Calibri" w:hAnsi="Calibri"/>
+                <w:b/>
+                <w:b/>
                 <w:color w:val="000000"/>
                 <w:sz w:val="18"/>
                 <w:szCs w:val="18"/>
+                <w:highlight w:val="none"/>
+                <w:shd w:fill="auto" w:val="clear"/>
                 <w:lang w:val="es-CL" w:eastAsia="es-CL"/>
               </w:rPr>
             </w:pPr>
             <w:r>
               <w:rPr>
                 <w:rFonts w:ascii="Calibri" w:hAnsi="Calibri"/>
+                <w:b/>
                 <w:color w:val="000000"/>
                 <w:sz w:val="18"/>
                 <w:szCs w:val="18"/>
-                <w:lang w:val="es-CL" w:eastAsia="es-CL"/>
-              </w:rPr>
+                <w:shd w:fill="auto" w:val="clear"/>
+                <w:lang w:val="es-CL" w:eastAsia="es-CL"/>
+              </w:rPr>
+              <w:t>{{carpeta_comentario}}</w:t>
             </w:r>
           </w:p>
         </w:tc>
@@ -10431,7 +10561,7 @@
         <w:tab/>
         <w:t xml:space="preserve">Por lo anterior, Chilena de Certificaciones SpA.; certifica que esta instalación, indicada en el ítem II, del presente informe; </w:t>
       </w:r>
-      <w:bookmarkStart w:id="109" w:name="__DdeLink__5703_1959771951"/>
+      <w:bookmarkStart w:id="110" w:name="__DdeLink__5703_1959771951"/>
       <w:r>
         <w:rPr>
           <w:rFonts w:cs="Arial"/>
@@ -10441,7 +10571,7 @@
         </w:rPr>
         <w:t>{{cumple/parcial/no_cumple}}</w:t>
       </w:r>
-      <w:bookmarkEnd w:id="109"/>
+      <w:bookmarkEnd w:id="110"/>
       <w:r>
         <w:rPr>
           <w:rFonts w:cs="Arial"/>
@@ -11627,7 +11757,7 @@
         <w:docPartGallery w:val="Page Numbers (Top of Page)"/>
         <w:docPartUnique w:val="true"/>
       </w:docPartObj>
-      <w:id w:val="1690629223"/>
+      <w:id w:val="1039644339"/>
     </w:sdtPr>
     <w:sdtContent>
       <w:p>
@@ -11660,199 +11790,6 @@
             <w:lang w:val="pt-BR"/>
           </w:rPr>
           <w:t>Informe N°:OI-{{month}}-20{{year}}-{{digits_of_id}}</w:t>
-        </w:r>
-        <w:r>
-          <w:rPr>
-            <w:lang w:val="pt-BR"/>
-          </w:rPr>
-          <w:t xml:space="preserve">                              </w:t>
-        </w:r>
-        <w:r>
-          <w:rPr>
-            <w:rFonts w:cs="Arial"/>
-            <w:b/>
-            <w:lang w:val="pt-BR"/>
-          </w:rPr>
-          <w:t>F4–PRO-ASC-01</w:t>
-        </w:r>
-        <w:r>
-          <w:rPr>
-            <w:b/>
-            <w:lang w:val="pt-BR"/>
-          </w:rPr>
-          <w:t xml:space="preserve">                                                                      </w:t>
-        </w:r>
-        <w:r>
-          <w:rPr>
-            <w:szCs w:val="16"/>
-            <w:lang w:val="pt-BR"/>
-          </w:rPr>
-          <w:t xml:space="preserve">Página </w:t>
-        </w:r>
-        <w:r>
-          <w:rPr>
-            <w:b/>
-            <w:bCs/>
-            <w:szCs w:val="16"/>
-          </w:rPr>
-          <w:fldChar w:fldCharType="begin"/>
-        </w:r>
-        <w:r>
-          <w:rPr>
-            <w:b/>
-            <w:szCs w:val="16"/>
-            <w:bCs/>
-          </w:rPr>
-          <w:instrText xml:space="preserve"> PAGE </w:instrText>
-        </w:r>
-        <w:r>
-          <w:rPr>
-            <w:b/>
-            <w:szCs w:val="16"/>
-            <w:bCs/>
-          </w:rPr>
-          <w:fldChar w:fldCharType="separate"/>
-        </w:r>
-        <w:r>
-          <w:rPr>
-            <w:b/>
-            <w:szCs w:val="16"/>
-            <w:bCs/>
-          </w:rPr>
-          <w:t>4</w:t>
-        </w:r>
-        <w:r>
-          <w:rPr>
-            <w:b/>
-            <w:szCs w:val="16"/>
-            <w:bCs/>
-          </w:rPr>
-          <w:fldChar w:fldCharType="end"/>
-        </w:r>
-        <w:r>
-          <w:rPr>
-            <w:szCs w:val="16"/>
-            <w:lang w:val="pt-BR"/>
-          </w:rPr>
-          <w:t xml:space="preserve"> de </w:t>
-        </w:r>
-        <w:r>
-          <w:rPr>
-            <w:b/>
-            <w:bCs/>
-            <w:szCs w:val="16"/>
-          </w:rPr>
-          <w:fldChar w:fldCharType="begin"/>
-        </w:r>
-        <w:r>
-          <w:rPr>
-            <w:b/>
-            <w:szCs w:val="16"/>
-            <w:bCs/>
-          </w:rPr>
-          <w:instrText xml:space="preserve"> NUMPAGES </w:instrText>
-        </w:r>
-        <w:r>
-          <w:rPr>
-            <w:b/>
-            <w:szCs w:val="16"/>
-            <w:bCs/>
-          </w:rPr>
-          <w:fldChar w:fldCharType="separate"/>
-        </w:r>
-        <w:r>
-          <w:rPr>
-            <w:b/>
-            <w:szCs w:val="16"/>
-            <w:bCs/>
-          </w:rPr>
-          <w:t>8</w:t>
-        </w:r>
-        <w:r>
-          <w:rPr>
-            <w:b/>
-            <w:szCs w:val="16"/>
-            <w:bCs/>
-          </w:rPr>
-          <w:fldChar w:fldCharType="end"/>
-        </w:r>
-      </w:p>
-      <w:p>
-        <w:pPr>
-          <w:pStyle w:val="Normal"/>
-          <w:widowControl w:val="false"/>
-          <w:pBdr>
-            <w:top w:val="single" w:sz="8" w:space="1" w:color="000000"/>
-          </w:pBdr>
-          <w:spacing w:before="0" w:after="0"/>
-          <w:ind w:left="360" w:hanging="0"/>
-          <w:jc w:val="left"/>
-          <w:rPr>
-            <w:rFonts w:cs="Arial"/>
-            <w:b/>
-            <w:b/>
-            <w:sz w:val="16"/>
-            <w:szCs w:val="16"/>
-            <w:lang w:val="es-ES"/>
-          </w:rPr>
-        </w:pPr>
-        <w:r>
-          <w:rPr>
-            <w:rFonts w:cs="Arial"/>
-            <w:b/>
-            <w:sz w:val="16"/>
-            <w:szCs w:val="16"/>
-            <w:lang w:val="es-ES"/>
-          </w:rPr>
-          <w:t>Este informe es válido sólo en su papel original en el que fue emitido. Está PROHIBIDA su reproducción en cualquier medio electrónico o físico a menos que sea en su totalidad y con la aprobación del cliente.</w:t>
-        </w:r>
-      </w:p>
-    </w:sdtContent>
-  </w:sdt>
-</w:ftr>
-</file>
-
-<file path=word/footer2.xml><?xml version="1.0" encoding="utf-8"?>
-<w:ftr xmlns:o="urn:schemas-microsoft-com:office:office" xmlns:r="http://schemas.openxmlformats.org/officeDocument/2006/relationships" xmlns:v="urn:schemas-microsoft-com:vml" xmlns:w="http://schemas.openxmlformats.org/wordprocessingml/2006/main" xmlns:w10="urn:schemas-microsoft-com:office:word" xmlns:wp="http://schemas.openxmlformats.org/drawingml/2006/wordprocessingDrawing" xmlns:wps="http://schemas.microsoft.com/office/word/2010/wordprocessingShape" xmlns:wpg="http://schemas.microsoft.com/office/word/2010/wordprocessingGroup" xmlns:mc="http://schemas.openxmlformats.org/markup-compatibility/2006" xmlns:wp14="http://schemas.microsoft.com/office/word/2010/wordprocessingDrawing" xmlns:w14="http://schemas.microsoft.com/office/word/2010/wordml" xmlns:w15="http://schemas.microsoft.com/office/word/2012/wordml" mc:Ignorable="w14 wp14 w15">
-  <w:sdt>
-    <w:sdtPr>
-      <w:docPartObj>
-        <w:docPartGallery w:val="Page Numbers (Top of Page)"/>
-        <w:docPartUnique w:val="true"/>
-      </w:docPartObj>
-      <w:id w:val="2115569364"/>
-    </w:sdtPr>
-    <w:sdtContent>
-      <w:p>
-        <w:pPr>
-          <w:pStyle w:val="Footer"/>
-          <w:ind w:hanging="0"/>
-          <w:jc w:val="left"/>
-          <w:rPr>
-            <w:rFonts w:cs="" w:cstheme="minorBidi"/>
-            <w:b/>
-            <w:b/>
-            <w:bCs/>
-            <w:sz w:val="24"/>
-            <w:szCs w:val="24"/>
-            <w:lang w:val="pt-BR"/>
-          </w:rPr>
-        </w:pPr>
-        <w:r>
-          <w:rPr>
-            <w:sz w:val="20"/>
-            <w:lang w:val="pt-BR"/>
-          </w:rPr>
-          <w:t xml:space="preserve">      </w:t>
-        </w:r>
-        <w:r>
-          <w:rPr>
-            <w:rFonts w:cs="Arial"/>
-            <w:b/>
-            <w:szCs w:val="16"/>
-            <w:lang w:val="pt-BR"/>
-          </w:rPr>
-          <w:t>Informe N°:OI-XX-20XX-XXX</w:t>
         </w:r>
         <w:r>
           <w:rPr>
@@ -11959,7 +11896,7 @@
             <w:szCs w:val="16"/>
             <w:bCs/>
           </w:rPr>
-          <w:t>8</w:t>
+          <w:t>11</w:t>
         </w:r>
         <w:r>
           <w:rPr>
@@ -12005,7 +11942,7 @@
 </w:ftr>
 </file>
 
-<file path=word/footer3.xml><?xml version="1.0" encoding="utf-8"?>
+<file path=word/footer2.xml><?xml version="1.0" encoding="utf-8"?>
 <w:ftr xmlns:o="urn:schemas-microsoft-com:office:office" xmlns:r="http://schemas.openxmlformats.org/officeDocument/2006/relationships" xmlns:v="urn:schemas-microsoft-com:vml" xmlns:w="http://schemas.openxmlformats.org/wordprocessingml/2006/main" xmlns:w10="urn:schemas-microsoft-com:office:word" xmlns:wp="http://schemas.openxmlformats.org/drawingml/2006/wordprocessingDrawing" xmlns:wps="http://schemas.microsoft.com/office/word/2010/wordprocessingShape" xmlns:wpg="http://schemas.microsoft.com/office/word/2010/wordprocessingGroup" xmlns:mc="http://schemas.openxmlformats.org/markup-compatibility/2006" xmlns:wp14="http://schemas.microsoft.com/office/word/2010/wordprocessingDrawing" xmlns:w14="http://schemas.microsoft.com/office/word/2010/wordml" xmlns:w15="http://schemas.microsoft.com/office/word/2012/wordml" mc:Ignorable="w14 wp14 w15">
   <w:sdt>
     <w:sdtPr>
@@ -12013,7 +11950,7 @@
         <w:docPartGallery w:val="Page Numbers (Top of Page)"/>
         <w:docPartUnique w:val="true"/>
       </w:docPartObj>
-      <w:id w:val="2013614550"/>
+      <w:id w:val="1893633610"/>
     </w:sdtPr>
     <w:sdtContent>
       <w:p>
@@ -12152,7 +12089,200 @@
             <w:szCs w:val="16"/>
             <w:bCs/>
           </w:rPr>
-          <w:t>8</w:t>
+          <w:t>11</w:t>
+        </w:r>
+        <w:r>
+          <w:rPr>
+            <w:b/>
+            <w:szCs w:val="16"/>
+            <w:bCs/>
+          </w:rPr>
+          <w:fldChar w:fldCharType="end"/>
+        </w:r>
+      </w:p>
+      <w:p>
+        <w:pPr>
+          <w:pStyle w:val="Normal"/>
+          <w:widowControl w:val="false"/>
+          <w:pBdr>
+            <w:top w:val="single" w:sz="8" w:space="1" w:color="000000"/>
+          </w:pBdr>
+          <w:spacing w:before="0" w:after="0"/>
+          <w:ind w:left="360" w:hanging="0"/>
+          <w:jc w:val="left"/>
+          <w:rPr>
+            <w:rFonts w:cs="Arial"/>
+            <w:b/>
+            <w:b/>
+            <w:sz w:val="16"/>
+            <w:szCs w:val="16"/>
+            <w:lang w:val="es-ES"/>
+          </w:rPr>
+        </w:pPr>
+        <w:r>
+          <w:rPr>
+            <w:rFonts w:cs="Arial"/>
+            <w:b/>
+            <w:sz w:val="16"/>
+            <w:szCs w:val="16"/>
+            <w:lang w:val="es-ES"/>
+          </w:rPr>
+          <w:t>Este informe es válido sólo en su papel original en el que fue emitido. Está PROHIBIDA su reproducción en cualquier medio electrónico o físico a menos que sea en su totalidad y con la aprobación del cliente.</w:t>
+        </w:r>
+      </w:p>
+    </w:sdtContent>
+  </w:sdt>
+</w:ftr>
+</file>
+
+<file path=word/footer3.xml><?xml version="1.0" encoding="utf-8"?>
+<w:ftr xmlns:o="urn:schemas-microsoft-com:office:office" xmlns:r="http://schemas.openxmlformats.org/officeDocument/2006/relationships" xmlns:v="urn:schemas-microsoft-com:vml" xmlns:w="http://schemas.openxmlformats.org/wordprocessingml/2006/main" xmlns:w10="urn:schemas-microsoft-com:office:word" xmlns:wp="http://schemas.openxmlformats.org/drawingml/2006/wordprocessingDrawing" xmlns:wps="http://schemas.microsoft.com/office/word/2010/wordprocessingShape" xmlns:wpg="http://schemas.microsoft.com/office/word/2010/wordprocessingGroup" xmlns:mc="http://schemas.openxmlformats.org/markup-compatibility/2006" xmlns:wp14="http://schemas.microsoft.com/office/word/2010/wordprocessingDrawing" xmlns:w14="http://schemas.microsoft.com/office/word/2010/wordml" xmlns:w15="http://schemas.microsoft.com/office/word/2012/wordml" mc:Ignorable="w14 wp14 w15">
+  <w:sdt>
+    <w:sdtPr>
+      <w:docPartObj>
+        <w:docPartGallery w:val="Page Numbers (Top of Page)"/>
+        <w:docPartUnique w:val="true"/>
+      </w:docPartObj>
+      <w:id w:val="1482934899"/>
+    </w:sdtPr>
+    <w:sdtContent>
+      <w:p>
+        <w:pPr>
+          <w:pStyle w:val="Footer"/>
+          <w:ind w:hanging="0"/>
+          <w:jc w:val="left"/>
+          <w:rPr>
+            <w:rFonts w:cs="" w:cstheme="minorBidi"/>
+            <w:b/>
+            <w:b/>
+            <w:bCs/>
+            <w:sz w:val="24"/>
+            <w:szCs w:val="24"/>
+            <w:lang w:val="pt-BR"/>
+          </w:rPr>
+        </w:pPr>
+        <w:r>
+          <w:rPr>
+            <w:sz w:val="20"/>
+            <w:lang w:val="pt-BR"/>
+          </w:rPr>
+          <w:t xml:space="preserve">      </w:t>
+        </w:r>
+        <w:r>
+          <w:rPr>
+            <w:rFonts w:cs="Arial"/>
+            <w:b/>
+            <w:szCs w:val="16"/>
+            <w:lang w:val="pt-BR"/>
+          </w:rPr>
+          <w:t>Informe N°:OI-XX-20XX-XXX</w:t>
+        </w:r>
+        <w:r>
+          <w:rPr>
+            <w:lang w:val="pt-BR"/>
+          </w:rPr>
+          <w:t xml:space="preserve">                              </w:t>
+        </w:r>
+        <w:r>
+          <w:rPr>
+            <w:rFonts w:cs="Arial"/>
+            <w:b/>
+            <w:lang w:val="pt-BR"/>
+          </w:rPr>
+          <w:t>F4–PRO-ASC-01</w:t>
+        </w:r>
+        <w:r>
+          <w:rPr>
+            <w:b/>
+            <w:lang w:val="pt-BR"/>
+          </w:rPr>
+          <w:t xml:space="preserve">                                                                      </w:t>
+        </w:r>
+        <w:r>
+          <w:rPr>
+            <w:szCs w:val="16"/>
+            <w:lang w:val="pt-BR"/>
+          </w:rPr>
+          <w:t xml:space="preserve">Página </w:t>
+        </w:r>
+        <w:r>
+          <w:rPr>
+            <w:b/>
+            <w:bCs/>
+            <w:szCs w:val="16"/>
+          </w:rPr>
+          <w:fldChar w:fldCharType="begin"/>
+        </w:r>
+        <w:r>
+          <w:rPr>
+            <w:b/>
+            <w:szCs w:val="16"/>
+            <w:bCs/>
+          </w:rPr>
+          <w:instrText xml:space="preserve"> PAGE </w:instrText>
+        </w:r>
+        <w:r>
+          <w:rPr>
+            <w:b/>
+            <w:szCs w:val="16"/>
+            <w:bCs/>
+          </w:rPr>
+          <w:fldChar w:fldCharType="separate"/>
+        </w:r>
+        <w:r>
+          <w:rPr>
+            <w:b/>
+            <w:szCs w:val="16"/>
+            <w:bCs/>
+          </w:rPr>
+          <w:t>11</w:t>
+        </w:r>
+        <w:r>
+          <w:rPr>
+            <w:b/>
+            <w:szCs w:val="16"/>
+            <w:bCs/>
+          </w:rPr>
+          <w:fldChar w:fldCharType="end"/>
+        </w:r>
+        <w:r>
+          <w:rPr>
+            <w:szCs w:val="16"/>
+            <w:lang w:val="pt-BR"/>
+          </w:rPr>
+          <w:t xml:space="preserve"> de </w:t>
+        </w:r>
+        <w:r>
+          <w:rPr>
+            <w:b/>
+            <w:bCs/>
+            <w:szCs w:val="16"/>
+          </w:rPr>
+          <w:fldChar w:fldCharType="begin"/>
+        </w:r>
+        <w:r>
+          <w:rPr>
+            <w:b/>
+            <w:szCs w:val="16"/>
+            <w:bCs/>
+          </w:rPr>
+          <w:instrText xml:space="preserve"> NUMPAGES </w:instrText>
+        </w:r>
+        <w:r>
+          <w:rPr>
+            <w:b/>
+            <w:szCs w:val="16"/>
+            <w:bCs/>
+          </w:rPr>
+          <w:fldChar w:fldCharType="separate"/>
+        </w:r>
+        <w:r>
+          <w:rPr>
+            <w:b/>
+            <w:szCs w:val="16"/>
+            <w:bCs/>
+          </w:rPr>
+          <w:t>11</w:t>
         </w:r>
         <w:r>
           <w:rPr>
@@ -12219,7 +12349,7 @@
         <w:color w:val="365F91" w:themeColor="accent1" w:themeShade="bf"/>
       </w:rPr>
       <w:drawing>
-        <wp:anchor behindDoc="0" distT="0" distB="0" distL="114300" distR="114300" simplePos="0" locked="0" layoutInCell="0" allowOverlap="1" relativeHeight="13">
+        <wp:anchor behindDoc="0" distT="0" distB="0" distL="114300" distR="114300" simplePos="0" locked="0" layoutInCell="0" allowOverlap="1" relativeHeight="22">
           <wp:simplePos x="0" y="0"/>
           <wp:positionH relativeFrom="column">
             <wp:posOffset>0</wp:posOffset>
@@ -12232,9 +12362,9 @@
           <wp:wrapThrough wrapText="bothSides">
             <wp:wrapPolygon edited="0">
               <wp:start x="-21" y="0"/>
-              <wp:lineTo x="-21" y="19228"/>
-              <wp:lineTo x="20907" y="19228"/>
-              <wp:lineTo x="20907" y="0"/>
+              <wp:lineTo x="-21" y="19157"/>
+              <wp:lineTo x="20886" y="19157"/>
+              <wp:lineTo x="20886" y="0"/>
               <wp:lineTo x="-21" y="0"/>
             </wp:wrapPolygon>
           </wp:wrapThrough>
@@ -12450,7 +12580,7 @@
         <w:color w:val="365F91" w:themeColor="accent1" w:themeShade="bf"/>
       </w:rPr>
       <w:drawing>
-        <wp:anchor behindDoc="0" distT="0" distB="0" distL="114300" distR="114300" simplePos="0" locked="0" layoutInCell="0" allowOverlap="1" relativeHeight="9">
+        <wp:anchor behindDoc="0" distT="0" distB="0" distL="114300" distR="114300" simplePos="0" locked="0" layoutInCell="0" allowOverlap="1" relativeHeight="15">
           <wp:simplePos x="0" y="0"/>
           <wp:positionH relativeFrom="column">
             <wp:posOffset>0</wp:posOffset>
@@ -12463,9 +12593,9 @@
           <wp:wrapThrough wrapText="bothSides">
             <wp:wrapPolygon edited="0">
               <wp:start x="-21" y="0"/>
-              <wp:lineTo x="-21" y="19228"/>
-              <wp:lineTo x="20907" y="19228"/>
-              <wp:lineTo x="20907" y="0"/>
+              <wp:lineTo x="-21" y="19157"/>
+              <wp:lineTo x="20886" y="19157"/>
+              <wp:lineTo x="20886" y="0"/>
               <wp:lineTo x="-21" y="0"/>
             </wp:wrapPolygon>
           </wp:wrapThrough>
@@ -12681,7 +12811,7 @@
         <w:color w:val="365F91" w:themeColor="accent1" w:themeShade="bf"/>
       </w:rPr>
       <w:drawing>
-        <wp:anchor behindDoc="0" distT="0" distB="0" distL="114300" distR="114300" simplePos="0" locked="0" layoutInCell="0" allowOverlap="1" relativeHeight="8">
+        <wp:anchor behindDoc="0" distT="0" distB="0" distL="114300" distR="114300" simplePos="0" locked="0" layoutInCell="0" allowOverlap="1" relativeHeight="14">
           <wp:simplePos x="0" y="0"/>
           <wp:positionH relativeFrom="column">
             <wp:posOffset>0</wp:posOffset>
@@ -12694,9 +12824,9 @@
           <wp:wrapThrough wrapText="bothSides">
             <wp:wrapPolygon edited="0">
               <wp:start x="-21" y="0"/>
-              <wp:lineTo x="-21" y="19228"/>
-              <wp:lineTo x="20907" y="19228"/>
-              <wp:lineTo x="20907" y="0"/>
+              <wp:lineTo x="-21" y="19157"/>
+              <wp:lineTo x="20886" y="19157"/>
+              <wp:lineTo x="20886" y="0"/>
               <wp:lineTo x="-21" y="0"/>
             </wp:wrapPolygon>
           </wp:wrapThrough>

</xml_diff>

<commit_message>
se agregan las imagenes de la revision al informe, aunque el formateo es feo y no se añade texto
</commit_message>
<xml_diff>
--- a/app/templates/template.docx
+++ b/app/templates/template.docx
@@ -83,7 +83,7 @@
           <w:szCs w:val="24"/>
           <w:lang w:val="pt-BR"/>
         </w:rPr>
-        <w:t>N° CL-OI-MM-20XX-XXX</w:t>
+        <w:t>N° CL-OI-{{MM}}-{{XX}}-{{XXX}}</w:t>
       </w:r>
     </w:p>
     <w:p>
@@ -924,7 +924,7 @@
                                   <w:pPr>
                                     <w:pStyle w:val="FrameContents"/>
                                     <w:widowControl w:val="false"/>
-                                    <w:overflowPunct w:val="true"/>
+                                    <w:overflowPunct w:val="false"/>
                                     <w:spacing w:before="0" w:after="0"/>
                                     <w:ind w:hanging="0"/>
                                     <w:jc w:val="left"/>
@@ -932,24 +932,24 @@
                                       <w:color w:val="000000"/>
                                     </w:rPr>
                                   </w:pPr>
-                                  <w:bookmarkStart w:id="1" w:name="__Fieldmark__56_3960736055"/>
-                                  <w:bookmarkStart w:id="2" w:name="__Fieldmark__1217_2516413285"/>
-                                  <w:bookmarkStart w:id="3" w:name="__Fieldmark__55_1959771951"/>
-                                  <w:bookmarkStart w:id="4" w:name="__Fieldmark__29197_2847009353"/>
-                                  <w:bookmarkStart w:id="5" w:name="__Fieldmark__19281_2847009353"/>
-                                  <w:bookmarkStart w:id="6" w:name="__Fieldmark__5441_2847009353"/>
-                                  <w:bookmarkStart w:id="7" w:name="__Fieldmark__1101_113874714"/>
-                                  <w:bookmarkStart w:id="8" w:name="__Fieldmark__2181_1294511403"/>
-                                  <w:bookmarkStart w:id="9" w:name="__Fieldmark__80_4119503673"/>
-                                  <w:bookmarkStart w:id="10" w:name="__Fieldmark__60_3780417000"/>
-                                  <w:bookmarkStart w:id="11" w:name="__Fieldmark__1087_3452919408"/>
-                                  <w:bookmarkStart w:id="12" w:name="__Fieldmark__55_3779853683"/>
-                                  <w:bookmarkStart w:id="13" w:name="__Fieldmark__18203_2847009353"/>
-                                  <w:bookmarkStart w:id="14" w:name="__Fieldmark__22535_2847009353"/>
-                                  <w:bookmarkStart w:id="15" w:name="__Fieldmark__55_385457815"/>
-                                  <w:bookmarkStart w:id="16" w:name="__Fieldmark__21320_1959771951"/>
-                                  <w:bookmarkStart w:id="17" w:name="__Fieldmark__5886_2516413285"/>
-                                  <w:bookmarkStart w:id="18" w:name="__Fieldmark__69_2718966933"/>
+                                  <w:bookmarkStart w:id="1" w:name="__Fieldmark__69_2718966933"/>
+                                  <w:bookmarkStart w:id="2" w:name="__Fieldmark__5886_2516413285"/>
+                                  <w:bookmarkStart w:id="3" w:name="__Fieldmark__21320_1959771951"/>
+                                  <w:bookmarkStart w:id="4" w:name="__Fieldmark__55_385457815"/>
+                                  <w:bookmarkStart w:id="5" w:name="__Fieldmark__22535_2847009353"/>
+                                  <w:bookmarkStart w:id="6" w:name="__Fieldmark__18203_2847009353"/>
+                                  <w:bookmarkStart w:id="7" w:name="__Fieldmark__55_3779853683"/>
+                                  <w:bookmarkStart w:id="8" w:name="__Fieldmark__1087_3452919408"/>
+                                  <w:bookmarkStart w:id="9" w:name="__Fieldmark__60_3780417000"/>
+                                  <w:bookmarkStart w:id="10" w:name="__Fieldmark__80_4119503673"/>
+                                  <w:bookmarkStart w:id="11" w:name="__Fieldmark__2181_1294511403"/>
+                                  <w:bookmarkStart w:id="12" w:name="__Fieldmark__1101_113874714"/>
+                                  <w:bookmarkStart w:id="13" w:name="__Fieldmark__5441_2847009353"/>
+                                  <w:bookmarkStart w:id="14" w:name="__Fieldmark__19281_2847009353"/>
+                                  <w:bookmarkStart w:id="15" w:name="__Fieldmark__29197_2847009353"/>
+                                  <w:bookmarkStart w:id="16" w:name="__Fieldmark__55_1959771951"/>
+                                  <w:bookmarkStart w:id="17" w:name="__Fieldmark__1217_2516413285"/>
+                                  <w:bookmarkStart w:id="18" w:name="__Fieldmark__56_3960736055"/>
                                   <w:bookmarkEnd w:id="1"/>
                                   <w:bookmarkEnd w:id="2"/>
                                   <w:bookmarkEnd w:id="3"/>
@@ -999,7 +999,7 @@
                             <w:pPr>
                               <w:pStyle w:val="FrameContents"/>
                               <w:widowControl w:val="false"/>
-                              <w:overflowPunct w:val="true"/>
+                              <w:overflowPunct w:val="false"/>
                               <w:spacing w:before="0" w:after="0"/>
                               <w:ind w:hanging="0"/>
                               <w:jc w:val="left"/>
@@ -1007,24 +1007,24 @@
                                 <w:color w:val="000000"/>
                               </w:rPr>
                             </w:pPr>
-                            <w:bookmarkStart w:id="19" w:name="__Fieldmark__56_3960736055"/>
-                            <w:bookmarkStart w:id="20" w:name="__Fieldmark__1217_2516413285"/>
-                            <w:bookmarkStart w:id="21" w:name="__Fieldmark__55_1959771951"/>
-                            <w:bookmarkStart w:id="22" w:name="__Fieldmark__29197_2847009353"/>
-                            <w:bookmarkStart w:id="23" w:name="__Fieldmark__19281_2847009353"/>
-                            <w:bookmarkStart w:id="24" w:name="__Fieldmark__5441_2847009353"/>
-                            <w:bookmarkStart w:id="25" w:name="__Fieldmark__1101_113874714"/>
-                            <w:bookmarkStart w:id="26" w:name="__Fieldmark__2181_1294511403"/>
-                            <w:bookmarkStart w:id="27" w:name="__Fieldmark__80_4119503673"/>
-                            <w:bookmarkStart w:id="28" w:name="__Fieldmark__60_3780417000"/>
-                            <w:bookmarkStart w:id="29" w:name="__Fieldmark__1087_3452919408"/>
-                            <w:bookmarkStart w:id="30" w:name="__Fieldmark__55_3779853683"/>
-                            <w:bookmarkStart w:id="31" w:name="__Fieldmark__18203_2847009353"/>
-                            <w:bookmarkStart w:id="32" w:name="__Fieldmark__22535_2847009353"/>
-                            <w:bookmarkStart w:id="33" w:name="__Fieldmark__55_385457815"/>
-                            <w:bookmarkStart w:id="34" w:name="__Fieldmark__21320_1959771951"/>
-                            <w:bookmarkStart w:id="35" w:name="__Fieldmark__5886_2516413285"/>
-                            <w:bookmarkStart w:id="36" w:name="__Fieldmark__69_2718966933"/>
+                            <w:bookmarkStart w:id="19" w:name="__Fieldmark__69_2718966933"/>
+                            <w:bookmarkStart w:id="20" w:name="__Fieldmark__5886_2516413285"/>
+                            <w:bookmarkStart w:id="21" w:name="__Fieldmark__21320_1959771951"/>
+                            <w:bookmarkStart w:id="22" w:name="__Fieldmark__55_385457815"/>
+                            <w:bookmarkStart w:id="23" w:name="__Fieldmark__22535_2847009353"/>
+                            <w:bookmarkStart w:id="24" w:name="__Fieldmark__18203_2847009353"/>
+                            <w:bookmarkStart w:id="25" w:name="__Fieldmark__55_3779853683"/>
+                            <w:bookmarkStart w:id="26" w:name="__Fieldmark__1087_3452919408"/>
+                            <w:bookmarkStart w:id="27" w:name="__Fieldmark__60_3780417000"/>
+                            <w:bookmarkStart w:id="28" w:name="__Fieldmark__80_4119503673"/>
+                            <w:bookmarkStart w:id="29" w:name="__Fieldmark__2181_1294511403"/>
+                            <w:bookmarkStart w:id="30" w:name="__Fieldmark__1101_113874714"/>
+                            <w:bookmarkStart w:id="31" w:name="__Fieldmark__5441_2847009353"/>
+                            <w:bookmarkStart w:id="32" w:name="__Fieldmark__19281_2847009353"/>
+                            <w:bookmarkStart w:id="33" w:name="__Fieldmark__29197_2847009353"/>
+                            <w:bookmarkStart w:id="34" w:name="__Fieldmark__55_1959771951"/>
+                            <w:bookmarkStart w:id="35" w:name="__Fieldmark__1217_2516413285"/>
+                            <w:bookmarkStart w:id="36" w:name="__Fieldmark__56_3960736055"/>
                             <w:bookmarkEnd w:id="19"/>
                             <w:bookmarkEnd w:id="20"/>
                             <w:bookmarkEnd w:id="21"/>
@@ -1148,7 +1148,7 @@
                                   <w:pPr>
                                     <w:pStyle w:val="FrameContents"/>
                                     <w:widowControl w:val="false"/>
-                                    <w:overflowPunct w:val="true"/>
+                                    <w:overflowPunct w:val="false"/>
                                     <w:spacing w:before="0" w:after="0"/>
                                     <w:ind w:hanging="0"/>
                                     <w:jc w:val="left"/>
@@ -1187,7 +1187,7 @@
                             <w:pPr>
                               <w:pStyle w:val="FrameContents"/>
                               <w:widowControl w:val="false"/>
-                              <w:overflowPunct w:val="true"/>
+                              <w:overflowPunct w:val="false"/>
                               <w:spacing w:before="0" w:after="0"/>
                               <w:ind w:hanging="0"/>
                               <w:jc w:val="left"/>
@@ -1914,7 +1914,7 @@
                                   <w:pPr>
                                     <w:pStyle w:val="FrameContents"/>
                                     <w:widowControl w:val="false"/>
-                                    <w:overflowPunct w:val="true"/>
+                                    <w:overflowPunct w:val="false"/>
                                     <w:spacing w:before="0" w:after="0"/>
                                     <w:ind w:hanging="0"/>
                                     <w:jc w:val="left"/>
@@ -1953,7 +1953,7 @@
                             <w:pPr>
                               <w:pStyle w:val="FrameContents"/>
                               <w:widowControl w:val="false"/>
-                              <w:overflowPunct w:val="true"/>
+                              <w:overflowPunct w:val="false"/>
                               <w:spacing w:before="0" w:after="0"/>
                               <w:ind w:hanging="0"/>
                               <w:jc w:val="left"/>
@@ -2037,7 +2037,7 @@
                                   <w:pPr>
                                     <w:pStyle w:val="FrameContents"/>
                                     <w:widowControl w:val="false"/>
-                                    <w:overflowPunct w:val="true"/>
+                                    <w:overflowPunct w:val="false"/>
                                     <w:spacing w:before="0" w:after="0"/>
                                     <w:ind w:hanging="0"/>
                                     <w:jc w:val="left"/>
@@ -2045,24 +2045,24 @@
                                       <w:color w:val="000000"/>
                                     </w:rPr>
                                   </w:pPr>
-                                  <w:bookmarkStart w:id="37" w:name="__Fieldmark__56_3960736055_Copy_2"/>
-                                  <w:bookmarkStart w:id="38" w:name="__Fieldmark__1217_2516413285_Copy_2"/>
-                                  <w:bookmarkStart w:id="39" w:name="__Fieldmark__55_1959771951_Copy_2"/>
-                                  <w:bookmarkStart w:id="40" w:name="__Fieldmark__29197_2847009353_Copy_2"/>
-                                  <w:bookmarkStart w:id="41" w:name="__Fieldmark__19281_2847009353_Copy_2"/>
-                                  <w:bookmarkStart w:id="42" w:name="__Fieldmark__5441_2847009353_Copy_2"/>
-                                  <w:bookmarkStart w:id="43" w:name="__Fieldmark__1101_113874714_Copy_2"/>
-                                  <w:bookmarkStart w:id="44" w:name="__Fieldmark__2181_1294511403_Copy_2"/>
-                                  <w:bookmarkStart w:id="45" w:name="__Fieldmark__80_4119503673_Copy_2"/>
-                                  <w:bookmarkStart w:id="46" w:name="__Fieldmark__60_3780417000_Copy_2"/>
-                                  <w:bookmarkStart w:id="47" w:name="__Fieldmark__1087_3452919408_Copy_2"/>
-                                  <w:bookmarkStart w:id="48" w:name="__Fieldmark__55_3779853683_Copy_2"/>
-                                  <w:bookmarkStart w:id="49" w:name="__Fieldmark__18203_2847009353_Copy_2"/>
-                                  <w:bookmarkStart w:id="50" w:name="__Fieldmark__22535_2847009353_Copy_2"/>
-                                  <w:bookmarkStart w:id="51" w:name="__Fieldmark__55_385457815_Copy_2"/>
-                                  <w:bookmarkStart w:id="52" w:name="__Fieldmark__21320_1959771951_Copy_2"/>
-                                  <w:bookmarkStart w:id="53" w:name="__Fieldmark__5886_2516413285_Copy_2"/>
-                                  <w:bookmarkStart w:id="54" w:name="__Fieldmark__69_2718966933_Copy_2"/>
+                                  <w:bookmarkStart w:id="37" w:name="__Fieldmark__69_2718966933_Copy_2"/>
+                                  <w:bookmarkStart w:id="38" w:name="__Fieldmark__5886_2516413285_Copy_2"/>
+                                  <w:bookmarkStart w:id="39" w:name="__Fieldmark__21320_1959771951_Copy_2"/>
+                                  <w:bookmarkStart w:id="40" w:name="__Fieldmark__55_385457815_Copy_2"/>
+                                  <w:bookmarkStart w:id="41" w:name="__Fieldmark__22535_2847009353_Copy_2"/>
+                                  <w:bookmarkStart w:id="42" w:name="__Fieldmark__18203_2847009353_Copy_2"/>
+                                  <w:bookmarkStart w:id="43" w:name="__Fieldmark__55_3779853683_Copy_2"/>
+                                  <w:bookmarkStart w:id="44" w:name="__Fieldmark__1087_3452919408_Copy_2"/>
+                                  <w:bookmarkStart w:id="45" w:name="__Fieldmark__60_3780417000_Copy_2"/>
+                                  <w:bookmarkStart w:id="46" w:name="__Fieldmark__80_4119503673_Copy_2"/>
+                                  <w:bookmarkStart w:id="47" w:name="__Fieldmark__2181_1294511403_Copy_2"/>
+                                  <w:bookmarkStart w:id="48" w:name="__Fieldmark__1101_113874714_Copy_2"/>
+                                  <w:bookmarkStart w:id="49" w:name="__Fieldmark__5441_2847009353_Copy_2"/>
+                                  <w:bookmarkStart w:id="50" w:name="__Fieldmark__19281_2847009353_Copy_2"/>
+                                  <w:bookmarkStart w:id="51" w:name="__Fieldmark__29197_2847009353_Copy_2"/>
+                                  <w:bookmarkStart w:id="52" w:name="__Fieldmark__55_1959771951_Copy_2"/>
+                                  <w:bookmarkStart w:id="53" w:name="__Fieldmark__1217_2516413285_Copy_2"/>
+                                  <w:bookmarkStart w:id="54" w:name="__Fieldmark__56_3960736055_Copy_2"/>
                                   <w:bookmarkEnd w:id="37"/>
                                   <w:bookmarkEnd w:id="38"/>
                                   <w:bookmarkEnd w:id="39"/>
@@ -2112,7 +2112,7 @@
                             <w:pPr>
                               <w:pStyle w:val="FrameContents"/>
                               <w:widowControl w:val="false"/>
-                              <w:overflowPunct w:val="true"/>
+                              <w:overflowPunct w:val="false"/>
                               <w:spacing w:before="0" w:after="0"/>
                               <w:ind w:hanging="0"/>
                               <w:jc w:val="left"/>
@@ -2120,24 +2120,24 @@
                                 <w:color w:val="000000"/>
                               </w:rPr>
                             </w:pPr>
-                            <w:bookmarkStart w:id="55" w:name="__Fieldmark__56_3960736055_Copy_2"/>
-                            <w:bookmarkStart w:id="56" w:name="__Fieldmark__1217_2516413285_Copy_2"/>
-                            <w:bookmarkStart w:id="57" w:name="__Fieldmark__55_1959771951_Copy_2"/>
-                            <w:bookmarkStart w:id="58" w:name="__Fieldmark__29197_2847009353_Copy_2"/>
-                            <w:bookmarkStart w:id="59" w:name="__Fieldmark__19281_2847009353_Copy_2"/>
-                            <w:bookmarkStart w:id="60" w:name="__Fieldmark__5441_2847009353_Copy_2"/>
-                            <w:bookmarkStart w:id="61" w:name="__Fieldmark__1101_113874714_Copy_2"/>
-                            <w:bookmarkStart w:id="62" w:name="__Fieldmark__2181_1294511403_Copy_2"/>
-                            <w:bookmarkStart w:id="63" w:name="__Fieldmark__80_4119503673_Copy_2"/>
-                            <w:bookmarkStart w:id="64" w:name="__Fieldmark__60_3780417000_Copy_2"/>
-                            <w:bookmarkStart w:id="65" w:name="__Fieldmark__1087_3452919408_Copy_2"/>
-                            <w:bookmarkStart w:id="66" w:name="__Fieldmark__55_3779853683_Copy_2"/>
-                            <w:bookmarkStart w:id="67" w:name="__Fieldmark__18203_2847009353_Copy_2"/>
-                            <w:bookmarkStart w:id="68" w:name="__Fieldmark__22535_2847009353_Copy_2"/>
-                            <w:bookmarkStart w:id="69" w:name="__Fieldmark__55_385457815_Copy_2"/>
-                            <w:bookmarkStart w:id="70" w:name="__Fieldmark__21320_1959771951_Copy_2"/>
-                            <w:bookmarkStart w:id="71" w:name="__Fieldmark__5886_2516413285_Copy_2"/>
-                            <w:bookmarkStart w:id="72" w:name="__Fieldmark__69_2718966933_Copy_2"/>
+                            <w:bookmarkStart w:id="55" w:name="__Fieldmark__69_2718966933_Copy_2"/>
+                            <w:bookmarkStart w:id="56" w:name="__Fieldmark__5886_2516413285_Copy_2"/>
+                            <w:bookmarkStart w:id="57" w:name="__Fieldmark__21320_1959771951_Copy_2"/>
+                            <w:bookmarkStart w:id="58" w:name="__Fieldmark__55_385457815_Copy_2"/>
+                            <w:bookmarkStart w:id="59" w:name="__Fieldmark__22535_2847009353_Copy_2"/>
+                            <w:bookmarkStart w:id="60" w:name="__Fieldmark__18203_2847009353_Copy_2"/>
+                            <w:bookmarkStart w:id="61" w:name="__Fieldmark__55_3779853683_Copy_2"/>
+                            <w:bookmarkStart w:id="62" w:name="__Fieldmark__1087_3452919408_Copy_2"/>
+                            <w:bookmarkStart w:id="63" w:name="__Fieldmark__60_3780417000_Copy_2"/>
+                            <w:bookmarkStart w:id="64" w:name="__Fieldmark__80_4119503673_Copy_2"/>
+                            <w:bookmarkStart w:id="65" w:name="__Fieldmark__2181_1294511403_Copy_2"/>
+                            <w:bookmarkStart w:id="66" w:name="__Fieldmark__1101_113874714_Copy_2"/>
+                            <w:bookmarkStart w:id="67" w:name="__Fieldmark__5441_2847009353_Copy_2"/>
+                            <w:bookmarkStart w:id="68" w:name="__Fieldmark__19281_2847009353_Copy_2"/>
+                            <w:bookmarkStart w:id="69" w:name="__Fieldmark__29197_2847009353_Copy_2"/>
+                            <w:bookmarkStart w:id="70" w:name="__Fieldmark__55_1959771951_Copy_2"/>
+                            <w:bookmarkStart w:id="71" w:name="__Fieldmark__1217_2516413285_Copy_2"/>
+                            <w:bookmarkStart w:id="72" w:name="__Fieldmark__56_3960736055_Copy_2"/>
                             <w:bookmarkEnd w:id="55"/>
                             <w:bookmarkEnd w:id="56"/>
                             <w:bookmarkEnd w:id="57"/>
@@ -2232,7 +2232,7 @@
                                   <w:pPr>
                                     <w:pStyle w:val="FrameContents"/>
                                     <w:widowControl w:val="false"/>
-                                    <w:overflowPunct w:val="true"/>
+                                    <w:overflowPunct w:val="false"/>
                                     <w:spacing w:before="0" w:after="0"/>
                                     <w:ind w:hanging="0"/>
                                     <w:jc w:val="left"/>
@@ -2240,24 +2240,24 @@
                                       <w:color w:val="000000"/>
                                     </w:rPr>
                                   </w:pPr>
-                                  <w:bookmarkStart w:id="73" w:name="__Fieldmark__56_3960736055_Copy_3"/>
-                                  <w:bookmarkStart w:id="74" w:name="__Fieldmark__1217_2516413285_Copy_3"/>
-                                  <w:bookmarkStart w:id="75" w:name="__Fieldmark__55_1959771951_Copy_3"/>
-                                  <w:bookmarkStart w:id="76" w:name="__Fieldmark__29197_2847009353_Copy_3"/>
-                                  <w:bookmarkStart w:id="77" w:name="__Fieldmark__19281_2847009353_Copy_3"/>
-                                  <w:bookmarkStart w:id="78" w:name="__Fieldmark__5441_2847009353_Copy_3"/>
-                                  <w:bookmarkStart w:id="79" w:name="__Fieldmark__1101_113874714_Copy_3"/>
-                                  <w:bookmarkStart w:id="80" w:name="__Fieldmark__2181_1294511403_Copy_3"/>
-                                  <w:bookmarkStart w:id="81" w:name="__Fieldmark__80_4119503673_Copy_3"/>
-                                  <w:bookmarkStart w:id="82" w:name="__Fieldmark__60_3780417000_Copy_3"/>
-                                  <w:bookmarkStart w:id="83" w:name="__Fieldmark__1087_3452919408_Copy_3"/>
-                                  <w:bookmarkStart w:id="84" w:name="__Fieldmark__55_3779853683_Copy_3"/>
-                                  <w:bookmarkStart w:id="85" w:name="__Fieldmark__18203_2847009353_Copy_3"/>
-                                  <w:bookmarkStart w:id="86" w:name="__Fieldmark__22535_2847009353_Copy_3"/>
-                                  <w:bookmarkStart w:id="87" w:name="__Fieldmark__55_385457815_Copy_3"/>
-                                  <w:bookmarkStart w:id="88" w:name="__Fieldmark__21320_1959771951_Copy_3"/>
-                                  <w:bookmarkStart w:id="89" w:name="__Fieldmark__5886_2516413285_Copy_3"/>
-                                  <w:bookmarkStart w:id="90" w:name="__Fieldmark__69_2718966933_Copy_3"/>
+                                  <w:bookmarkStart w:id="73" w:name="__Fieldmark__69_2718966933_Copy_3"/>
+                                  <w:bookmarkStart w:id="74" w:name="__Fieldmark__5886_2516413285_Copy_3"/>
+                                  <w:bookmarkStart w:id="75" w:name="__Fieldmark__21320_1959771951_Copy_3"/>
+                                  <w:bookmarkStart w:id="76" w:name="__Fieldmark__55_385457815_Copy_3"/>
+                                  <w:bookmarkStart w:id="77" w:name="__Fieldmark__22535_2847009353_Copy_3"/>
+                                  <w:bookmarkStart w:id="78" w:name="__Fieldmark__18203_2847009353_Copy_3"/>
+                                  <w:bookmarkStart w:id="79" w:name="__Fieldmark__55_3779853683_Copy_3"/>
+                                  <w:bookmarkStart w:id="80" w:name="__Fieldmark__1087_3452919408_Copy_3"/>
+                                  <w:bookmarkStart w:id="81" w:name="__Fieldmark__60_3780417000_Copy_3"/>
+                                  <w:bookmarkStart w:id="82" w:name="__Fieldmark__80_4119503673_Copy_3"/>
+                                  <w:bookmarkStart w:id="83" w:name="__Fieldmark__2181_1294511403_Copy_3"/>
+                                  <w:bookmarkStart w:id="84" w:name="__Fieldmark__1101_113874714_Copy_3"/>
+                                  <w:bookmarkStart w:id="85" w:name="__Fieldmark__5441_2847009353_Copy_3"/>
+                                  <w:bookmarkStart w:id="86" w:name="__Fieldmark__19281_2847009353_Copy_3"/>
+                                  <w:bookmarkStart w:id="87" w:name="__Fieldmark__29197_2847009353_Copy_3"/>
+                                  <w:bookmarkStart w:id="88" w:name="__Fieldmark__55_1959771951_Copy_3"/>
+                                  <w:bookmarkStart w:id="89" w:name="__Fieldmark__1217_2516413285_Copy_3"/>
+                                  <w:bookmarkStart w:id="90" w:name="__Fieldmark__56_3960736055_Copy_3"/>
                                   <w:bookmarkEnd w:id="73"/>
                                   <w:bookmarkEnd w:id="74"/>
                                   <w:bookmarkEnd w:id="75"/>
@@ -2307,7 +2307,7 @@
                             <w:pPr>
                               <w:pStyle w:val="FrameContents"/>
                               <w:widowControl w:val="false"/>
-                              <w:overflowPunct w:val="true"/>
+                              <w:overflowPunct w:val="false"/>
                               <w:spacing w:before="0" w:after="0"/>
                               <w:ind w:hanging="0"/>
                               <w:jc w:val="left"/>
@@ -2315,24 +2315,24 @@
                                 <w:color w:val="000000"/>
                               </w:rPr>
                             </w:pPr>
-                            <w:bookmarkStart w:id="91" w:name="__Fieldmark__56_3960736055_Copy_3"/>
-                            <w:bookmarkStart w:id="92" w:name="__Fieldmark__1217_2516413285_Copy_3"/>
-                            <w:bookmarkStart w:id="93" w:name="__Fieldmark__55_1959771951_Copy_3"/>
-                            <w:bookmarkStart w:id="94" w:name="__Fieldmark__29197_2847009353_Copy_3"/>
-                            <w:bookmarkStart w:id="95" w:name="__Fieldmark__19281_2847009353_Copy_3"/>
-                            <w:bookmarkStart w:id="96" w:name="__Fieldmark__5441_2847009353_Copy_3"/>
-                            <w:bookmarkStart w:id="97" w:name="__Fieldmark__1101_113874714_Copy_3"/>
-                            <w:bookmarkStart w:id="98" w:name="__Fieldmark__2181_1294511403_Copy_3"/>
-                            <w:bookmarkStart w:id="99" w:name="__Fieldmark__80_4119503673_Copy_3"/>
-                            <w:bookmarkStart w:id="100" w:name="__Fieldmark__60_3780417000_Copy_3"/>
-                            <w:bookmarkStart w:id="101" w:name="__Fieldmark__1087_3452919408_Copy_3"/>
-                            <w:bookmarkStart w:id="102" w:name="__Fieldmark__55_3779853683_Copy_3"/>
-                            <w:bookmarkStart w:id="103" w:name="__Fieldmark__18203_2847009353_Copy_3"/>
-                            <w:bookmarkStart w:id="104" w:name="__Fieldmark__22535_2847009353_Copy_3"/>
-                            <w:bookmarkStart w:id="105" w:name="__Fieldmark__55_385457815_Copy_3"/>
-                            <w:bookmarkStart w:id="106" w:name="__Fieldmark__21320_1959771951_Copy_3"/>
-                            <w:bookmarkStart w:id="107" w:name="__Fieldmark__5886_2516413285_Copy_3"/>
-                            <w:bookmarkStart w:id="108" w:name="__Fieldmark__69_2718966933_Copy_3"/>
+                            <w:bookmarkStart w:id="91" w:name="__Fieldmark__69_2718966933_Copy_3"/>
+                            <w:bookmarkStart w:id="92" w:name="__Fieldmark__5886_2516413285_Copy_3"/>
+                            <w:bookmarkStart w:id="93" w:name="__Fieldmark__21320_1959771951_Copy_3"/>
+                            <w:bookmarkStart w:id="94" w:name="__Fieldmark__55_385457815_Copy_3"/>
+                            <w:bookmarkStart w:id="95" w:name="__Fieldmark__22535_2847009353_Copy_3"/>
+                            <w:bookmarkStart w:id="96" w:name="__Fieldmark__18203_2847009353_Copy_3"/>
+                            <w:bookmarkStart w:id="97" w:name="__Fieldmark__55_3779853683_Copy_3"/>
+                            <w:bookmarkStart w:id="98" w:name="__Fieldmark__1087_3452919408_Copy_3"/>
+                            <w:bookmarkStart w:id="99" w:name="__Fieldmark__60_3780417000_Copy_3"/>
+                            <w:bookmarkStart w:id="100" w:name="__Fieldmark__80_4119503673_Copy_3"/>
+                            <w:bookmarkStart w:id="101" w:name="__Fieldmark__2181_1294511403_Copy_3"/>
+                            <w:bookmarkStart w:id="102" w:name="__Fieldmark__1101_113874714_Copy_3"/>
+                            <w:bookmarkStart w:id="103" w:name="__Fieldmark__5441_2847009353_Copy_3"/>
+                            <w:bookmarkStart w:id="104" w:name="__Fieldmark__19281_2847009353_Copy_3"/>
+                            <w:bookmarkStart w:id="105" w:name="__Fieldmark__29197_2847009353_Copy_3"/>
+                            <w:bookmarkStart w:id="106" w:name="__Fieldmark__55_1959771951_Copy_3"/>
+                            <w:bookmarkStart w:id="107" w:name="__Fieldmark__1217_2516413285_Copy_3"/>
+                            <w:bookmarkStart w:id="108" w:name="__Fieldmark__56_3960736055_Copy_3"/>
                             <w:bookmarkEnd w:id="91"/>
                             <w:bookmarkEnd w:id="92"/>
                             <w:bookmarkEnd w:id="93"/>
@@ -5470,7 +5470,7 @@
           <w:p>
             <w:pPr>
               <w:pStyle w:val="Normal"/>
-              <w:widowControl/>
+              <w:widowControl w:val="false"/>
               <w:suppressAutoHyphens w:val="true"/>
               <w:bidi w:val="0"/>
               <w:spacing w:before="60" w:after="60"/>
@@ -5753,7 +5753,7 @@
           <w:p>
             <w:pPr>
               <w:pStyle w:val="Normal"/>
-              <w:widowControl/>
+              <w:widowControl w:val="false"/>
               <w:suppressAutoHyphens w:val="true"/>
               <w:bidi w:val="0"/>
               <w:spacing w:before="60" w:after="60"/>
@@ -6214,7 +6214,7 @@
             </w:pPr>
             <w:r>
               <w:rPr>
-                <w:rFonts w:cs="Calibri" w:cstheme="minorHAnsi" w:ascii="Calibri" w:hAnsi="Calibri"/>
+                <w:rFonts w:cs="Calibri" w:ascii="Calibri" w:hAnsi="Calibri" w:cstheme="minorHAnsi"/>
                 <w:b/>
                 <w:color w:val="000000"/>
                 <w:sz w:val="24"/>
@@ -6257,7 +6257,7 @@
             </w:pPr>
             <w:r>
               <w:rPr>
-                <w:rFonts w:cs="Calibri" w:cstheme="minorHAnsi" w:ascii="Calibri" w:hAnsi="Calibri"/>
+                <w:rFonts w:cs="Calibri" w:ascii="Calibri" w:hAnsi="Calibri" w:cstheme="minorHAnsi"/>
                 <w:b/>
                 <w:color w:val="000000"/>
                 <w:sz w:val="24"/>
@@ -6298,7 +6298,12 @@
             </w:pPr>
             <w:r>
               <w:rPr>
-                <w:shd w:fill="auto" w:val="clear"/>
+                <w:rFonts w:cs="Calibri" w:cstheme="minorHAnsi" w:ascii="Calibri" w:hAnsi="Calibri"/>
+                <w:b/>
+                <w:color w:val="000000"/>
+                <w:sz w:val="24"/>
+                <w:szCs w:val="24"/>
+                <w:lang w:val="es-CL" w:eastAsia="es-CL"/>
               </w:rPr>
             </w:r>
           </w:p>
@@ -6334,7 +6339,7 @@
             </w:pPr>
             <w:r>
               <w:rPr>
-                <w:rFonts w:cs="Calibri" w:cstheme="minorHAnsi" w:ascii="Calibri" w:hAnsi="Calibri"/>
+                <w:rFonts w:cs="Calibri" w:ascii="Calibri" w:hAnsi="Calibri" w:cstheme="minorHAnsi"/>
                 <w:b/>
                 <w:color w:val="000000"/>
                 <w:sz w:val="24"/>
@@ -6376,7 +6381,7 @@
             </w:pPr>
             <w:r>
               <w:rPr>
-                <w:rFonts w:cs="Calibri" w:cstheme="minorHAnsi" w:ascii="Calibri" w:hAnsi="Calibri"/>
+                <w:rFonts w:cs="Calibri" w:ascii="Calibri" w:hAnsi="Calibri" w:cstheme="minorHAnsi"/>
                 <w:b/>
                 <w:color w:val="000000"/>
                 <w:sz w:val="24"/>
@@ -6574,7 +6579,7 @@
             </w:pPr>
             <w:r>
               <w:rPr>
-                <w:rFonts w:cs="Calibri" w:cstheme="minorHAnsi" w:ascii="Calibri" w:hAnsi="Calibri"/>
+                <w:rFonts w:cs="Calibri" w:ascii="Calibri" w:hAnsi="Calibri" w:cstheme="minorHAnsi"/>
                 <w:b/>
                 <w:color w:val="000000"/>
                 <w:sz w:val="24"/>
@@ -6659,7 +6664,7 @@
             </w:pPr>
             <w:r>
               <w:rPr>
-                <w:rFonts w:cs="Calibri" w:cstheme="minorHAnsi" w:ascii="Calibri" w:hAnsi="Calibri"/>
+                <w:rFonts w:cs="Calibri" w:ascii="Calibri" w:hAnsi="Calibri" w:cstheme="minorHAnsi"/>
                 <w:b/>
                 <w:color w:val="000000"/>
                 <w:sz w:val="24"/>
@@ -6702,7 +6707,7 @@
             </w:pPr>
             <w:r>
               <w:rPr>
-                <w:rFonts w:cs="Calibri" w:cstheme="minorHAnsi" w:ascii="Calibri" w:hAnsi="Calibri"/>
+                <w:rFonts w:cs="Calibri" w:ascii="Calibri" w:hAnsi="Calibri" w:cstheme="minorHAnsi"/>
                 <w:b/>
                 <w:color w:val="000000"/>
                 <w:sz w:val="24"/>
@@ -6900,7 +6905,7 @@
             </w:pPr>
             <w:r>
               <w:rPr>
-                <w:rFonts w:cs="Calibri" w:cstheme="minorHAnsi" w:ascii="Calibri" w:hAnsi="Calibri"/>
+                <w:rFonts w:cs="Calibri" w:ascii="Calibri" w:hAnsi="Calibri" w:cstheme="minorHAnsi"/>
                 <w:b/>
                 <w:color w:val="000000"/>
                 <w:sz w:val="24"/>
@@ -6985,7 +6990,7 @@
             </w:pPr>
             <w:r>
               <w:rPr>
-                <w:rFonts w:cs="Calibri" w:cstheme="minorHAnsi" w:ascii="Calibri" w:hAnsi="Calibri"/>
+                <w:rFonts w:cs="Calibri" w:ascii="Calibri" w:hAnsi="Calibri" w:cstheme="minorHAnsi"/>
                 <w:b/>
                 <w:color w:val="000000"/>
                 <w:sz w:val="24"/>
@@ -7029,7 +7034,7 @@
             </w:pPr>
             <w:r>
               <w:rPr>
-                <w:rFonts w:cs="Calibri" w:cstheme="minorHAnsi" w:ascii="Calibri" w:hAnsi="Calibri"/>
+                <w:rFonts w:cs="Calibri" w:ascii="Calibri" w:hAnsi="Calibri" w:cstheme="minorHAnsi"/>
                 <w:b/>
                 <w:color w:val="000000"/>
                 <w:sz w:val="24"/>
@@ -7184,7 +7189,7 @@
             </w:pPr>
             <w:r>
               <w:rPr>
-                <w:rFonts w:cs="Calibri" w:cstheme="minorHAnsi" w:ascii="Calibri" w:hAnsi="Calibri"/>
+                <w:rFonts w:cs="Calibri" w:ascii="Calibri" w:hAnsi="Calibri" w:cstheme="minorHAnsi"/>
                 <w:b/>
                 <w:color w:val="000000"/>
                 <w:sz w:val="24"/>
@@ -7312,7 +7317,7 @@
             </w:pPr>
             <w:r>
               <w:rPr>
-                <w:rFonts w:cs="Calibri" w:cstheme="minorHAnsi" w:ascii="Calibri" w:hAnsi="Calibri"/>
+                <w:rFonts w:cs="Calibri" w:ascii="Calibri" w:hAnsi="Calibri" w:cstheme="minorHAnsi"/>
                 <w:b/>
                 <w:color w:val="000000"/>
                 <w:sz w:val="24"/>
@@ -7509,7 +7514,7 @@
             </w:pPr>
             <w:r>
               <w:rPr>
-                <w:rFonts w:cs="Calibri" w:cstheme="minorHAnsi" w:ascii="Calibri" w:hAnsi="Calibri"/>
+                <w:rFonts w:cs="Calibri" w:ascii="Calibri" w:hAnsi="Calibri" w:cstheme="minorHAnsi"/>
                 <w:b/>
                 <w:color w:val="000000"/>
                 <w:sz w:val="24"/>
@@ -7637,7 +7642,7 @@
             </w:pPr>
             <w:r>
               <w:rPr>
-                <w:rFonts w:cs="Calibri" w:cstheme="minorHAnsi" w:ascii="Calibri" w:hAnsi="Calibri"/>
+                <w:rFonts w:cs="Calibri" w:ascii="Calibri" w:hAnsi="Calibri" w:cstheme="minorHAnsi"/>
                 <w:b/>
                 <w:color w:val="000000"/>
                 <w:sz w:val="24"/>
@@ -7834,7 +7839,7 @@
             </w:pPr>
             <w:r>
               <w:rPr>
-                <w:rFonts w:cs="Calibri" w:cstheme="minorHAnsi" w:ascii="Calibri" w:hAnsi="Calibri"/>
+                <w:rFonts w:cs="Calibri" w:ascii="Calibri" w:hAnsi="Calibri" w:cstheme="minorHAnsi"/>
                 <w:b/>
                 <w:color w:val="000000"/>
                 <w:sz w:val="24"/>
@@ -7962,7 +7967,7 @@
             </w:pPr>
             <w:r>
               <w:rPr>
-                <w:rFonts w:cs="Calibri" w:cstheme="minorHAnsi" w:ascii="Calibri" w:hAnsi="Calibri"/>
+                <w:rFonts w:cs="Calibri" w:ascii="Calibri" w:hAnsi="Calibri" w:cstheme="minorHAnsi"/>
                 <w:b/>
                 <w:color w:val="000000"/>
                 <w:sz w:val="24"/>
@@ -8159,7 +8164,7 @@
             </w:pPr>
             <w:r>
               <w:rPr>
-                <w:rFonts w:cs="Calibri" w:cstheme="minorHAnsi" w:ascii="Calibri" w:hAnsi="Calibri"/>
+                <w:rFonts w:cs="Calibri" w:ascii="Calibri" w:hAnsi="Calibri" w:cstheme="minorHAnsi"/>
                 <w:b/>
                 <w:color w:val="000000"/>
                 <w:sz w:val="24"/>
@@ -8287,7 +8292,7 @@
             </w:pPr>
             <w:r>
               <w:rPr>
-                <w:rFonts w:cs="Calibri" w:cstheme="minorHAnsi" w:ascii="Calibri" w:hAnsi="Calibri"/>
+                <w:rFonts w:cs="Calibri" w:ascii="Calibri" w:hAnsi="Calibri" w:cstheme="minorHAnsi"/>
                 <w:b/>
                 <w:color w:val="000000"/>
                 <w:sz w:val="24"/>
@@ -8527,7 +8532,7 @@
             </w:pPr>
             <w:r>
               <w:rPr>
-                <w:rFonts w:cs="Calibri" w:cstheme="minorHAnsi" w:ascii="Calibri" w:hAnsi="Calibri"/>
+                <w:rFonts w:cs="Calibri" w:ascii="Calibri" w:hAnsi="Calibri" w:cstheme="minorHAnsi"/>
                 <w:b/>
                 <w:color w:val="000000"/>
                 <w:sz w:val="24"/>
@@ -8612,7 +8617,7 @@
             </w:pPr>
             <w:r>
               <w:rPr>
-                <w:rFonts w:cs="Calibri" w:cstheme="minorHAnsi" w:ascii="Calibri" w:hAnsi="Calibri"/>
+                <w:rFonts w:cs="Calibri" w:ascii="Calibri" w:hAnsi="Calibri" w:cstheme="minorHAnsi"/>
                 <w:b/>
                 <w:color w:val="000000"/>
                 <w:sz w:val="24"/>
@@ -8656,7 +8661,7 @@
             </w:pPr>
             <w:r>
               <w:rPr>
-                <w:rFonts w:cs="Calibri" w:cstheme="minorHAnsi" w:ascii="Calibri" w:hAnsi="Calibri"/>
+                <w:rFonts w:cs="Calibri" w:ascii="Calibri" w:hAnsi="Calibri" w:cstheme="minorHAnsi"/>
                 <w:b/>
                 <w:color w:val="000000"/>
                 <w:sz w:val="24"/>
@@ -8854,7 +8859,7 @@
             </w:pPr>
             <w:r>
               <w:rPr>
-                <w:rFonts w:cs="Calibri" w:cstheme="minorHAnsi" w:ascii="Calibri" w:hAnsi="Calibri"/>
+                <w:rFonts w:cs="Calibri" w:ascii="Calibri" w:hAnsi="Calibri" w:cstheme="minorHAnsi"/>
                 <w:b/>
                 <w:color w:val="000000"/>
                 <w:sz w:val="24"/>
@@ -8939,7 +8944,7 @@
             </w:pPr>
             <w:r>
               <w:rPr>
-                <w:rFonts w:cs="Calibri" w:cstheme="minorHAnsi" w:ascii="Calibri" w:hAnsi="Calibri"/>
+                <w:rFonts w:cs="Calibri" w:ascii="Calibri" w:hAnsi="Calibri" w:cstheme="minorHAnsi"/>
                 <w:b/>
                 <w:color w:val="000000"/>
                 <w:sz w:val="24"/>
@@ -8983,7 +8988,7 @@
             </w:pPr>
             <w:r>
               <w:rPr>
-                <w:rFonts w:cs="Calibri" w:cstheme="minorHAnsi" w:ascii="Calibri" w:hAnsi="Calibri"/>
+                <w:rFonts w:cs="Calibri" w:ascii="Calibri" w:hAnsi="Calibri" w:cstheme="minorHAnsi"/>
                 <w:b/>
                 <w:color w:val="000000"/>
                 <w:sz w:val="24"/>
@@ -9181,7 +9186,7 @@
             </w:pPr>
             <w:r>
               <w:rPr>
-                <w:rFonts w:cs="Calibri" w:cstheme="minorHAnsi" w:ascii="Calibri" w:hAnsi="Calibri"/>
+                <w:rFonts w:cs="Calibri" w:ascii="Calibri" w:hAnsi="Calibri" w:cstheme="minorHAnsi"/>
                 <w:b/>
                 <w:color w:val="000000"/>
                 <w:sz w:val="24"/>
@@ -9266,7 +9271,7 @@
             </w:pPr>
             <w:r>
               <w:rPr>
-                <w:rFonts w:cs="Calibri" w:cstheme="minorHAnsi" w:ascii="Calibri" w:hAnsi="Calibri"/>
+                <w:rFonts w:cs="Calibri" w:ascii="Calibri" w:hAnsi="Calibri" w:cstheme="minorHAnsi"/>
                 <w:b/>
                 <w:color w:val="000000"/>
                 <w:sz w:val="24"/>
@@ -9310,7 +9315,7 @@
             </w:pPr>
             <w:r>
               <w:rPr>
-                <w:rFonts w:cs="Calibri" w:cstheme="minorHAnsi" w:ascii="Calibri" w:hAnsi="Calibri"/>
+                <w:rFonts w:cs="Calibri" w:ascii="Calibri" w:hAnsi="Calibri" w:cstheme="minorHAnsi"/>
                 <w:b/>
                 <w:color w:val="000000"/>
                 <w:sz w:val="24"/>
@@ -9508,7 +9513,7 @@
             </w:pPr>
             <w:r>
               <w:rPr>
-                <w:rFonts w:cs="Calibri" w:cstheme="minorHAnsi" w:ascii="Calibri" w:hAnsi="Calibri"/>
+                <w:rFonts w:cs="Calibri" w:ascii="Calibri" w:hAnsi="Calibri" w:cstheme="minorHAnsi"/>
                 <w:b/>
                 <w:color w:val="000000"/>
                 <w:sz w:val="24"/>
@@ -9593,7 +9598,7 @@
             </w:pPr>
             <w:r>
               <w:rPr>
-                <w:rFonts w:cs="Calibri" w:cstheme="minorHAnsi" w:ascii="Calibri" w:hAnsi="Calibri"/>
+                <w:rFonts w:cs="Calibri" w:ascii="Calibri" w:hAnsi="Calibri" w:cstheme="minorHAnsi"/>
                 <w:b/>
                 <w:color w:val="000000"/>
                 <w:sz w:val="24"/>
@@ -9637,7 +9642,7 @@
             </w:pPr>
             <w:r>
               <w:rPr>
-                <w:rFonts w:cs="Calibri" w:cstheme="minorHAnsi" w:ascii="Calibri" w:hAnsi="Calibri"/>
+                <w:rFonts w:cs="Calibri" w:ascii="Calibri" w:hAnsi="Calibri" w:cstheme="minorHAnsi"/>
                 <w:b/>
                 <w:color w:val="000000"/>
                 <w:sz w:val="24"/>
@@ -11452,274 +11457,6 @@
         </w:rPr>
       </w:r>
     </w:p>
-    <w:tbl>
-      <w:tblPr>
-        <w:tblStyle w:val="Tablaconcuadrcula"/>
-        <w:tblW w:w="9345" w:type="dxa"/>
-        <w:jc w:val="left"/>
-        <w:tblInd w:w="113" w:type="dxa"/>
-        <w:tblLayout w:type="fixed"/>
-        <w:tblCellMar>
-          <w:top w:w="0" w:type="dxa"/>
-          <w:left w:w="108" w:type="dxa"/>
-          <w:bottom w:w="0" w:type="dxa"/>
-          <w:right w:w="108" w:type="dxa"/>
-        </w:tblCellMar>
-        <w:tblLook w:val="04a0" w:noHBand="0" w:noVBand="1" w:firstColumn="1" w:lastRow="0" w:lastColumn="0" w:firstRow="1"/>
-      </w:tblPr>
-      <w:tblGrid>
-        <w:gridCol w:w="4673"/>
-        <w:gridCol w:w="4671"/>
-      </w:tblGrid>
-      <w:tr>
-        <w:trPr>
-          <w:trHeight w:val="4723" w:hRule="atLeast"/>
-        </w:trPr>
-        <w:tc>
-          <w:tcPr>
-            <w:tcW w:w="4673" w:type="dxa"/>
-            <w:tcBorders/>
-            <w:vAlign w:val="center"/>
-          </w:tcPr>
-          <w:p>
-            <w:pPr>
-              <w:pStyle w:val="Normal"/>
-              <w:widowControl w:val="false"/>
-              <w:suppressAutoHyphens w:val="true"/>
-              <w:spacing w:before="60" w:after="60"/>
-              <w:ind w:hanging="0"/>
-              <w:jc w:val="center"/>
-              <w:rPr>
-                <w:b/>
-                <w:b/>
-              </w:rPr>
-            </w:pPr>
-            <w:r>
-              <w:rPr>
-                <w:b/>
-              </w:rPr>
-            </w:r>
-          </w:p>
-        </w:tc>
-        <w:tc>
-          <w:tcPr>
-            <w:tcW w:w="4671" w:type="dxa"/>
-            <w:tcBorders/>
-            <w:vAlign w:val="center"/>
-          </w:tcPr>
-          <w:p>
-            <w:pPr>
-              <w:pStyle w:val="Normal"/>
-              <w:widowControl w:val="false"/>
-              <w:suppressAutoHyphens w:val="true"/>
-              <w:spacing w:before="60" w:after="60"/>
-              <w:ind w:hanging="0"/>
-              <w:jc w:val="center"/>
-              <w:rPr>
-                <w:b/>
-                <w:b/>
-              </w:rPr>
-            </w:pPr>
-            <w:r>
-              <w:rPr>
-                <w:b/>
-              </w:rPr>
-            </w:r>
-          </w:p>
-        </w:tc>
-      </w:tr>
-      <w:tr>
-        <w:trPr/>
-        <w:tc>
-          <w:tcPr>
-            <w:tcW w:w="4673" w:type="dxa"/>
-            <w:tcBorders/>
-            <w:vAlign w:val="center"/>
-          </w:tcPr>
-          <w:p>
-            <w:pPr>
-              <w:pStyle w:val="Normal"/>
-              <w:widowControl w:val="false"/>
-              <w:suppressAutoHyphens w:val="true"/>
-              <w:spacing w:before="60" w:after="60"/>
-              <w:ind w:hanging="0"/>
-              <w:jc w:val="center"/>
-              <w:rPr>
-                <w:b/>
-                <w:b/>
-              </w:rPr>
-            </w:pPr>
-            <w:r>
-              <w:rPr>
-                <w:rFonts w:eastAsia="Times New Roman" w:cs="Times New Roman"/>
-                <w:b/>
-                <w:kern w:val="0"/>
-                <w:sz w:val="18"/>
-                <w:szCs w:val="20"/>
-                <w:lang w:bidi="ar-SA"/>
-              </w:rPr>
-              <w:t>N°1:</w:t>
-            </w:r>
-          </w:p>
-        </w:tc>
-        <w:tc>
-          <w:tcPr>
-            <w:tcW w:w="4671" w:type="dxa"/>
-            <w:tcBorders/>
-            <w:vAlign w:val="center"/>
-          </w:tcPr>
-          <w:p>
-            <w:pPr>
-              <w:pStyle w:val="Normal"/>
-              <w:widowControl w:val="false"/>
-              <w:suppressAutoHyphens w:val="true"/>
-              <w:spacing w:before="60" w:after="60"/>
-              <w:ind w:hanging="0"/>
-              <w:jc w:val="center"/>
-              <w:rPr>
-                <w:b/>
-                <w:b/>
-              </w:rPr>
-            </w:pPr>
-            <w:r>
-              <w:rPr>
-                <w:rFonts w:eastAsia="Times New Roman" w:cs="Times New Roman"/>
-                <w:b/>
-                <w:kern w:val="0"/>
-                <w:sz w:val="18"/>
-                <w:szCs w:val="20"/>
-                <w:lang w:bidi="ar-SA"/>
-              </w:rPr>
-              <w:t>N°2:</w:t>
-            </w:r>
-          </w:p>
-        </w:tc>
-      </w:tr>
-      <w:tr>
-        <w:trPr>
-          <w:trHeight w:val="4729" w:hRule="atLeast"/>
-        </w:trPr>
-        <w:tc>
-          <w:tcPr>
-            <w:tcW w:w="4673" w:type="dxa"/>
-            <w:tcBorders/>
-            <w:vAlign w:val="center"/>
-          </w:tcPr>
-          <w:p>
-            <w:pPr>
-              <w:pStyle w:val="Normal"/>
-              <w:widowControl w:val="false"/>
-              <w:suppressAutoHyphens w:val="true"/>
-              <w:spacing w:before="60" w:after="60"/>
-              <w:ind w:hanging="0"/>
-              <w:jc w:val="center"/>
-              <w:rPr>
-                <w:b/>
-                <w:b/>
-              </w:rPr>
-            </w:pPr>
-            <w:r>
-              <w:rPr>
-                <w:b/>
-              </w:rPr>
-            </w:r>
-          </w:p>
-        </w:tc>
-        <w:tc>
-          <w:tcPr>
-            <w:tcW w:w="4671" w:type="dxa"/>
-            <w:tcBorders/>
-            <w:vAlign w:val="center"/>
-          </w:tcPr>
-          <w:p>
-            <w:pPr>
-              <w:pStyle w:val="Normal"/>
-              <w:widowControl w:val="false"/>
-              <w:suppressAutoHyphens w:val="true"/>
-              <w:spacing w:before="60" w:after="60"/>
-              <w:ind w:hanging="0"/>
-              <w:jc w:val="center"/>
-              <w:rPr>
-                <w:b/>
-                <w:b/>
-              </w:rPr>
-            </w:pPr>
-            <w:r>
-              <w:rPr>
-                <w:b/>
-              </w:rPr>
-            </w:r>
-          </w:p>
-        </w:tc>
-      </w:tr>
-      <w:tr>
-        <w:trPr/>
-        <w:tc>
-          <w:tcPr>
-            <w:tcW w:w="4673" w:type="dxa"/>
-            <w:tcBorders/>
-            <w:vAlign w:val="center"/>
-          </w:tcPr>
-          <w:p>
-            <w:pPr>
-              <w:pStyle w:val="Normal"/>
-              <w:widowControl w:val="false"/>
-              <w:suppressAutoHyphens w:val="true"/>
-              <w:spacing w:before="60" w:after="60"/>
-              <w:ind w:hanging="0"/>
-              <w:jc w:val="center"/>
-              <w:rPr>
-                <w:b/>
-                <w:b/>
-              </w:rPr>
-            </w:pPr>
-            <w:r>
-              <w:rPr>
-                <w:rFonts w:eastAsia="Times New Roman" w:cs="Times New Roman"/>
-                <w:b/>
-                <w:kern w:val="0"/>
-                <w:sz w:val="18"/>
-                <w:szCs w:val="20"/>
-                <w:lang w:bidi="ar-SA"/>
-              </w:rPr>
-              <w:t>N°3:</w:t>
-            </w:r>
-          </w:p>
-        </w:tc>
-        <w:tc>
-          <w:tcPr>
-            <w:tcW w:w="4671" w:type="dxa"/>
-            <w:tcBorders/>
-            <w:vAlign w:val="center"/>
-          </w:tcPr>
-          <w:p>
-            <w:pPr>
-              <w:pStyle w:val="Normal"/>
-              <w:widowControl w:val="false"/>
-              <w:suppressAutoHyphens w:val="true"/>
-              <w:spacing w:before="60" w:after="60"/>
-              <w:ind w:hanging="0"/>
-              <w:jc w:val="center"/>
-              <w:rPr>
-                <w:b/>
-                <w:b/>
-              </w:rPr>
-            </w:pPr>
-            <w:r>
-              <w:rPr>
-                <w:rFonts w:eastAsia="Times New Roman" w:cs="Times New Roman"/>
-                <w:b/>
-                <w:kern w:val="0"/>
-                <w:sz w:val="18"/>
-                <w:szCs w:val="20"/>
-                <w:lang w:bidi="ar-SA"/>
-              </w:rPr>
-              <w:t>N°4:</w:t>
-            </w:r>
-          </w:p>
-        </w:tc>
-      </w:tr>
-    </w:tbl>
     <w:p>
       <w:pPr>
         <w:pStyle w:val="Normal"/>
@@ -11757,7 +11494,7 @@
         <w:docPartGallery w:val="Page Numbers (Top of Page)"/>
         <w:docPartUnique w:val="true"/>
       </w:docPartObj>
-      <w:id w:val="1039644339"/>
+      <w:id w:val="1989257997"/>
     </w:sdtPr>
     <w:sdtContent>
       <w:p>
@@ -11849,7 +11586,7 @@
             <w:szCs w:val="16"/>
             <w:bCs/>
           </w:rPr>
-          <w:t>5</w:t>
+          <w:t>7</w:t>
         </w:r>
         <w:r>
           <w:rPr>
@@ -11896,7 +11633,7 @@
             <w:szCs w:val="16"/>
             <w:bCs/>
           </w:rPr>
-          <w:t>11</w:t>
+          <w:t>10</w:t>
         </w:r>
         <w:r>
           <w:rPr>
@@ -11950,7 +11687,7 @@
         <w:docPartGallery w:val="Page Numbers (Top of Page)"/>
         <w:docPartUnique w:val="true"/>
       </w:docPartObj>
-      <w:id w:val="1893633610"/>
+      <w:id w:val="1661869153"/>
     </w:sdtPr>
     <w:sdtContent>
       <w:p>
@@ -12089,7 +11826,7 @@
             <w:szCs w:val="16"/>
             <w:bCs/>
           </w:rPr>
-          <w:t>11</w:t>
+          <w:t>10</w:t>
         </w:r>
         <w:r>
           <w:rPr>
@@ -12143,7 +11880,7 @@
         <w:docPartGallery w:val="Page Numbers (Top of Page)"/>
         <w:docPartUnique w:val="true"/>
       </w:docPartObj>
-      <w:id w:val="1482934899"/>
+      <w:id w:val="1227225806"/>
     </w:sdtPr>
     <w:sdtContent>
       <w:p>
@@ -12235,7 +11972,7 @@
             <w:szCs w:val="16"/>
             <w:bCs/>
           </w:rPr>
-          <w:t>11</w:t>
+          <w:t>10</w:t>
         </w:r>
         <w:r>
           <w:rPr>
@@ -12282,7 +12019,7 @@
             <w:szCs w:val="16"/>
             <w:bCs/>
           </w:rPr>
-          <w:t>11</w:t>
+          <w:t>10</w:t>
         </w:r>
         <w:r>
           <w:rPr>
@@ -12349,7 +12086,7 @@
         <w:color w:val="365F91" w:themeColor="accent1" w:themeShade="bf"/>
       </w:rPr>
       <w:drawing>
-        <wp:anchor behindDoc="0" distT="0" distB="0" distL="114300" distR="114300" simplePos="0" locked="0" layoutInCell="0" allowOverlap="1" relativeHeight="22">
+        <wp:anchor behindDoc="0" distT="0" distB="0" distL="114300" distR="114300" simplePos="0" locked="0" layoutInCell="0" allowOverlap="1" relativeHeight="21">
           <wp:simplePos x="0" y="0"/>
           <wp:positionH relativeFrom="column">
             <wp:posOffset>0</wp:posOffset>
@@ -12362,9 +12099,9 @@
           <wp:wrapThrough wrapText="bothSides">
             <wp:wrapPolygon edited="0">
               <wp:start x="-21" y="0"/>
-              <wp:lineTo x="-21" y="19157"/>
-              <wp:lineTo x="20886" y="19157"/>
-              <wp:lineTo x="20886" y="0"/>
+              <wp:lineTo x="-21" y="18800"/>
+              <wp:lineTo x="20778" y="18800"/>
+              <wp:lineTo x="20778" y="0"/>
               <wp:lineTo x="-21" y="0"/>
             </wp:wrapPolygon>
           </wp:wrapThrough>
@@ -12580,7 +12317,7 @@
         <w:color w:val="365F91" w:themeColor="accent1" w:themeShade="bf"/>
       </w:rPr>
       <w:drawing>
-        <wp:anchor behindDoc="0" distT="0" distB="0" distL="114300" distR="114300" simplePos="0" locked="0" layoutInCell="0" allowOverlap="1" relativeHeight="15">
+        <wp:anchor behindDoc="0" distT="0" distB="0" distL="114300" distR="114300" simplePos="0" locked="0" layoutInCell="0" allowOverlap="1" relativeHeight="14">
           <wp:simplePos x="0" y="0"/>
           <wp:positionH relativeFrom="column">
             <wp:posOffset>0</wp:posOffset>
@@ -12593,9 +12330,9 @@
           <wp:wrapThrough wrapText="bothSides">
             <wp:wrapPolygon edited="0">
               <wp:start x="-21" y="0"/>
-              <wp:lineTo x="-21" y="19157"/>
-              <wp:lineTo x="20886" y="19157"/>
-              <wp:lineTo x="20886" y="0"/>
+              <wp:lineTo x="-21" y="18800"/>
+              <wp:lineTo x="20778" y="18800"/>
+              <wp:lineTo x="20778" y="0"/>
               <wp:lineTo x="-21" y="0"/>
             </wp:wrapPolygon>
           </wp:wrapThrough>
@@ -12811,7 +12548,7 @@
         <w:color w:val="365F91" w:themeColor="accent1" w:themeShade="bf"/>
       </w:rPr>
       <w:drawing>
-        <wp:anchor behindDoc="0" distT="0" distB="0" distL="114300" distR="114300" simplePos="0" locked="0" layoutInCell="0" allowOverlap="1" relativeHeight="14">
+        <wp:anchor behindDoc="0" distT="0" distB="0" distL="114300" distR="114300" simplePos="0" locked="0" layoutInCell="0" allowOverlap="1" relativeHeight="13">
           <wp:simplePos x="0" y="0"/>
           <wp:positionH relativeFrom="column">
             <wp:posOffset>0</wp:posOffset>
@@ -12824,9 +12561,9 @@
           <wp:wrapThrough wrapText="bothSides">
             <wp:wrapPolygon edited="0">
               <wp:start x="-21" y="0"/>
-              <wp:lineTo x="-21" y="19157"/>
-              <wp:lineTo x="20886" y="19157"/>
-              <wp:lineTo x="20886" y="0"/>
+              <wp:lineTo x="-21" y="18800"/>
+              <wp:lineTo x="20778" y="18800"/>
+              <wp:lineTo x="20778" y="0"/>
               <wp:lineTo x="-21" y="0"/>
             </wp:wrapPolygon>
           </wp:wrapThrough>

</xml_diff>

<commit_message>
se agrega el añadir rules desde un excel, cuidado de seguir el formato necesario
</commit_message>
<xml_diff>
--- a/app/templates/template.docx
+++ b/app/templates/template.docx
@@ -74,7 +74,7 @@
           <w:sz w:val="24"/>
           <w:szCs w:val="24"/>
         </w:rPr>
-        <w:t>N° CL-OI-{{MM}}-{{XX}}-{{XXX}}</w:t>
+        <w:t>N° {{XXX}}-{{MM}}-{{XX}}</w:t>
       </w:r>
     </w:p>
     <w:p>
@@ -4989,9 +4989,9 @@
         <w:gridCol w:w="425"/>
         <w:gridCol w:w="381"/>
         <w:gridCol w:w="445"/>
-        <w:gridCol w:w="455"/>
+        <w:gridCol w:w="456"/>
         <w:gridCol w:w="566"/>
-        <w:gridCol w:w="1696"/>
+        <w:gridCol w:w="1695"/>
       </w:tblGrid>
       <w:tr>
         <w:trPr>
@@ -5175,7 +5175,7 @@
         </w:tc>
         <w:tc>
           <w:tcPr>
-            <w:tcW w:w="455" w:type="dxa"/>
+            <w:tcW w:w="456" w:type="dxa"/>
             <w:vMerge w:val="restart"/>
             <w:tcBorders>
               <w:top w:val="single" w:sz="8" w:space="0" w:color="000000"/>
@@ -5257,7 +5257,7 @@
         </w:tc>
         <w:tc>
           <w:tcPr>
-            <w:tcW w:w="1696" w:type="dxa"/>
+            <w:tcW w:w="1695" w:type="dxa"/>
             <w:vMerge w:val="restart"/>
             <w:tcBorders>
               <w:top w:val="single" w:sz="8" w:space="0" w:color="000000"/>
@@ -5494,7 +5494,7 @@
         </w:tc>
         <w:tc>
           <w:tcPr>
-            <w:tcW w:w="455" w:type="dxa"/>
+            <w:tcW w:w="456" w:type="dxa"/>
             <w:vMerge w:val="continue"/>
             <w:tcBorders>
               <w:top w:val="single" w:sz="8" w:space="0" w:color="000000"/>
@@ -5580,7 +5580,7 @@
         </w:tc>
         <w:tc>
           <w:tcPr>
-            <w:tcW w:w="1696" w:type="dxa"/>
+            <w:tcW w:w="1695" w:type="dxa"/>
             <w:vMerge w:val="continue"/>
             <w:tcBorders>
               <w:top w:val="single" w:sz="8" w:space="0" w:color="000000"/>
@@ -5806,7 +5806,7 @@
         </w:tc>
         <w:tc>
           <w:tcPr>
-            <w:tcW w:w="455" w:type="dxa"/>
+            <w:tcW w:w="456" w:type="dxa"/>
             <w:tcBorders>
               <w:bottom w:val="single" w:sz="4" w:space="0" w:color="000000"/>
               <w:right w:val="single" w:sz="8" w:space="0" w:color="000000"/>
@@ -5885,7 +5885,7 @@
         </w:tc>
         <w:tc>
           <w:tcPr>
-            <w:tcW w:w="1696" w:type="dxa"/>
+            <w:tcW w:w="1695" w:type="dxa"/>
             <w:tcBorders>
               <w:bottom w:val="single" w:sz="4" w:space="0" w:color="000000"/>
               <w:right w:val="single" w:sz="8" w:space="0" w:color="000000"/>
@@ -6109,7 +6109,7 @@
         </w:tc>
         <w:tc>
           <w:tcPr>
-            <w:tcW w:w="455" w:type="dxa"/>
+            <w:tcW w:w="456" w:type="dxa"/>
             <w:tcBorders>
               <w:bottom w:val="single" w:sz="4" w:space="0" w:color="000000"/>
               <w:right w:val="single" w:sz="8" w:space="0" w:color="000000"/>
@@ -6189,7 +6189,7 @@
         </w:tc>
         <w:tc>
           <w:tcPr>
-            <w:tcW w:w="1696" w:type="dxa"/>
+            <w:tcW w:w="1695" w:type="dxa"/>
             <w:tcBorders>
               <w:bottom w:val="single" w:sz="4" w:space="0" w:color="000000"/>
               <w:right w:val="single" w:sz="8" w:space="0" w:color="000000"/>
@@ -6413,7 +6413,7 @@
         </w:tc>
         <w:tc>
           <w:tcPr>
-            <w:tcW w:w="455" w:type="dxa"/>
+            <w:tcW w:w="456" w:type="dxa"/>
             <w:tcBorders>
               <w:bottom w:val="single" w:sz="4" w:space="0" w:color="000000"/>
               <w:right w:val="single" w:sz="8" w:space="0" w:color="000000"/>
@@ -6494,7 +6494,7 @@
         </w:tc>
         <w:tc>
           <w:tcPr>
-            <w:tcW w:w="1696" w:type="dxa"/>
+            <w:tcW w:w="1695" w:type="dxa"/>
             <w:tcBorders>
               <w:bottom w:val="single" w:sz="4" w:space="0" w:color="000000"/>
               <w:right w:val="single" w:sz="8" w:space="0" w:color="000000"/>
@@ -6718,7 +6718,7 @@
         </w:tc>
         <w:tc>
           <w:tcPr>
-            <w:tcW w:w="455" w:type="dxa"/>
+            <w:tcW w:w="456" w:type="dxa"/>
             <w:tcBorders>
               <w:bottom w:val="single" w:sz="4" w:space="0" w:color="000000"/>
               <w:right w:val="single" w:sz="8" w:space="0" w:color="000000"/>
@@ -6798,7 +6798,7 @@
         </w:tc>
         <w:tc>
           <w:tcPr>
-            <w:tcW w:w="1696" w:type="dxa"/>
+            <w:tcW w:w="1695" w:type="dxa"/>
             <w:tcBorders>
               <w:bottom w:val="single" w:sz="4" w:space="0" w:color="000000"/>
               <w:right w:val="single" w:sz="8" w:space="0" w:color="000000"/>
@@ -7021,7 +7021,7 @@
         </w:tc>
         <w:tc>
           <w:tcPr>
-            <w:tcW w:w="455" w:type="dxa"/>
+            <w:tcW w:w="456" w:type="dxa"/>
             <w:tcBorders>
               <w:bottom w:val="single" w:sz="4" w:space="0" w:color="000000"/>
               <w:right w:val="single" w:sz="8" w:space="0" w:color="000000"/>
@@ -7101,7 +7101,7 @@
         </w:tc>
         <w:tc>
           <w:tcPr>
-            <w:tcW w:w="1696" w:type="dxa"/>
+            <w:tcW w:w="1695" w:type="dxa"/>
             <w:tcBorders>
               <w:bottom w:val="single" w:sz="4" w:space="0" w:color="000000"/>
               <w:right w:val="single" w:sz="8" w:space="0" w:color="000000"/>
@@ -7324,7 +7324,7 @@
         </w:tc>
         <w:tc>
           <w:tcPr>
-            <w:tcW w:w="455" w:type="dxa"/>
+            <w:tcW w:w="456" w:type="dxa"/>
             <w:tcBorders>
               <w:bottom w:val="single" w:sz="4" w:space="0" w:color="000000"/>
               <w:right w:val="single" w:sz="8" w:space="0" w:color="000000"/>
@@ -7404,7 +7404,7 @@
         </w:tc>
         <w:tc>
           <w:tcPr>
-            <w:tcW w:w="1696" w:type="dxa"/>
+            <w:tcW w:w="1695" w:type="dxa"/>
             <w:tcBorders>
               <w:bottom w:val="single" w:sz="4" w:space="0" w:color="000000"/>
               <w:right w:val="single" w:sz="8" w:space="0" w:color="000000"/>
@@ -7627,7 +7627,7 @@
         </w:tc>
         <w:tc>
           <w:tcPr>
-            <w:tcW w:w="455" w:type="dxa"/>
+            <w:tcW w:w="456" w:type="dxa"/>
             <w:tcBorders>
               <w:bottom w:val="single" w:sz="4" w:space="0" w:color="000000"/>
               <w:right w:val="single" w:sz="8" w:space="0" w:color="000000"/>
@@ -7707,7 +7707,7 @@
         </w:tc>
         <w:tc>
           <w:tcPr>
-            <w:tcW w:w="1696" w:type="dxa"/>
+            <w:tcW w:w="1695" w:type="dxa"/>
             <w:tcBorders>
               <w:bottom w:val="single" w:sz="4" w:space="0" w:color="000000"/>
               <w:right w:val="single" w:sz="8" w:space="0" w:color="000000"/>
@@ -7930,7 +7930,7 @@
         </w:tc>
         <w:tc>
           <w:tcPr>
-            <w:tcW w:w="455" w:type="dxa"/>
+            <w:tcW w:w="456" w:type="dxa"/>
             <w:tcBorders>
               <w:bottom w:val="single" w:sz="4" w:space="0" w:color="000000"/>
               <w:right w:val="single" w:sz="8" w:space="0" w:color="000000"/>
@@ -8011,7 +8011,7 @@
         </w:tc>
         <w:tc>
           <w:tcPr>
-            <w:tcW w:w="1696" w:type="dxa"/>
+            <w:tcW w:w="1695" w:type="dxa"/>
             <w:tcBorders>
               <w:bottom w:val="single" w:sz="4" w:space="0" w:color="000000"/>
               <w:right w:val="single" w:sz="8" w:space="0" w:color="000000"/>
@@ -8235,7 +8235,7 @@
         </w:tc>
         <w:tc>
           <w:tcPr>
-            <w:tcW w:w="455" w:type="dxa"/>
+            <w:tcW w:w="456" w:type="dxa"/>
             <w:tcBorders>
               <w:bottom w:val="single" w:sz="4" w:space="0" w:color="000000"/>
               <w:right w:val="single" w:sz="8" w:space="0" w:color="000000"/>
@@ -8316,7 +8316,7 @@
         </w:tc>
         <w:tc>
           <w:tcPr>
-            <w:tcW w:w="1696" w:type="dxa"/>
+            <w:tcW w:w="1695" w:type="dxa"/>
             <w:tcBorders>
               <w:bottom w:val="single" w:sz="4" w:space="0" w:color="000000"/>
               <w:right w:val="single" w:sz="8" w:space="0" w:color="000000"/>
@@ -8540,7 +8540,7 @@
         </w:tc>
         <w:tc>
           <w:tcPr>
-            <w:tcW w:w="455" w:type="dxa"/>
+            <w:tcW w:w="456" w:type="dxa"/>
             <w:tcBorders>
               <w:bottom w:val="single" w:sz="4" w:space="0" w:color="000000"/>
               <w:right w:val="single" w:sz="8" w:space="0" w:color="000000"/>
@@ -8621,7 +8621,7 @@
         </w:tc>
         <w:tc>
           <w:tcPr>
-            <w:tcW w:w="1696" w:type="dxa"/>
+            <w:tcW w:w="1695" w:type="dxa"/>
             <w:tcBorders>
               <w:bottom w:val="single" w:sz="4" w:space="0" w:color="000000"/>
               <w:right w:val="single" w:sz="8" w:space="0" w:color="000000"/>
@@ -8845,7 +8845,7 @@
         </w:tc>
         <w:tc>
           <w:tcPr>
-            <w:tcW w:w="455" w:type="dxa"/>
+            <w:tcW w:w="456" w:type="dxa"/>
             <w:tcBorders>
               <w:bottom w:val="single" w:sz="4" w:space="0" w:color="000000"/>
               <w:right w:val="single" w:sz="8" w:space="0" w:color="000000"/>
@@ -8926,7 +8926,7 @@
         </w:tc>
         <w:tc>
           <w:tcPr>
-            <w:tcW w:w="1696" w:type="dxa"/>
+            <w:tcW w:w="1695" w:type="dxa"/>
             <w:tcBorders>
               <w:bottom w:val="single" w:sz="4" w:space="0" w:color="000000"/>
               <w:right w:val="single" w:sz="8" w:space="0" w:color="000000"/>
@@ -10793,7 +10793,7 @@
         <w:shd w:fill="auto" w:val="clear"/>
         <w:vertAlign w:val="baseline"/>
       </w:rPr>
-      <w:t>Informe N°:OI-{{month}}-{{year}}-{{digits_of_id}}</w:t>
+      <w:t>Informe N°: {{XXX}}-{{month}}-{{year}}</w:t>
     </w:r>
     <w:r>
       <w:rPr>
@@ -10813,7 +10813,7 @@
         <w:shd w:fill="auto" w:val="clear"/>
         <w:vertAlign w:val="baseline"/>
       </w:rPr>
-      <w:t xml:space="preserve">                              </w:t>
+      <w:t xml:space="preserve">                          </w:t>
     </w:r>
     <w:r>
       <w:rPr>
@@ -11426,7 +11426,7 @@
         <w:color w:val="366091"/>
       </w:rPr>
       <w:drawing>
-        <wp:anchor behindDoc="0" distT="0" distB="0" distL="114300" distR="114300" simplePos="0" locked="0" layoutInCell="0" allowOverlap="1" relativeHeight="19">
+        <wp:anchor behindDoc="1" distT="0" distB="0" distL="114300" distR="114300" simplePos="0" locked="0" layoutInCell="0" allowOverlap="1" relativeHeight="21">
           <wp:simplePos x="0" y="0"/>
           <wp:positionH relativeFrom="column">
             <wp:posOffset>0</wp:posOffset>
@@ -11678,7 +11678,7 @@
         <w:color w:val="366091"/>
       </w:rPr>
       <w:drawing>
-        <wp:anchor behindDoc="0" distT="0" distB="0" distL="114300" distR="114300" simplePos="0" locked="0" layoutInCell="0" allowOverlap="1" relativeHeight="12">
+        <wp:anchor behindDoc="1" distT="0" distB="0" distL="114300" distR="114300" simplePos="0" locked="0" layoutInCell="0" allowOverlap="1" relativeHeight="14">
           <wp:simplePos x="0" y="0"/>
           <wp:positionH relativeFrom="column">
             <wp:posOffset>0</wp:posOffset>
@@ -11929,7 +11929,7 @@
         <w:color w:val="366091"/>
       </w:rPr>
       <w:drawing>
-        <wp:anchor behindDoc="0" distT="0" distB="0" distL="114300" distR="114300" simplePos="0" locked="0" layoutInCell="0" allowOverlap="1" relativeHeight="11">
+        <wp:anchor behindDoc="1" distT="0" distB="0" distL="114300" distR="114300" simplePos="0" locked="0" layoutInCell="0" allowOverlap="1" relativeHeight="13">
           <wp:simplePos x="0" y="0"/>
           <wp:positionH relativeFrom="column">
             <wp:posOffset>0</wp:posOffset>

</xml_diff>

<commit_message>
se termina de implementar el agregar defectos desde excel para los que no son escaleras
</commit_message>
<xml_diff>
--- a/app/templates/template.docx
+++ b/app/templates/template.docx
@@ -4989,8 +4989,8 @@
         <w:gridCol w:w="425"/>
         <w:gridCol w:w="381"/>
         <w:gridCol w:w="445"/>
-        <w:gridCol w:w="456"/>
-        <w:gridCol w:w="566"/>
+        <w:gridCol w:w="457"/>
+        <w:gridCol w:w="565"/>
         <w:gridCol w:w="1695"/>
       </w:tblGrid>
       <w:tr>
@@ -5175,7 +5175,7 @@
         </w:tc>
         <w:tc>
           <w:tcPr>
-            <w:tcW w:w="456" w:type="dxa"/>
+            <w:tcW w:w="457" w:type="dxa"/>
             <w:vMerge w:val="restart"/>
             <w:tcBorders>
               <w:top w:val="single" w:sz="8" w:space="0" w:color="000000"/>
@@ -5216,7 +5216,7 @@
         </w:tc>
         <w:tc>
           <w:tcPr>
-            <w:tcW w:w="566" w:type="dxa"/>
+            <w:tcW w:w="565" w:type="dxa"/>
             <w:vMerge w:val="restart"/>
             <w:tcBorders>
               <w:top w:val="single" w:sz="8" w:space="0" w:color="000000"/>
@@ -5494,7 +5494,7 @@
         </w:tc>
         <w:tc>
           <w:tcPr>
-            <w:tcW w:w="456" w:type="dxa"/>
+            <w:tcW w:w="457" w:type="dxa"/>
             <w:vMerge w:val="continue"/>
             <w:tcBorders>
               <w:top w:val="single" w:sz="8" w:space="0" w:color="000000"/>
@@ -5537,7 +5537,7 @@
         </w:tc>
         <w:tc>
           <w:tcPr>
-            <w:tcW w:w="566" w:type="dxa"/>
+            <w:tcW w:w="565" w:type="dxa"/>
             <w:vMerge w:val="continue"/>
             <w:tcBorders>
               <w:top w:val="single" w:sz="8" w:space="0" w:color="000000"/>
@@ -5806,7 +5806,7 @@
         </w:tc>
         <w:tc>
           <w:tcPr>
-            <w:tcW w:w="456" w:type="dxa"/>
+            <w:tcW w:w="457" w:type="dxa"/>
             <w:tcBorders>
               <w:bottom w:val="single" w:sz="4" w:space="0" w:color="000000"/>
               <w:right w:val="single" w:sz="8" w:space="0" w:color="000000"/>
@@ -5846,7 +5846,7 @@
         </w:tc>
         <w:tc>
           <w:tcPr>
-            <w:tcW w:w="566" w:type="dxa"/>
+            <w:tcW w:w="565" w:type="dxa"/>
             <w:tcBorders>
               <w:bottom w:val="single" w:sz="4" w:space="0" w:color="000000"/>
               <w:right w:val="single" w:sz="8" w:space="0" w:color="000000"/>
@@ -6109,7 +6109,7 @@
         </w:tc>
         <w:tc>
           <w:tcPr>
-            <w:tcW w:w="456" w:type="dxa"/>
+            <w:tcW w:w="457" w:type="dxa"/>
             <w:tcBorders>
               <w:bottom w:val="single" w:sz="4" w:space="0" w:color="000000"/>
               <w:right w:val="single" w:sz="8" w:space="0" w:color="000000"/>
@@ -6149,7 +6149,7 @@
         </w:tc>
         <w:tc>
           <w:tcPr>
-            <w:tcW w:w="566" w:type="dxa"/>
+            <w:tcW w:w="565" w:type="dxa"/>
             <w:tcBorders>
               <w:bottom w:val="single" w:sz="4" w:space="0" w:color="000000"/>
               <w:right w:val="single" w:sz="8" w:space="0" w:color="000000"/>
@@ -6413,7 +6413,7 @@
         </w:tc>
         <w:tc>
           <w:tcPr>
-            <w:tcW w:w="456" w:type="dxa"/>
+            <w:tcW w:w="457" w:type="dxa"/>
             <w:tcBorders>
               <w:bottom w:val="single" w:sz="4" w:space="0" w:color="000000"/>
               <w:right w:val="single" w:sz="8" w:space="0" w:color="000000"/>
@@ -6453,7 +6453,7 @@
         </w:tc>
         <w:tc>
           <w:tcPr>
-            <w:tcW w:w="566" w:type="dxa"/>
+            <w:tcW w:w="565" w:type="dxa"/>
             <w:tcBorders>
               <w:top w:val="single" w:sz="4" w:space="0" w:color="000000"/>
               <w:bottom w:val="single" w:sz="4" w:space="0" w:color="000000"/>
@@ -6718,7 +6718,7 @@
         </w:tc>
         <w:tc>
           <w:tcPr>
-            <w:tcW w:w="456" w:type="dxa"/>
+            <w:tcW w:w="457" w:type="dxa"/>
             <w:tcBorders>
               <w:bottom w:val="single" w:sz="4" w:space="0" w:color="000000"/>
               <w:right w:val="single" w:sz="8" w:space="0" w:color="000000"/>
@@ -6758,7 +6758,7 @@
         </w:tc>
         <w:tc>
           <w:tcPr>
-            <w:tcW w:w="566" w:type="dxa"/>
+            <w:tcW w:w="565" w:type="dxa"/>
             <w:tcBorders>
               <w:top w:val="single" w:sz="4" w:space="0" w:color="000000"/>
               <w:bottom w:val="single" w:sz="4" w:space="0" w:color="000000"/>
@@ -7021,7 +7021,7 @@
         </w:tc>
         <w:tc>
           <w:tcPr>
-            <w:tcW w:w="456" w:type="dxa"/>
+            <w:tcW w:w="457" w:type="dxa"/>
             <w:tcBorders>
               <w:bottom w:val="single" w:sz="4" w:space="0" w:color="000000"/>
               <w:right w:val="single" w:sz="8" w:space="0" w:color="000000"/>
@@ -7061,7 +7061,7 @@
         </w:tc>
         <w:tc>
           <w:tcPr>
-            <w:tcW w:w="566" w:type="dxa"/>
+            <w:tcW w:w="565" w:type="dxa"/>
             <w:tcBorders>
               <w:top w:val="single" w:sz="4" w:space="0" w:color="000000"/>
               <w:bottom w:val="single" w:sz="4" w:space="0" w:color="000000"/>
@@ -7324,7 +7324,7 @@
         </w:tc>
         <w:tc>
           <w:tcPr>
-            <w:tcW w:w="456" w:type="dxa"/>
+            <w:tcW w:w="457" w:type="dxa"/>
             <w:tcBorders>
               <w:bottom w:val="single" w:sz="4" w:space="0" w:color="000000"/>
               <w:right w:val="single" w:sz="8" w:space="0" w:color="000000"/>
@@ -7364,7 +7364,7 @@
         </w:tc>
         <w:tc>
           <w:tcPr>
-            <w:tcW w:w="566" w:type="dxa"/>
+            <w:tcW w:w="565" w:type="dxa"/>
             <w:tcBorders>
               <w:top w:val="single" w:sz="4" w:space="0" w:color="000000"/>
               <w:bottom w:val="single" w:sz="4" w:space="0" w:color="000000"/>
@@ -7627,7 +7627,7 @@
         </w:tc>
         <w:tc>
           <w:tcPr>
-            <w:tcW w:w="456" w:type="dxa"/>
+            <w:tcW w:w="457" w:type="dxa"/>
             <w:tcBorders>
               <w:bottom w:val="single" w:sz="4" w:space="0" w:color="000000"/>
               <w:right w:val="single" w:sz="8" w:space="0" w:color="000000"/>
@@ -7667,7 +7667,7 @@
         </w:tc>
         <w:tc>
           <w:tcPr>
-            <w:tcW w:w="566" w:type="dxa"/>
+            <w:tcW w:w="565" w:type="dxa"/>
             <w:tcBorders>
               <w:top w:val="single" w:sz="4" w:space="0" w:color="000000"/>
               <w:bottom w:val="single" w:sz="4" w:space="0" w:color="000000"/>
@@ -7930,7 +7930,7 @@
         </w:tc>
         <w:tc>
           <w:tcPr>
-            <w:tcW w:w="456" w:type="dxa"/>
+            <w:tcW w:w="457" w:type="dxa"/>
             <w:tcBorders>
               <w:bottom w:val="single" w:sz="4" w:space="0" w:color="000000"/>
               <w:right w:val="single" w:sz="8" w:space="0" w:color="000000"/>
@@ -7970,7 +7970,7 @@
         </w:tc>
         <w:tc>
           <w:tcPr>
-            <w:tcW w:w="566" w:type="dxa"/>
+            <w:tcW w:w="565" w:type="dxa"/>
             <w:tcBorders>
               <w:top w:val="single" w:sz="4" w:space="0" w:color="000000"/>
               <w:bottom w:val="single" w:sz="4" w:space="0" w:color="000000"/>
@@ -8235,7 +8235,7 @@
         </w:tc>
         <w:tc>
           <w:tcPr>
-            <w:tcW w:w="456" w:type="dxa"/>
+            <w:tcW w:w="457" w:type="dxa"/>
             <w:tcBorders>
               <w:bottom w:val="single" w:sz="4" w:space="0" w:color="000000"/>
               <w:right w:val="single" w:sz="8" w:space="0" w:color="000000"/>
@@ -8275,7 +8275,7 @@
         </w:tc>
         <w:tc>
           <w:tcPr>
-            <w:tcW w:w="566" w:type="dxa"/>
+            <w:tcW w:w="565" w:type="dxa"/>
             <w:tcBorders>
               <w:top w:val="single" w:sz="4" w:space="0" w:color="000000"/>
               <w:bottom w:val="single" w:sz="4" w:space="0" w:color="000000"/>
@@ -8540,7 +8540,7 @@
         </w:tc>
         <w:tc>
           <w:tcPr>
-            <w:tcW w:w="456" w:type="dxa"/>
+            <w:tcW w:w="457" w:type="dxa"/>
             <w:tcBorders>
               <w:bottom w:val="single" w:sz="4" w:space="0" w:color="000000"/>
               <w:right w:val="single" w:sz="8" w:space="0" w:color="000000"/>
@@ -8580,7 +8580,7 @@
         </w:tc>
         <w:tc>
           <w:tcPr>
-            <w:tcW w:w="566" w:type="dxa"/>
+            <w:tcW w:w="565" w:type="dxa"/>
             <w:tcBorders>
               <w:top w:val="single" w:sz="4" w:space="0" w:color="000000"/>
               <w:bottom w:val="single" w:sz="4" w:space="0" w:color="000000"/>
@@ -8845,7 +8845,7 @@
         </w:tc>
         <w:tc>
           <w:tcPr>
-            <w:tcW w:w="456" w:type="dxa"/>
+            <w:tcW w:w="457" w:type="dxa"/>
             <w:tcBorders>
               <w:bottom w:val="single" w:sz="4" w:space="0" w:color="000000"/>
               <w:right w:val="single" w:sz="8" w:space="0" w:color="000000"/>
@@ -8885,7 +8885,7 @@
         </w:tc>
         <w:tc>
           <w:tcPr>
-            <w:tcW w:w="566" w:type="dxa"/>
+            <w:tcW w:w="565" w:type="dxa"/>
             <w:tcBorders>
               <w:top w:val="single" w:sz="4" w:space="0" w:color="000000"/>
               <w:bottom w:val="single" w:sz="4" w:space="0" w:color="000000"/>
@@ -9944,8 +9944,8 @@
           <w:szCs w:val="22"/>
         </w:rPr>
       </w:pPr>
-      <w:bookmarkStart w:id="5" w:name="_heading=h.1fob9te"/>
-      <w:bookmarkEnd w:id="5"/>
+      <w:bookmarkStart w:id="4" w:name="_heading=h.1fob9te"/>
+      <w:bookmarkEnd w:id="4"/>
       <w:r>
         <w:rPr>
           <w:sz w:val="22"/>
@@ -10753,8 +10753,8 @@
         <w:vertAlign w:val="baseline"/>
       </w:rPr>
     </w:pPr>
-    <w:bookmarkStart w:id="3" w:name="_heading=h.2et92p0"/>
-    <w:bookmarkEnd w:id="3"/>
+    <w:bookmarkStart w:id="2" w:name="_heading=h.2et92p0"/>
+    <w:bookmarkEnd w:id="2"/>
     <w:r>
       <w:rPr>
         <w:rFonts w:eastAsia="Arial" w:cs="Arial"/>
@@ -10983,8 +10983,8 @@
         <w:vertAlign w:val="baseline"/>
       </w:rPr>
     </w:pPr>
-    <w:bookmarkStart w:id="4" w:name="_heading=h.2et92p0_Copy_2"/>
-    <w:bookmarkEnd w:id="4"/>
+    <w:bookmarkStart w:id="3" w:name="_heading=h.2et92p0_Copy_2"/>
+    <w:bookmarkEnd w:id="3"/>
     <w:r>
       <w:rPr>
         <w:rFonts w:eastAsia="Arial" w:cs="Arial"/>
@@ -11213,8 +11213,8 @@
         <w:vertAlign w:val="baseline"/>
       </w:rPr>
     </w:pPr>
-    <w:bookmarkStart w:id="6" w:name="_heading=h.2et92p0_Copy_2_Copy_2"/>
-    <w:bookmarkEnd w:id="6"/>
+    <w:bookmarkStart w:id="5" w:name="_heading=h.2et92p0_Copy_2_Copy_2"/>
+    <w:bookmarkEnd w:id="5"/>
     <w:r>
       <w:rPr>
         <w:rFonts w:eastAsia="Arial" w:cs="Arial"/>
@@ -11426,7 +11426,7 @@
         <w:color w:val="366091"/>
       </w:rPr>
       <w:drawing>
-        <wp:anchor behindDoc="1" distT="0" distB="0" distL="114300" distR="114300" simplePos="0" locked="0" layoutInCell="0" allowOverlap="1" relativeHeight="21">
+        <wp:anchor behindDoc="0" distT="0" distB="0" distL="114300" distR="114300" simplePos="0" locked="0" layoutInCell="0" allowOverlap="1" relativeHeight="19">
           <wp:simplePos x="0" y="0"/>
           <wp:positionH relativeFrom="column">
             <wp:posOffset>0</wp:posOffset>
@@ -11624,14 +11624,13 @@
         <w:color w:val="366091"/>
       </w:rPr>
     </w:pPr>
-    <w:bookmarkStart w:id="2" w:name="_heading=h.3znysh7"/>
-    <w:bookmarkEnd w:id="2"/>
     <w:r>
       <w:rPr>
         <w:rFonts w:eastAsia="Cambria" w:cs="Cambria" w:ascii="Cambria" w:hAnsi="Cambria"/>
         <w:b/>
+        <w:color w:val="366091"/>
       </w:rPr>
-      <w:t>{{inf_date}}</w:t>
+      <w:t>01/07/2021</w:t>
     </w:r>
   </w:p>
   <w:p>
@@ -11678,7 +11677,7 @@
         <w:color w:val="366091"/>
       </w:rPr>
       <w:drawing>
-        <wp:anchor behindDoc="1" distT="0" distB="0" distL="114300" distR="114300" simplePos="0" locked="0" layoutInCell="0" allowOverlap="1" relativeHeight="14">
+        <wp:anchor behindDoc="0" distT="0" distB="0" distL="114300" distR="114300" simplePos="0" locked="0" layoutInCell="0" allowOverlap="1" relativeHeight="12">
           <wp:simplePos x="0" y="0"/>
           <wp:positionH relativeFrom="column">
             <wp:posOffset>0</wp:posOffset>
@@ -11929,7 +11928,7 @@
         <w:color w:val="366091"/>
       </w:rPr>
       <w:drawing>
-        <wp:anchor behindDoc="1" distT="0" distB="0" distL="114300" distR="114300" simplePos="0" locked="0" layoutInCell="0" allowOverlap="1" relativeHeight="13">
+        <wp:anchor behindDoc="0" distT="0" distB="0" distL="114300" distR="114300" simplePos="0" locked="0" layoutInCell="0" allowOverlap="1" relativeHeight="11">
           <wp:simplePos x="0" y="0"/>
           <wp:positionH relativeFrom="column">
             <wp:posOffset>0</wp:posOffset>

</xml_diff>